<commit_message>
testes de mesa para o dia 22 ok
</commit_message>
<xml_diff>
--- a/Teste e codigo/Testes de mesa.docx
+++ b/Teste e codigo/Testes de mesa.docx
@@ -14,13 +14,8 @@
       <w:pPr>
         <w:pStyle w:val="Ttulo2"/>
       </w:pPr>
-      <w:proofErr w:type="spellStart"/>
-      <w:r>
-        <w:t>Ex</w:t>
-      </w:r>
-      <w:proofErr w:type="spellEnd"/>
-      <w:r>
-        <w:t xml:space="preserve"> 14</w:t>
+      <w:r>
+        <w:t>Ex 14</w:t>
       </w:r>
     </w:p>
     <w:p>
@@ -32,9 +27,9 @@
           <w:noProof/>
         </w:rPr>
         <w:drawing>
-          <wp:inline distT="0" distB="0" distL="0" distR="0" wp14:anchorId="570BF0C9" wp14:editId="00213CCB">
-            <wp:extent cx="4600575" cy="1371600"/>
-            <wp:effectExtent l="0" t="0" r="9525" b="0"/>
+          <wp:inline distT="0" distB="0" distL="0" distR="0" wp14:anchorId="570BF0C9" wp14:editId="2B4C14BC">
+            <wp:extent cx="6428538" cy="1916582"/>
+            <wp:effectExtent l="0" t="0" r="0" b="7620"/>
             <wp:docPr id="2" name="Imagem 1">
               <a:extLst xmlns:a="http://schemas.openxmlformats.org/drawingml/2006/main">
                 <a:ext uri="{FF2B5EF4-FFF2-40B4-BE49-F238E27FC236}">
@@ -76,21 +71,12 @@
                   <pic:spPr bwMode="auto">
                     <a:xfrm>
                       <a:off x="0" y="0"/>
-                      <a:ext cx="4600575" cy="1371600"/>
+                      <a:ext cx="6475594" cy="1930611"/>
                     </a:xfrm>
                     <a:prstGeom prst="rect">
                       <a:avLst/>
                     </a:prstGeom>
                     <a:noFill/>
-                    <a:extLst>
-                      <a:ext uri="{909E8E84-426E-40DD-AFC4-6F175D3DCCD1}">
-                        <a14:hiddenFill xmlns:a14="http://schemas.microsoft.com/office/drawing/2010/main">
-                          <a:solidFill>
-                            <a:srgbClr val="FFFFFF"/>
-                          </a:solidFill>
-                        </a14:hiddenFill>
-                      </a:ext>
-                    </a:extLst>
                   </pic:spPr>
                 </pic:pic>
               </a:graphicData>
@@ -99,18 +85,27 @@
         </w:drawing>
       </w:r>
     </w:p>
-    <w:p/>
+    <w:p>
+      <w:pPr>
+        <w:spacing w:after="160" w:line="259" w:lineRule="auto"/>
+        <w:ind w:firstLine="0"/>
+        <w:contextualSpacing w:val="0"/>
+        <w:jc w:val="left"/>
+      </w:pPr>
+      <w:r>
+        <w:br w:type="page"/>
+      </w:r>
+    </w:p>
     <w:p>
       <w:pPr>
         <w:pStyle w:val="Ttulo2"/>
       </w:pPr>
-      <w:proofErr w:type="spellStart"/>
-      <w:r>
-        <w:t>Ex</w:t>
-      </w:r>
-      <w:proofErr w:type="spellEnd"/>
-      <w:r>
-        <w:t xml:space="preserve"> 36</w:t>
+      <w:r>
+        <w:lastRenderedPageBreak/>
+        <w:t>E</w:t>
+      </w:r>
+      <w:r>
+        <w:t>x 36</w:t>
       </w:r>
     </w:p>
     <w:p>
@@ -122,8 +117,8 @@
           <w:noProof/>
         </w:rPr>
         <w:drawing>
-          <wp:inline distT="0" distB="0" distL="0" distR="0" wp14:anchorId="5C8CAAF7" wp14:editId="0BA510A5">
-            <wp:extent cx="8646561" cy="1280160"/>
+          <wp:inline distT="0" distB="0" distL="0" distR="0" wp14:anchorId="5C8CAAF7" wp14:editId="6AED4509">
+            <wp:extent cx="7007961" cy="1037558"/>
             <wp:effectExtent l="0" t="0" r="2540" b="0"/>
             <wp:docPr id="4" name="Imagem 3">
               <a:extLst xmlns:a="http://schemas.openxmlformats.org/drawingml/2006/main">
@@ -166,7 +161,259 @@
                   <pic:spPr bwMode="auto">
                     <a:xfrm>
                       <a:off x="0" y="0"/>
-                      <a:ext cx="8663226" cy="1282627"/>
+                      <a:ext cx="7038231" cy="1042040"/>
+                    </a:xfrm>
+                    <a:prstGeom prst="rect">
+                      <a:avLst/>
+                    </a:prstGeom>
+                    <a:noFill/>
+                  </pic:spPr>
+                </pic:pic>
+              </a:graphicData>
+            </a:graphic>
+          </wp:inline>
+        </w:drawing>
+      </w:r>
+    </w:p>
+    <w:p>
+      <w:pPr>
+        <w:spacing w:after="160" w:line="259" w:lineRule="auto"/>
+        <w:ind w:firstLine="0"/>
+        <w:contextualSpacing w:val="0"/>
+        <w:jc w:val="left"/>
+      </w:pPr>
+      <w:r>
+        <w:br w:type="page"/>
+      </w:r>
+    </w:p>
+    <w:p>
+      <w:pPr>
+        <w:pStyle w:val="Ttulo2"/>
+      </w:pPr>
+      <w:r>
+        <w:lastRenderedPageBreak/>
+        <w:t>Ex 82</w:t>
+      </w:r>
+    </w:p>
+    <w:p>
+      <w:r>
+        <w:rPr>
+          <w:noProof/>
+        </w:rPr>
+        <w:drawing>
+          <wp:inline distT="0" distB="0" distL="0" distR="0" wp14:anchorId="319D581B" wp14:editId="43EEB618">
+            <wp:extent cx="6257702" cy="3796589"/>
+            <wp:effectExtent l="0" t="0" r="0" b="0"/>
+            <wp:docPr id="406800914" name="Imagem 406800914">
+              <a:extLst xmlns:a="http://schemas.openxmlformats.org/drawingml/2006/main">
+                <a:ext uri="{FF2B5EF4-FFF2-40B4-BE49-F238E27FC236}">
+                  <a16:creationId xmlns:a16="http://schemas.microsoft.com/office/drawing/2014/main" id="{7C56D60D-6BA9-CE53-B7AB-E7874817A97C}"/>
+                </a:ext>
+              </a:extLst>
+            </wp:docPr>
+            <wp:cNvGraphicFramePr>
+              <a:graphicFrameLocks xmlns:a="http://schemas.openxmlformats.org/drawingml/2006/main" noChangeAspect="1"/>
+            </wp:cNvGraphicFramePr>
+            <a:graphic xmlns:a="http://schemas.openxmlformats.org/drawingml/2006/main">
+              <a:graphicData uri="http://schemas.openxmlformats.org/drawingml/2006/picture">
+                <pic:pic xmlns:pic="http://schemas.openxmlformats.org/drawingml/2006/picture">
+                  <pic:nvPicPr>
+                    <pic:cNvPr id="2" name="Imagem 1">
+                      <a:extLst>
+                        <a:ext uri="{FF2B5EF4-FFF2-40B4-BE49-F238E27FC236}">
+                          <a16:creationId xmlns:a16="http://schemas.microsoft.com/office/drawing/2014/main" id="{7C56D60D-6BA9-CE53-B7AB-E7874817A97C}"/>
+                        </a:ext>
+                      </a:extLst>
+                    </pic:cNvPr>
+                    <pic:cNvPicPr>
+                      <a:picLocks noChangeAspect="1" noChangeArrowheads="1"/>
+                    </pic:cNvPicPr>
+                  </pic:nvPicPr>
+                  <pic:blipFill>
+                    <a:blip r:embed="rId6">
+                      <a:extLst>
+                        <a:ext uri="{28A0092B-C50C-407E-A947-70E740481C1C}">
+                          <a14:useLocalDpi xmlns:a14="http://schemas.microsoft.com/office/drawing/2010/main" val="0"/>
+                        </a:ext>
+                      </a:extLst>
+                    </a:blip>
+                    <a:srcRect/>
+                    <a:stretch>
+                      <a:fillRect/>
+                    </a:stretch>
+                  </pic:blipFill>
+                  <pic:spPr bwMode="auto">
+                    <a:xfrm>
+                      <a:off x="0" y="0"/>
+                      <a:ext cx="6317605" cy="3832932"/>
+                    </a:xfrm>
+                    <a:prstGeom prst="rect">
+                      <a:avLst/>
+                    </a:prstGeom>
+                    <a:noFill/>
+                  </pic:spPr>
+                </pic:pic>
+              </a:graphicData>
+            </a:graphic>
+          </wp:inline>
+        </w:drawing>
+      </w:r>
+    </w:p>
+    <w:p>
+      <w:pPr>
+        <w:spacing w:after="160" w:line="259" w:lineRule="auto"/>
+        <w:ind w:firstLine="0"/>
+        <w:contextualSpacing w:val="0"/>
+        <w:jc w:val="left"/>
+      </w:pPr>
+      <w:r>
+        <w:br w:type="page"/>
+      </w:r>
+    </w:p>
+    <w:p>
+      <w:pPr>
+        <w:pStyle w:val="Ttulo2"/>
+      </w:pPr>
+      <w:r>
+        <w:lastRenderedPageBreak/>
+        <w:t>Ex 83</w:t>
+      </w:r>
+    </w:p>
+    <w:p>
+      <w:r>
+        <w:rPr>
+          <w:noProof/>
+        </w:rPr>
+        <w:drawing>
+          <wp:inline distT="0" distB="0" distL="0" distR="0" wp14:anchorId="72A1E8F2" wp14:editId="345E1075">
+            <wp:extent cx="4103827" cy="2875028"/>
+            <wp:effectExtent l="0" t="0" r="0" b="1905"/>
+            <wp:docPr id="3" name="Imagem 2">
+              <a:extLst xmlns:a="http://schemas.openxmlformats.org/drawingml/2006/main">
+                <a:ext uri="{FF2B5EF4-FFF2-40B4-BE49-F238E27FC236}">
+                  <a16:creationId xmlns:a16="http://schemas.microsoft.com/office/drawing/2014/main" id="{C722859A-F337-E32D-FDD3-AAB8B71BFECC}"/>
+                </a:ext>
+              </a:extLst>
+            </wp:docPr>
+            <wp:cNvGraphicFramePr>
+              <a:graphicFrameLocks xmlns:a="http://schemas.openxmlformats.org/drawingml/2006/main" noChangeAspect="1"/>
+            </wp:cNvGraphicFramePr>
+            <a:graphic xmlns:a="http://schemas.openxmlformats.org/drawingml/2006/main">
+              <a:graphicData uri="http://schemas.openxmlformats.org/drawingml/2006/picture">
+                <pic:pic xmlns:pic="http://schemas.openxmlformats.org/drawingml/2006/picture">
+                  <pic:nvPicPr>
+                    <pic:cNvPr id="3" name="Imagem 2">
+                      <a:extLst>
+                        <a:ext uri="{FF2B5EF4-FFF2-40B4-BE49-F238E27FC236}">
+                          <a16:creationId xmlns:a16="http://schemas.microsoft.com/office/drawing/2014/main" id="{C722859A-F337-E32D-FDD3-AAB8B71BFECC}"/>
+                        </a:ext>
+                      </a:extLst>
+                    </pic:cNvPr>
+                    <pic:cNvPicPr>
+                      <a:picLocks noChangeAspect="1" noChangeArrowheads="1"/>
+                    </pic:cNvPicPr>
+                  </pic:nvPicPr>
+                  <pic:blipFill>
+                    <a:blip r:embed="rId7">
+                      <a:extLst>
+                        <a:ext uri="{28A0092B-C50C-407E-A947-70E740481C1C}">
+                          <a14:useLocalDpi xmlns:a14="http://schemas.microsoft.com/office/drawing/2010/main" val="0"/>
+                        </a:ext>
+                      </a:extLst>
+                    </a:blip>
+                    <a:srcRect/>
+                    <a:stretch>
+                      <a:fillRect/>
+                    </a:stretch>
+                  </pic:blipFill>
+                  <pic:spPr bwMode="auto">
+                    <a:xfrm>
+                      <a:off x="0" y="0"/>
+                      <a:ext cx="4115770" cy="2883395"/>
+                    </a:xfrm>
+                    <a:prstGeom prst="rect">
+                      <a:avLst/>
+                    </a:prstGeom>
+                    <a:noFill/>
+                  </pic:spPr>
+                </pic:pic>
+              </a:graphicData>
+            </a:graphic>
+          </wp:inline>
+        </w:drawing>
+      </w:r>
+    </w:p>
+    <w:p>
+      <w:pPr>
+        <w:spacing w:after="160" w:line="259" w:lineRule="auto"/>
+        <w:ind w:firstLine="0"/>
+        <w:contextualSpacing w:val="0"/>
+        <w:jc w:val="left"/>
+      </w:pPr>
+      <w:r>
+        <w:br w:type="page"/>
+      </w:r>
+    </w:p>
+    <w:p>
+      <w:pPr>
+        <w:pStyle w:val="Ttulo2"/>
+      </w:pPr>
+      <w:r>
+        <w:lastRenderedPageBreak/>
+        <w:t>Ex 78</w:t>
+      </w:r>
+    </w:p>
+    <w:p>
+      <w:r>
+        <w:rPr>
+          <w:noProof/>
+        </w:rPr>
+        <w:drawing>
+          <wp:inline distT="0" distB="0" distL="0" distR="0" wp14:anchorId="09904D3E" wp14:editId="42CE252F">
+            <wp:extent cx="5782657" cy="2765145"/>
+            <wp:effectExtent l="0" t="0" r="8890" b="0"/>
+            <wp:docPr id="805373607" name="Imagem 805373607">
+              <a:extLst xmlns:a="http://schemas.openxmlformats.org/drawingml/2006/main">
+                <a:ext uri="{FF2B5EF4-FFF2-40B4-BE49-F238E27FC236}">
+                  <a16:creationId xmlns:a16="http://schemas.microsoft.com/office/drawing/2014/main" id="{8AC3D941-E09B-E7BA-D369-3A8D9AC231EB}"/>
+                </a:ext>
+              </a:extLst>
+            </wp:docPr>
+            <wp:cNvGraphicFramePr>
+              <a:graphicFrameLocks xmlns:a="http://schemas.openxmlformats.org/drawingml/2006/main" noChangeAspect="1"/>
+            </wp:cNvGraphicFramePr>
+            <a:graphic xmlns:a="http://schemas.openxmlformats.org/drawingml/2006/main">
+              <a:graphicData uri="http://schemas.openxmlformats.org/drawingml/2006/picture">
+                <pic:pic xmlns:pic="http://schemas.openxmlformats.org/drawingml/2006/picture">
+                  <pic:nvPicPr>
+                    <pic:cNvPr id="4" name="Imagem 3">
+                      <a:extLst>
+                        <a:ext uri="{FF2B5EF4-FFF2-40B4-BE49-F238E27FC236}">
+                          <a16:creationId xmlns:a16="http://schemas.microsoft.com/office/drawing/2014/main" id="{8AC3D941-E09B-E7BA-D369-3A8D9AC231EB}"/>
+                        </a:ext>
+                      </a:extLst>
+                    </pic:cNvPr>
+                    <pic:cNvPicPr>
+                      <a:picLocks noChangeAspect="1" noChangeArrowheads="1"/>
+                    </pic:cNvPicPr>
+                  </pic:nvPicPr>
+                  <pic:blipFill>
+                    <a:blip r:embed="rId8">
+                      <a:extLst>
+                        <a:ext uri="{28A0092B-C50C-407E-A947-70E740481C1C}">
+                          <a14:useLocalDpi xmlns:a14="http://schemas.microsoft.com/office/drawing/2010/main" val="0"/>
+                        </a:ext>
+                      </a:extLst>
+                    </a:blip>
+                    <a:srcRect/>
+                    <a:stretch>
+                      <a:fillRect/>
+                    </a:stretch>
+                  </pic:blipFill>
+                  <pic:spPr bwMode="auto">
+                    <a:xfrm>
+                      <a:off x="0" y="0"/>
+                      <a:ext cx="5791866" cy="2769549"/>
                     </a:xfrm>
                     <a:prstGeom prst="rect">
                       <a:avLst/>
@@ -636,12 +883,12 @@
     <w:uiPriority w:val="9"/>
     <w:unhideWhenUsed/>
     <w:qFormat/>
-    <w:rsid w:val="007E1565"/>
+    <w:rsid w:val="000C26E9"/>
     <w:pPr>
       <w:keepNext/>
       <w:keepLines/>
       <w:ind w:firstLine="0"/>
-      <w:jc w:val="center"/>
+      <w:jc w:val="left"/>
       <w:outlineLvl w:val="1"/>
     </w:pPr>
     <w:rPr>
@@ -697,7 +944,7 @@
     <w:basedOn w:val="Fontepargpadro"/>
     <w:link w:val="Ttulo2"/>
     <w:uiPriority w:val="9"/>
-    <w:rsid w:val="007E1565"/>
+    <w:rsid w:val="000C26E9"/>
     <w:rPr>
       <w:rFonts w:ascii="Arial" w:eastAsiaTheme="majorEastAsia" w:hAnsi="Arial" w:cstheme="majorBidi"/>
       <w:b/>

</xml_diff>

<commit_message>
feat: exercícios - teste e codigo
</commit_message>
<xml_diff>
--- a/Teste e codigo/Testes de mesa.docx
+++ b/Teste e codigo/Testes de mesa.docx
@@ -14,8 +14,13 @@
       <w:pPr>
         <w:pStyle w:val="Ttulo2"/>
       </w:pPr>
+      <w:proofErr w:type="spellStart"/>
       <w:r>
-        <w:t>Ex 14</w:t>
+        <w:t>Ex</w:t>
+      </w:r>
+      <w:proofErr w:type="spellEnd"/>
+      <w:r>
+        <w:t xml:space="preserve"> 14</w:t>
       </w:r>
     </w:p>
     <w:p>
@@ -100,12 +105,17 @@
       <w:pPr>
         <w:pStyle w:val="Ttulo2"/>
       </w:pPr>
+      <w:proofErr w:type="spellStart"/>
       <w:r>
         <w:lastRenderedPageBreak/>
         <w:t>E</w:t>
       </w:r>
       <w:r>
-        <w:t>x 36</w:t>
+        <w:t>x</w:t>
+      </w:r>
+      <w:proofErr w:type="spellEnd"/>
+      <w:r>
+        <w:t xml:space="preserve"> 36</w:t>
       </w:r>
     </w:p>
     <w:p>
@@ -190,9 +200,14 @@
       <w:pPr>
         <w:pStyle w:val="Ttulo2"/>
       </w:pPr>
+      <w:proofErr w:type="spellStart"/>
       <w:r>
         <w:lastRenderedPageBreak/>
-        <w:t>Ex 82</w:t>
+        <w:t>Ex</w:t>
+      </w:r>
+      <w:proofErr w:type="spellEnd"/>
+      <w:r>
+        <w:t xml:space="preserve"> 82</w:t>
       </w:r>
     </w:p>
     <w:p>
@@ -274,9 +289,14 @@
       <w:pPr>
         <w:pStyle w:val="Ttulo2"/>
       </w:pPr>
+      <w:proofErr w:type="spellStart"/>
       <w:r>
         <w:lastRenderedPageBreak/>
-        <w:t>Ex 83</w:t>
+        <w:t>Ex</w:t>
+      </w:r>
+      <w:proofErr w:type="spellEnd"/>
+      <w:r>
+        <w:t xml:space="preserve"> 83</w:t>
       </w:r>
     </w:p>
     <w:p>
@@ -358,9 +378,14 @@
       <w:pPr>
         <w:pStyle w:val="Ttulo2"/>
       </w:pPr>
+      <w:proofErr w:type="spellStart"/>
       <w:r>
         <w:lastRenderedPageBreak/>
-        <w:t>Ex 78</w:t>
+        <w:t>Ex</w:t>
+      </w:r>
+      <w:proofErr w:type="spellEnd"/>
+      <w:r>
+        <w:t xml:space="preserve"> 78</w:t>
       </w:r>
     </w:p>
     <w:p>
@@ -427,6 +452,1872 @@
         </w:drawing>
       </w:r>
     </w:p>
+    <w:p>
+      <w:pPr>
+        <w:spacing w:after="160" w:line="259" w:lineRule="auto"/>
+        <w:ind w:firstLine="0"/>
+        <w:contextualSpacing w:val="0"/>
+        <w:jc w:val="left"/>
+      </w:pPr>
+      <w:r>
+        <w:br w:type="page"/>
+      </w:r>
+    </w:p>
+    <w:p>
+      <w:pPr>
+        <w:pStyle w:val="Ttulo2"/>
+      </w:pPr>
+      <w:proofErr w:type="spellStart"/>
+      <w:r>
+        <w:lastRenderedPageBreak/>
+        <w:t>Ex</w:t>
+      </w:r>
+      <w:proofErr w:type="spellEnd"/>
+      <w:r>
+        <w:t xml:space="preserve"> 28</w:t>
+      </w:r>
+    </w:p>
+    <w:p>
+      <w:r>
+        <w:rPr>
+          <w:noProof/>
+        </w:rPr>
+        <w:drawing>
+          <wp:inline distT="0" distB="0" distL="0" distR="0" wp14:anchorId="54555DAF" wp14:editId="69F7E926">
+            <wp:extent cx="4173115" cy="1187952"/>
+            <wp:effectExtent l="0" t="0" r="0" b="0"/>
+            <wp:docPr id="594168091" name="Imagem 594168091">
+              <a:extLst xmlns:a="http://schemas.openxmlformats.org/drawingml/2006/main">
+                <a:ext uri="{FF2B5EF4-FFF2-40B4-BE49-F238E27FC236}">
+                  <a16:creationId xmlns:a16="http://schemas.microsoft.com/office/drawing/2014/main" id="{3932DCDF-EE14-CB6F-8772-36437582C599}"/>
+                </a:ext>
+              </a:extLst>
+            </wp:docPr>
+            <wp:cNvGraphicFramePr>
+              <a:graphicFrameLocks xmlns:a="http://schemas.openxmlformats.org/drawingml/2006/main" noChangeAspect="1"/>
+            </wp:cNvGraphicFramePr>
+            <a:graphic xmlns:a="http://schemas.openxmlformats.org/drawingml/2006/main">
+              <a:graphicData uri="http://schemas.openxmlformats.org/drawingml/2006/picture">
+                <pic:pic xmlns:pic="http://schemas.openxmlformats.org/drawingml/2006/picture">
+                  <pic:nvPicPr>
+                    <pic:cNvPr id="3" name="Imagem 2">
+                      <a:extLst>
+                        <a:ext uri="{FF2B5EF4-FFF2-40B4-BE49-F238E27FC236}">
+                          <a16:creationId xmlns:a16="http://schemas.microsoft.com/office/drawing/2014/main" id="{3932DCDF-EE14-CB6F-8772-36437582C599}"/>
+                        </a:ext>
+                      </a:extLst>
+                    </pic:cNvPr>
+                    <pic:cNvPicPr>
+                      <a:picLocks noChangeAspect="1" noChangeArrowheads="1"/>
+                    </pic:cNvPicPr>
+                  </pic:nvPicPr>
+                  <pic:blipFill>
+                    <a:blip r:embed="rId9">
+                      <a:extLst>
+                        <a:ext uri="{28A0092B-C50C-407E-A947-70E740481C1C}">
+                          <a14:useLocalDpi xmlns:a14="http://schemas.microsoft.com/office/drawing/2010/main" val="0"/>
+                        </a:ext>
+                      </a:extLst>
+                    </a:blip>
+                    <a:srcRect/>
+                    <a:stretch>
+                      <a:fillRect/>
+                    </a:stretch>
+                  </pic:blipFill>
+                  <pic:spPr bwMode="auto">
+                    <a:xfrm>
+                      <a:off x="0" y="0"/>
+                      <a:ext cx="4173115" cy="1187952"/>
+                    </a:xfrm>
+                    <a:prstGeom prst="rect">
+                      <a:avLst/>
+                    </a:prstGeom>
+                    <a:noFill/>
+                    <a:extLst>
+                      <a:ext uri="{909E8E84-426E-40DD-AFC4-6F175D3DCCD1}">
+                        <a14:hiddenFill xmlns:a14="http://schemas.microsoft.com/office/drawing/2010/main">
+                          <a:solidFill>
+                            <a:srgbClr val="FFFFFF"/>
+                          </a:solidFill>
+                        </a14:hiddenFill>
+                      </a:ext>
+                    </a:extLst>
+                  </pic:spPr>
+                </pic:pic>
+              </a:graphicData>
+            </a:graphic>
+          </wp:inline>
+        </w:drawing>
+      </w:r>
+    </w:p>
+    <w:p>
+      <w:pPr>
+        <w:spacing w:after="160" w:line="259" w:lineRule="auto"/>
+        <w:ind w:firstLine="0"/>
+        <w:contextualSpacing w:val="0"/>
+        <w:jc w:val="left"/>
+      </w:pPr>
+      <w:r>
+        <w:br w:type="page"/>
+      </w:r>
+    </w:p>
+    <w:p>
+      <w:pPr>
+        <w:pStyle w:val="Ttulo2"/>
+      </w:pPr>
+      <w:proofErr w:type="spellStart"/>
+      <w:r>
+        <w:lastRenderedPageBreak/>
+        <w:t>Ex</w:t>
+      </w:r>
+      <w:proofErr w:type="spellEnd"/>
+      <w:r>
+        <w:t xml:space="preserve"> 18</w:t>
+      </w:r>
+    </w:p>
+    <w:tbl>
+      <w:tblPr>
+        <w:tblW w:w="7700" w:type="dxa"/>
+        <w:tblCellMar>
+          <w:left w:w="70" w:type="dxa"/>
+          <w:right w:w="70" w:type="dxa"/>
+        </w:tblCellMar>
+        <w:tblLook w:val="04A0" w:firstRow="1" w:lastRow="0" w:firstColumn="1" w:lastColumn="0" w:noHBand="0" w:noVBand="1"/>
+      </w:tblPr>
+      <w:tblGrid>
+        <w:gridCol w:w="1859"/>
+        <w:gridCol w:w="2102"/>
+        <w:gridCol w:w="204"/>
+        <w:gridCol w:w="204"/>
+        <w:gridCol w:w="204"/>
+        <w:gridCol w:w="3274"/>
+      </w:tblGrid>
+      <w:tr>
+        <w:trPr>
+          <w:trHeight w:val="570"/>
+        </w:trPr>
+        <w:tc>
+          <w:tcPr>
+            <w:tcW w:w="7700" w:type="dxa"/>
+            <w:gridSpan w:val="6"/>
+            <w:tcBorders>
+              <w:top w:val="single" w:sz="4" w:space="0" w:color="auto"/>
+              <w:left w:val="single" w:sz="4" w:space="0" w:color="auto"/>
+              <w:bottom w:val="single" w:sz="4" w:space="0" w:color="auto"/>
+              <w:right w:val="single" w:sz="4" w:space="0" w:color="auto"/>
+            </w:tcBorders>
+            <w:shd w:val="clear" w:color="000000" w:fill="5B9BD5"/>
+            <w:noWrap/>
+            <w:vAlign w:val="bottom"/>
+            <w:hideMark/>
+          </w:tcPr>
+          <w:p>
+            <w:pPr>
+              <w:spacing w:after="0" w:line="240" w:lineRule="auto"/>
+              <w:ind w:firstLine="0"/>
+              <w:contextualSpacing w:val="0"/>
+              <w:jc w:val="center"/>
+              <w:rPr>
+                <w:rFonts w:ascii="Calibri" w:eastAsia="Times New Roman" w:hAnsi="Calibri" w:cs="Calibri"/>
+                <w:b/>
+                <w:bCs/>
+                <w:color w:val="FFFFFF"/>
+                <w:kern w:val="0"/>
+                <w:sz w:val="44"/>
+                <w:szCs w:val="44"/>
+                <w:lang w:eastAsia="pt-BR"/>
+                <w14:ligatures w14:val="none"/>
+              </w:rPr>
+            </w:pPr>
+            <w:r>
+              <w:rPr>
+                <w:rFonts w:ascii="Calibri" w:eastAsia="Times New Roman" w:hAnsi="Calibri" w:cs="Calibri"/>
+                <w:b/>
+                <w:bCs/>
+                <w:color w:val="FFFFFF"/>
+                <w:kern w:val="0"/>
+                <w:sz w:val="44"/>
+                <w:szCs w:val="44"/>
+                <w:lang w:eastAsia="pt-BR"/>
+                <w14:ligatures w14:val="none"/>
+              </w:rPr>
+              <w:t>T+D31ESTE DE MESA - EX 18</w:t>
+            </w:r>
+          </w:p>
+        </w:tc>
+      </w:tr>
+      <w:tr>
+        <w:trPr>
+          <w:trHeight w:val="375"/>
+        </w:trPr>
+        <w:tc>
+          <w:tcPr>
+            <w:tcW w:w="1859" w:type="dxa"/>
+            <w:tcBorders>
+              <w:top w:val="nil"/>
+              <w:left w:val="single" w:sz="4" w:space="0" w:color="auto"/>
+              <w:bottom w:val="single" w:sz="4" w:space="0" w:color="auto"/>
+              <w:right w:val="single" w:sz="4" w:space="0" w:color="auto"/>
+            </w:tcBorders>
+            <w:shd w:val="clear" w:color="000000" w:fill="9BC2E6"/>
+            <w:noWrap/>
+            <w:vAlign w:val="bottom"/>
+            <w:hideMark/>
+          </w:tcPr>
+          <w:p>
+            <w:pPr>
+              <w:spacing w:after="0" w:line="240" w:lineRule="auto"/>
+              <w:ind w:firstLine="0"/>
+              <w:contextualSpacing w:val="0"/>
+              <w:jc w:val="center"/>
+              <w:rPr>
+                <w:rFonts w:ascii="Calibri" w:eastAsia="Times New Roman" w:hAnsi="Calibri" w:cs="Calibri"/>
+                <w:b/>
+                <w:bCs/>
+                <w:color w:val="000000"/>
+                <w:kern w:val="0"/>
+                <w:sz w:val="28"/>
+                <w:szCs w:val="28"/>
+                <w:lang w:eastAsia="pt-BR"/>
+                <w14:ligatures w14:val="none"/>
+              </w:rPr>
+            </w:pPr>
+            <w:proofErr w:type="spellStart"/>
+            <w:r>
+              <w:rPr>
+                <w:rFonts w:ascii="Calibri" w:eastAsia="Times New Roman" w:hAnsi="Calibri" w:cs="Calibri"/>
+                <w:b/>
+                <w:bCs/>
+                <w:color w:val="000000"/>
+                <w:kern w:val="0"/>
+                <w:sz w:val="28"/>
+                <w:szCs w:val="28"/>
+                <w:lang w:eastAsia="pt-BR"/>
+                <w14:ligatures w14:val="none"/>
+              </w:rPr>
+              <w:t>ano_nasc</w:t>
+            </w:r>
+            <w:proofErr w:type="spellEnd"/>
+          </w:p>
+        </w:tc>
+        <w:tc>
+          <w:tcPr>
+            <w:tcW w:w="2102" w:type="dxa"/>
+            <w:tcBorders>
+              <w:top w:val="nil"/>
+              <w:left w:val="nil"/>
+              <w:bottom w:val="single" w:sz="4" w:space="0" w:color="auto"/>
+              <w:right w:val="single" w:sz="4" w:space="0" w:color="auto"/>
+            </w:tcBorders>
+            <w:shd w:val="clear" w:color="000000" w:fill="9BC2E6"/>
+            <w:noWrap/>
+            <w:vAlign w:val="bottom"/>
+            <w:hideMark/>
+          </w:tcPr>
+          <w:p>
+            <w:pPr>
+              <w:spacing w:after="0" w:line="240" w:lineRule="auto"/>
+              <w:ind w:firstLine="0"/>
+              <w:contextualSpacing w:val="0"/>
+              <w:jc w:val="center"/>
+              <w:rPr>
+                <w:rFonts w:ascii="Calibri" w:eastAsia="Times New Roman" w:hAnsi="Calibri" w:cs="Calibri"/>
+                <w:b/>
+                <w:bCs/>
+                <w:color w:val="000000"/>
+                <w:kern w:val="0"/>
+                <w:sz w:val="28"/>
+                <w:szCs w:val="28"/>
+                <w:lang w:eastAsia="pt-BR"/>
+                <w14:ligatures w14:val="none"/>
+              </w:rPr>
+            </w:pPr>
+            <w:proofErr w:type="spellStart"/>
+            <w:r>
+              <w:rPr>
+                <w:rFonts w:ascii="Calibri" w:eastAsia="Times New Roman" w:hAnsi="Calibri" w:cs="Calibri"/>
+                <w:b/>
+                <w:bCs/>
+                <w:color w:val="000000"/>
+                <w:kern w:val="0"/>
+                <w:sz w:val="28"/>
+                <w:szCs w:val="28"/>
+                <w:lang w:eastAsia="pt-BR"/>
+                <w14:ligatures w14:val="none"/>
+              </w:rPr>
+              <w:t>year_atual</w:t>
+            </w:r>
+            <w:proofErr w:type="spellEnd"/>
+          </w:p>
+        </w:tc>
+        <w:tc>
+          <w:tcPr>
+            <w:tcW w:w="155" w:type="dxa"/>
+            <w:tcBorders>
+              <w:top w:val="nil"/>
+              <w:left w:val="nil"/>
+              <w:bottom w:val="single" w:sz="4" w:space="0" w:color="auto"/>
+              <w:right w:val="single" w:sz="4" w:space="0" w:color="auto"/>
+            </w:tcBorders>
+            <w:shd w:val="clear" w:color="000000" w:fill="9BC2E6"/>
+            <w:noWrap/>
+            <w:vAlign w:val="bottom"/>
+            <w:hideMark/>
+          </w:tcPr>
+          <w:p>
+            <w:pPr>
+              <w:spacing w:after="0" w:line="240" w:lineRule="auto"/>
+              <w:ind w:firstLine="0"/>
+              <w:contextualSpacing w:val="0"/>
+              <w:jc w:val="center"/>
+              <w:rPr>
+                <w:rFonts w:ascii="Calibri" w:eastAsia="Times New Roman" w:hAnsi="Calibri" w:cs="Calibri"/>
+                <w:b/>
+                <w:bCs/>
+                <w:color w:val="000000"/>
+                <w:kern w:val="0"/>
+                <w:sz w:val="28"/>
+                <w:szCs w:val="28"/>
+                <w:lang w:eastAsia="pt-BR"/>
+                <w14:ligatures w14:val="none"/>
+              </w:rPr>
+            </w:pPr>
+            <w:r>
+              <w:rPr>
+                <w:rFonts w:ascii="Calibri" w:eastAsia="Times New Roman" w:hAnsi="Calibri" w:cs="Calibri"/>
+                <w:b/>
+                <w:bCs/>
+                <w:color w:val="000000"/>
+                <w:kern w:val="0"/>
+                <w:sz w:val="28"/>
+                <w:szCs w:val="28"/>
+                <w:lang w:eastAsia="pt-BR"/>
+                <w14:ligatures w14:val="none"/>
+              </w:rPr>
+              <w:t> </w:t>
+            </w:r>
+          </w:p>
+        </w:tc>
+        <w:tc>
+          <w:tcPr>
+            <w:tcW w:w="155" w:type="dxa"/>
+            <w:tcBorders>
+              <w:top w:val="nil"/>
+              <w:left w:val="nil"/>
+              <w:bottom w:val="single" w:sz="4" w:space="0" w:color="auto"/>
+              <w:right w:val="single" w:sz="4" w:space="0" w:color="auto"/>
+            </w:tcBorders>
+            <w:shd w:val="clear" w:color="000000" w:fill="9BC2E6"/>
+            <w:noWrap/>
+            <w:vAlign w:val="bottom"/>
+            <w:hideMark/>
+          </w:tcPr>
+          <w:p>
+            <w:pPr>
+              <w:spacing w:after="0" w:line="240" w:lineRule="auto"/>
+              <w:ind w:firstLine="0"/>
+              <w:contextualSpacing w:val="0"/>
+              <w:jc w:val="center"/>
+              <w:rPr>
+                <w:rFonts w:ascii="Calibri" w:eastAsia="Times New Roman" w:hAnsi="Calibri" w:cs="Calibri"/>
+                <w:b/>
+                <w:bCs/>
+                <w:color w:val="000000"/>
+                <w:kern w:val="0"/>
+                <w:sz w:val="28"/>
+                <w:szCs w:val="28"/>
+                <w:lang w:eastAsia="pt-BR"/>
+                <w14:ligatures w14:val="none"/>
+              </w:rPr>
+            </w:pPr>
+            <w:r>
+              <w:rPr>
+                <w:rFonts w:ascii="Calibri" w:eastAsia="Times New Roman" w:hAnsi="Calibri" w:cs="Calibri"/>
+                <w:b/>
+                <w:bCs/>
+                <w:color w:val="000000"/>
+                <w:kern w:val="0"/>
+                <w:sz w:val="28"/>
+                <w:szCs w:val="28"/>
+                <w:lang w:eastAsia="pt-BR"/>
+                <w14:ligatures w14:val="none"/>
+              </w:rPr>
+              <w:t> </w:t>
+            </w:r>
+          </w:p>
+        </w:tc>
+        <w:tc>
+          <w:tcPr>
+            <w:tcW w:w="155" w:type="dxa"/>
+            <w:tcBorders>
+              <w:top w:val="nil"/>
+              <w:left w:val="nil"/>
+              <w:bottom w:val="single" w:sz="4" w:space="0" w:color="auto"/>
+              <w:right w:val="single" w:sz="4" w:space="0" w:color="auto"/>
+            </w:tcBorders>
+            <w:shd w:val="clear" w:color="000000" w:fill="9BC2E6"/>
+            <w:noWrap/>
+            <w:vAlign w:val="bottom"/>
+            <w:hideMark/>
+          </w:tcPr>
+          <w:p>
+            <w:pPr>
+              <w:spacing w:after="0" w:line="240" w:lineRule="auto"/>
+              <w:ind w:firstLine="0"/>
+              <w:contextualSpacing w:val="0"/>
+              <w:jc w:val="center"/>
+              <w:rPr>
+                <w:rFonts w:ascii="Calibri" w:eastAsia="Times New Roman" w:hAnsi="Calibri" w:cs="Calibri"/>
+                <w:b/>
+                <w:bCs/>
+                <w:color w:val="000000"/>
+                <w:kern w:val="0"/>
+                <w:sz w:val="28"/>
+                <w:szCs w:val="28"/>
+                <w:lang w:eastAsia="pt-BR"/>
+                <w14:ligatures w14:val="none"/>
+              </w:rPr>
+            </w:pPr>
+            <w:r>
+              <w:rPr>
+                <w:rFonts w:ascii="Calibri" w:eastAsia="Times New Roman" w:hAnsi="Calibri" w:cs="Calibri"/>
+                <w:b/>
+                <w:bCs/>
+                <w:color w:val="000000"/>
+                <w:kern w:val="0"/>
+                <w:sz w:val="28"/>
+                <w:szCs w:val="28"/>
+                <w:lang w:eastAsia="pt-BR"/>
+                <w14:ligatures w14:val="none"/>
+              </w:rPr>
+              <w:t> </w:t>
+            </w:r>
+          </w:p>
+        </w:tc>
+        <w:tc>
+          <w:tcPr>
+            <w:tcW w:w="3274" w:type="dxa"/>
+            <w:tcBorders>
+              <w:top w:val="nil"/>
+              <w:left w:val="nil"/>
+              <w:bottom w:val="single" w:sz="4" w:space="0" w:color="auto"/>
+              <w:right w:val="single" w:sz="4" w:space="0" w:color="auto"/>
+            </w:tcBorders>
+            <w:shd w:val="clear" w:color="000000" w:fill="9BC2E6"/>
+            <w:noWrap/>
+            <w:vAlign w:val="bottom"/>
+            <w:hideMark/>
+          </w:tcPr>
+          <w:p>
+            <w:pPr>
+              <w:spacing w:after="0" w:line="240" w:lineRule="auto"/>
+              <w:ind w:firstLine="0"/>
+              <w:contextualSpacing w:val="0"/>
+              <w:jc w:val="center"/>
+              <w:rPr>
+                <w:rFonts w:ascii="Calibri" w:eastAsia="Times New Roman" w:hAnsi="Calibri" w:cs="Calibri"/>
+                <w:b/>
+                <w:bCs/>
+                <w:color w:val="000000"/>
+                <w:kern w:val="0"/>
+                <w:sz w:val="28"/>
+                <w:szCs w:val="28"/>
+                <w:lang w:eastAsia="pt-BR"/>
+                <w14:ligatures w14:val="none"/>
+              </w:rPr>
+            </w:pPr>
+            <w:r>
+              <w:rPr>
+                <w:rFonts w:ascii="Calibri" w:eastAsia="Times New Roman" w:hAnsi="Calibri" w:cs="Calibri"/>
+                <w:b/>
+                <w:bCs/>
+                <w:color w:val="000000"/>
+                <w:kern w:val="0"/>
+                <w:sz w:val="28"/>
+                <w:szCs w:val="28"/>
+                <w:lang w:eastAsia="pt-BR"/>
+                <w14:ligatures w14:val="none"/>
+              </w:rPr>
+              <w:t>SAÍDA</w:t>
+            </w:r>
+          </w:p>
+        </w:tc>
+      </w:tr>
+      <w:tr>
+        <w:trPr>
+          <w:trHeight w:val="300"/>
+        </w:trPr>
+        <w:tc>
+          <w:tcPr>
+            <w:tcW w:w="1859" w:type="dxa"/>
+            <w:tcBorders>
+              <w:top w:val="nil"/>
+              <w:left w:val="single" w:sz="4" w:space="0" w:color="auto"/>
+              <w:bottom w:val="nil"/>
+              <w:right w:val="single" w:sz="4" w:space="0" w:color="auto"/>
+            </w:tcBorders>
+            <w:shd w:val="clear" w:color="auto" w:fill="auto"/>
+            <w:noWrap/>
+            <w:vAlign w:val="bottom"/>
+            <w:hideMark/>
+          </w:tcPr>
+          <w:p>
+            <w:pPr>
+              <w:spacing w:after="0" w:line="240" w:lineRule="auto"/>
+              <w:ind w:firstLine="0"/>
+              <w:contextualSpacing w:val="0"/>
+              <w:jc w:val="left"/>
+              <w:rPr>
+                <w:rFonts w:ascii="Calibri" w:eastAsia="Times New Roman" w:hAnsi="Calibri" w:cs="Calibri"/>
+                <w:color w:val="000000"/>
+                <w:kern w:val="0"/>
+                <w:sz w:val="22"/>
+                <w:lang w:eastAsia="pt-BR"/>
+                <w14:ligatures w14:val="none"/>
+              </w:rPr>
+            </w:pPr>
+            <w:r>
+              <w:rPr>
+                <w:rFonts w:ascii="Calibri" w:eastAsia="Times New Roman" w:hAnsi="Calibri" w:cs="Calibri"/>
+                <w:color w:val="000000"/>
+                <w:kern w:val="0"/>
+                <w:sz w:val="22"/>
+                <w:lang w:eastAsia="pt-BR"/>
+                <w14:ligatures w14:val="none"/>
+              </w:rPr>
+              <w:t>2004</w:t>
+            </w:r>
+          </w:p>
+        </w:tc>
+        <w:tc>
+          <w:tcPr>
+            <w:tcW w:w="2102" w:type="dxa"/>
+            <w:tcBorders>
+              <w:top w:val="nil"/>
+              <w:left w:val="nil"/>
+              <w:bottom w:val="nil"/>
+              <w:right w:val="single" w:sz="4" w:space="0" w:color="auto"/>
+            </w:tcBorders>
+            <w:shd w:val="clear" w:color="auto" w:fill="auto"/>
+            <w:noWrap/>
+            <w:vAlign w:val="bottom"/>
+            <w:hideMark/>
+          </w:tcPr>
+          <w:p>
+            <w:pPr>
+              <w:spacing w:after="0" w:line="240" w:lineRule="auto"/>
+              <w:ind w:firstLine="0"/>
+              <w:contextualSpacing w:val="0"/>
+              <w:jc w:val="left"/>
+              <w:rPr>
+                <w:rFonts w:ascii="Calibri" w:eastAsia="Times New Roman" w:hAnsi="Calibri" w:cs="Calibri"/>
+                <w:color w:val="000000"/>
+                <w:kern w:val="0"/>
+                <w:sz w:val="22"/>
+                <w:lang w:eastAsia="pt-BR"/>
+                <w14:ligatures w14:val="none"/>
+              </w:rPr>
+            </w:pPr>
+            <w:r>
+              <w:rPr>
+                <w:rFonts w:ascii="Calibri" w:eastAsia="Times New Roman" w:hAnsi="Calibri" w:cs="Calibri"/>
+                <w:color w:val="000000"/>
+                <w:kern w:val="0"/>
+                <w:sz w:val="22"/>
+                <w:lang w:eastAsia="pt-BR"/>
+                <w14:ligatures w14:val="none"/>
+              </w:rPr>
+              <w:t>2023</w:t>
+            </w:r>
+          </w:p>
+        </w:tc>
+        <w:tc>
+          <w:tcPr>
+            <w:tcW w:w="155" w:type="dxa"/>
+            <w:tcBorders>
+              <w:top w:val="nil"/>
+              <w:left w:val="nil"/>
+              <w:bottom w:val="nil"/>
+              <w:right w:val="single" w:sz="4" w:space="0" w:color="auto"/>
+            </w:tcBorders>
+            <w:shd w:val="clear" w:color="auto" w:fill="auto"/>
+            <w:noWrap/>
+            <w:vAlign w:val="bottom"/>
+            <w:hideMark/>
+          </w:tcPr>
+          <w:p>
+            <w:pPr>
+              <w:spacing w:after="0" w:line="240" w:lineRule="auto"/>
+              <w:ind w:firstLine="0"/>
+              <w:contextualSpacing w:val="0"/>
+              <w:jc w:val="left"/>
+              <w:rPr>
+                <w:rFonts w:ascii="Calibri" w:eastAsia="Times New Roman" w:hAnsi="Calibri" w:cs="Calibri"/>
+                <w:color w:val="000000"/>
+                <w:kern w:val="0"/>
+                <w:sz w:val="22"/>
+                <w:lang w:eastAsia="pt-BR"/>
+                <w14:ligatures w14:val="none"/>
+              </w:rPr>
+            </w:pPr>
+            <w:r>
+              <w:rPr>
+                <w:rFonts w:ascii="Calibri" w:eastAsia="Times New Roman" w:hAnsi="Calibri" w:cs="Calibri"/>
+                <w:color w:val="000000"/>
+                <w:kern w:val="0"/>
+                <w:sz w:val="22"/>
+                <w:lang w:eastAsia="pt-BR"/>
+                <w14:ligatures w14:val="none"/>
+              </w:rPr>
+              <w:t> </w:t>
+            </w:r>
+          </w:p>
+        </w:tc>
+        <w:tc>
+          <w:tcPr>
+            <w:tcW w:w="155" w:type="dxa"/>
+            <w:tcBorders>
+              <w:top w:val="nil"/>
+              <w:left w:val="nil"/>
+              <w:bottom w:val="nil"/>
+              <w:right w:val="single" w:sz="4" w:space="0" w:color="auto"/>
+            </w:tcBorders>
+            <w:shd w:val="clear" w:color="auto" w:fill="auto"/>
+            <w:noWrap/>
+            <w:vAlign w:val="bottom"/>
+            <w:hideMark/>
+          </w:tcPr>
+          <w:p>
+            <w:pPr>
+              <w:spacing w:after="0" w:line="240" w:lineRule="auto"/>
+              <w:ind w:firstLine="0"/>
+              <w:contextualSpacing w:val="0"/>
+              <w:jc w:val="left"/>
+              <w:rPr>
+                <w:rFonts w:ascii="Calibri" w:eastAsia="Times New Roman" w:hAnsi="Calibri" w:cs="Calibri"/>
+                <w:color w:val="000000"/>
+                <w:kern w:val="0"/>
+                <w:sz w:val="22"/>
+                <w:lang w:eastAsia="pt-BR"/>
+                <w14:ligatures w14:val="none"/>
+              </w:rPr>
+            </w:pPr>
+            <w:r>
+              <w:rPr>
+                <w:rFonts w:ascii="Calibri" w:eastAsia="Times New Roman" w:hAnsi="Calibri" w:cs="Calibri"/>
+                <w:color w:val="000000"/>
+                <w:kern w:val="0"/>
+                <w:sz w:val="22"/>
+                <w:lang w:eastAsia="pt-BR"/>
+                <w14:ligatures w14:val="none"/>
+              </w:rPr>
+              <w:t> </w:t>
+            </w:r>
+          </w:p>
+        </w:tc>
+        <w:tc>
+          <w:tcPr>
+            <w:tcW w:w="155" w:type="dxa"/>
+            <w:tcBorders>
+              <w:top w:val="nil"/>
+              <w:left w:val="nil"/>
+              <w:bottom w:val="nil"/>
+              <w:right w:val="single" w:sz="4" w:space="0" w:color="auto"/>
+            </w:tcBorders>
+            <w:shd w:val="clear" w:color="auto" w:fill="auto"/>
+            <w:noWrap/>
+            <w:vAlign w:val="bottom"/>
+            <w:hideMark/>
+          </w:tcPr>
+          <w:p>
+            <w:pPr>
+              <w:spacing w:after="0" w:line="240" w:lineRule="auto"/>
+              <w:ind w:firstLine="0"/>
+              <w:contextualSpacing w:val="0"/>
+              <w:jc w:val="left"/>
+              <w:rPr>
+                <w:rFonts w:ascii="Calibri" w:eastAsia="Times New Roman" w:hAnsi="Calibri" w:cs="Calibri"/>
+                <w:color w:val="000000"/>
+                <w:kern w:val="0"/>
+                <w:sz w:val="22"/>
+                <w:lang w:eastAsia="pt-BR"/>
+                <w14:ligatures w14:val="none"/>
+              </w:rPr>
+            </w:pPr>
+            <w:r>
+              <w:rPr>
+                <w:rFonts w:ascii="Calibri" w:eastAsia="Times New Roman" w:hAnsi="Calibri" w:cs="Calibri"/>
+                <w:color w:val="000000"/>
+                <w:kern w:val="0"/>
+                <w:sz w:val="22"/>
+                <w:lang w:eastAsia="pt-BR"/>
+                <w14:ligatures w14:val="none"/>
+              </w:rPr>
+              <w:t> </w:t>
+            </w:r>
+          </w:p>
+        </w:tc>
+        <w:tc>
+          <w:tcPr>
+            <w:tcW w:w="3274" w:type="dxa"/>
+            <w:tcBorders>
+              <w:top w:val="nil"/>
+              <w:left w:val="nil"/>
+              <w:bottom w:val="nil"/>
+              <w:right w:val="single" w:sz="4" w:space="0" w:color="auto"/>
+            </w:tcBorders>
+            <w:shd w:val="clear" w:color="auto" w:fill="auto"/>
+            <w:noWrap/>
+            <w:vAlign w:val="bottom"/>
+            <w:hideMark/>
+          </w:tcPr>
+          <w:p>
+            <w:pPr>
+              <w:spacing w:after="0" w:line="240" w:lineRule="auto"/>
+              <w:ind w:firstLine="0"/>
+              <w:contextualSpacing w:val="0"/>
+              <w:jc w:val="left"/>
+              <w:rPr>
+                <w:rFonts w:ascii="Calibri" w:eastAsia="Times New Roman" w:hAnsi="Calibri" w:cs="Calibri"/>
+                <w:color w:val="000000"/>
+                <w:kern w:val="0"/>
+                <w:sz w:val="22"/>
+                <w:lang w:eastAsia="pt-BR"/>
+                <w14:ligatures w14:val="none"/>
+              </w:rPr>
+            </w:pPr>
+            <w:r>
+              <w:rPr>
+                <w:rFonts w:ascii="Calibri" w:eastAsia="Times New Roman" w:hAnsi="Calibri" w:cs="Calibri"/>
+                <w:color w:val="000000"/>
+                <w:kern w:val="0"/>
+                <w:sz w:val="22"/>
+                <w:lang w:eastAsia="pt-BR"/>
+                <w14:ligatures w14:val="none"/>
+              </w:rPr>
+              <w:t>"Já pode votar"</w:t>
+            </w:r>
+          </w:p>
+        </w:tc>
+      </w:tr>
+      <w:tr>
+        <w:trPr>
+          <w:trHeight w:val="300"/>
+        </w:trPr>
+        <w:tc>
+          <w:tcPr>
+            <w:tcW w:w="1859" w:type="dxa"/>
+            <w:tcBorders>
+              <w:top w:val="nil"/>
+              <w:left w:val="single" w:sz="4" w:space="0" w:color="auto"/>
+              <w:bottom w:val="nil"/>
+              <w:right w:val="single" w:sz="4" w:space="0" w:color="auto"/>
+            </w:tcBorders>
+            <w:shd w:val="clear" w:color="auto" w:fill="auto"/>
+            <w:noWrap/>
+            <w:vAlign w:val="bottom"/>
+            <w:hideMark/>
+          </w:tcPr>
+          <w:p>
+            <w:pPr>
+              <w:spacing w:after="0" w:line="240" w:lineRule="auto"/>
+              <w:ind w:firstLine="0"/>
+              <w:contextualSpacing w:val="0"/>
+              <w:jc w:val="left"/>
+              <w:rPr>
+                <w:rFonts w:ascii="Calibri" w:eastAsia="Times New Roman" w:hAnsi="Calibri" w:cs="Calibri"/>
+                <w:color w:val="000000"/>
+                <w:kern w:val="0"/>
+                <w:sz w:val="22"/>
+                <w:lang w:eastAsia="pt-BR"/>
+                <w14:ligatures w14:val="none"/>
+              </w:rPr>
+            </w:pPr>
+            <w:r>
+              <w:rPr>
+                <w:rFonts w:ascii="Calibri" w:eastAsia="Times New Roman" w:hAnsi="Calibri" w:cs="Calibri"/>
+                <w:color w:val="000000"/>
+                <w:kern w:val="0"/>
+                <w:sz w:val="22"/>
+                <w:lang w:eastAsia="pt-BR"/>
+                <w14:ligatures w14:val="none"/>
+              </w:rPr>
+              <w:t> </w:t>
+            </w:r>
+          </w:p>
+        </w:tc>
+        <w:tc>
+          <w:tcPr>
+            <w:tcW w:w="2102" w:type="dxa"/>
+            <w:tcBorders>
+              <w:top w:val="nil"/>
+              <w:left w:val="nil"/>
+              <w:bottom w:val="nil"/>
+              <w:right w:val="single" w:sz="4" w:space="0" w:color="auto"/>
+            </w:tcBorders>
+            <w:shd w:val="clear" w:color="auto" w:fill="auto"/>
+            <w:noWrap/>
+            <w:vAlign w:val="bottom"/>
+            <w:hideMark/>
+          </w:tcPr>
+          <w:p>
+            <w:pPr>
+              <w:spacing w:after="0" w:line="240" w:lineRule="auto"/>
+              <w:ind w:firstLine="0"/>
+              <w:contextualSpacing w:val="0"/>
+              <w:jc w:val="left"/>
+              <w:rPr>
+                <w:rFonts w:ascii="Calibri" w:eastAsia="Times New Roman" w:hAnsi="Calibri" w:cs="Calibri"/>
+                <w:color w:val="000000"/>
+                <w:kern w:val="0"/>
+                <w:sz w:val="22"/>
+                <w:lang w:eastAsia="pt-BR"/>
+                <w14:ligatures w14:val="none"/>
+              </w:rPr>
+            </w:pPr>
+            <w:r>
+              <w:rPr>
+                <w:rFonts w:ascii="Calibri" w:eastAsia="Times New Roman" w:hAnsi="Calibri" w:cs="Calibri"/>
+                <w:color w:val="000000"/>
+                <w:kern w:val="0"/>
+                <w:sz w:val="22"/>
+                <w:lang w:eastAsia="pt-BR"/>
+                <w14:ligatures w14:val="none"/>
+              </w:rPr>
+              <w:t> </w:t>
+            </w:r>
+          </w:p>
+        </w:tc>
+        <w:tc>
+          <w:tcPr>
+            <w:tcW w:w="155" w:type="dxa"/>
+            <w:tcBorders>
+              <w:top w:val="nil"/>
+              <w:left w:val="nil"/>
+              <w:bottom w:val="nil"/>
+              <w:right w:val="single" w:sz="4" w:space="0" w:color="auto"/>
+            </w:tcBorders>
+            <w:shd w:val="clear" w:color="auto" w:fill="auto"/>
+            <w:noWrap/>
+            <w:vAlign w:val="bottom"/>
+            <w:hideMark/>
+          </w:tcPr>
+          <w:p>
+            <w:pPr>
+              <w:spacing w:after="0" w:line="240" w:lineRule="auto"/>
+              <w:ind w:firstLine="0"/>
+              <w:contextualSpacing w:val="0"/>
+              <w:jc w:val="left"/>
+              <w:rPr>
+                <w:rFonts w:ascii="Calibri" w:eastAsia="Times New Roman" w:hAnsi="Calibri" w:cs="Calibri"/>
+                <w:color w:val="000000"/>
+                <w:kern w:val="0"/>
+                <w:sz w:val="22"/>
+                <w:lang w:eastAsia="pt-BR"/>
+                <w14:ligatures w14:val="none"/>
+              </w:rPr>
+            </w:pPr>
+            <w:r>
+              <w:rPr>
+                <w:rFonts w:ascii="Calibri" w:eastAsia="Times New Roman" w:hAnsi="Calibri" w:cs="Calibri"/>
+                <w:color w:val="000000"/>
+                <w:kern w:val="0"/>
+                <w:sz w:val="22"/>
+                <w:lang w:eastAsia="pt-BR"/>
+                <w14:ligatures w14:val="none"/>
+              </w:rPr>
+              <w:t> </w:t>
+            </w:r>
+          </w:p>
+        </w:tc>
+        <w:tc>
+          <w:tcPr>
+            <w:tcW w:w="155" w:type="dxa"/>
+            <w:tcBorders>
+              <w:top w:val="nil"/>
+              <w:left w:val="nil"/>
+              <w:bottom w:val="nil"/>
+              <w:right w:val="single" w:sz="4" w:space="0" w:color="auto"/>
+            </w:tcBorders>
+            <w:shd w:val="clear" w:color="auto" w:fill="auto"/>
+            <w:noWrap/>
+            <w:vAlign w:val="bottom"/>
+            <w:hideMark/>
+          </w:tcPr>
+          <w:p>
+            <w:pPr>
+              <w:spacing w:after="0" w:line="240" w:lineRule="auto"/>
+              <w:ind w:firstLine="0"/>
+              <w:contextualSpacing w:val="0"/>
+              <w:jc w:val="left"/>
+              <w:rPr>
+                <w:rFonts w:ascii="Calibri" w:eastAsia="Times New Roman" w:hAnsi="Calibri" w:cs="Calibri"/>
+                <w:color w:val="000000"/>
+                <w:kern w:val="0"/>
+                <w:sz w:val="22"/>
+                <w:lang w:eastAsia="pt-BR"/>
+                <w14:ligatures w14:val="none"/>
+              </w:rPr>
+            </w:pPr>
+            <w:r>
+              <w:rPr>
+                <w:rFonts w:ascii="Calibri" w:eastAsia="Times New Roman" w:hAnsi="Calibri" w:cs="Calibri"/>
+                <w:color w:val="000000"/>
+                <w:kern w:val="0"/>
+                <w:sz w:val="22"/>
+                <w:lang w:eastAsia="pt-BR"/>
+                <w14:ligatures w14:val="none"/>
+              </w:rPr>
+              <w:t> </w:t>
+            </w:r>
+          </w:p>
+        </w:tc>
+        <w:tc>
+          <w:tcPr>
+            <w:tcW w:w="155" w:type="dxa"/>
+            <w:tcBorders>
+              <w:top w:val="nil"/>
+              <w:left w:val="nil"/>
+              <w:bottom w:val="nil"/>
+              <w:right w:val="single" w:sz="4" w:space="0" w:color="auto"/>
+            </w:tcBorders>
+            <w:shd w:val="clear" w:color="auto" w:fill="auto"/>
+            <w:noWrap/>
+            <w:vAlign w:val="bottom"/>
+            <w:hideMark/>
+          </w:tcPr>
+          <w:p>
+            <w:pPr>
+              <w:spacing w:after="0" w:line="240" w:lineRule="auto"/>
+              <w:ind w:firstLine="0"/>
+              <w:contextualSpacing w:val="0"/>
+              <w:jc w:val="left"/>
+              <w:rPr>
+                <w:rFonts w:ascii="Calibri" w:eastAsia="Times New Roman" w:hAnsi="Calibri" w:cs="Calibri"/>
+                <w:color w:val="000000"/>
+                <w:kern w:val="0"/>
+                <w:sz w:val="22"/>
+                <w:lang w:eastAsia="pt-BR"/>
+                <w14:ligatures w14:val="none"/>
+              </w:rPr>
+            </w:pPr>
+            <w:r>
+              <w:rPr>
+                <w:rFonts w:ascii="Calibri" w:eastAsia="Times New Roman" w:hAnsi="Calibri" w:cs="Calibri"/>
+                <w:color w:val="000000"/>
+                <w:kern w:val="0"/>
+                <w:sz w:val="22"/>
+                <w:lang w:eastAsia="pt-BR"/>
+                <w14:ligatures w14:val="none"/>
+              </w:rPr>
+              <w:t> </w:t>
+            </w:r>
+          </w:p>
+        </w:tc>
+        <w:tc>
+          <w:tcPr>
+            <w:tcW w:w="3274" w:type="dxa"/>
+            <w:tcBorders>
+              <w:top w:val="nil"/>
+              <w:left w:val="nil"/>
+              <w:bottom w:val="nil"/>
+              <w:right w:val="single" w:sz="4" w:space="0" w:color="auto"/>
+            </w:tcBorders>
+            <w:shd w:val="clear" w:color="auto" w:fill="auto"/>
+            <w:noWrap/>
+            <w:vAlign w:val="bottom"/>
+            <w:hideMark/>
+          </w:tcPr>
+          <w:p>
+            <w:pPr>
+              <w:spacing w:after="0" w:line="240" w:lineRule="auto"/>
+              <w:ind w:firstLine="0"/>
+              <w:contextualSpacing w:val="0"/>
+              <w:jc w:val="left"/>
+              <w:rPr>
+                <w:rFonts w:ascii="Calibri" w:eastAsia="Times New Roman" w:hAnsi="Calibri" w:cs="Calibri"/>
+                <w:color w:val="000000"/>
+                <w:kern w:val="0"/>
+                <w:sz w:val="22"/>
+                <w:lang w:eastAsia="pt-BR"/>
+                <w14:ligatures w14:val="none"/>
+              </w:rPr>
+            </w:pPr>
+            <w:r>
+              <w:rPr>
+                <w:rFonts w:ascii="Calibri" w:eastAsia="Times New Roman" w:hAnsi="Calibri" w:cs="Calibri"/>
+                <w:color w:val="000000"/>
+                <w:kern w:val="0"/>
+                <w:sz w:val="22"/>
+                <w:lang w:eastAsia="pt-BR"/>
+                <w14:ligatures w14:val="none"/>
+              </w:rPr>
+              <w:t> </w:t>
+            </w:r>
+          </w:p>
+        </w:tc>
+      </w:tr>
+      <w:tr>
+        <w:trPr>
+          <w:trHeight w:val="300"/>
+        </w:trPr>
+        <w:tc>
+          <w:tcPr>
+            <w:tcW w:w="7700" w:type="dxa"/>
+            <w:gridSpan w:val="6"/>
+            <w:tcBorders>
+              <w:top w:val="nil"/>
+              <w:left w:val="single" w:sz="4" w:space="0" w:color="auto"/>
+              <w:bottom w:val="nil"/>
+              <w:right w:val="single" w:sz="4" w:space="0" w:color="000000"/>
+            </w:tcBorders>
+            <w:shd w:val="clear" w:color="auto" w:fill="auto"/>
+            <w:noWrap/>
+            <w:vAlign w:val="bottom"/>
+            <w:hideMark/>
+          </w:tcPr>
+          <w:p>
+            <w:pPr>
+              <w:spacing w:after="0" w:line="240" w:lineRule="auto"/>
+              <w:ind w:firstLine="0"/>
+              <w:contextualSpacing w:val="0"/>
+              <w:jc w:val="center"/>
+              <w:rPr>
+                <w:rFonts w:ascii="Calibri" w:eastAsia="Times New Roman" w:hAnsi="Calibri" w:cs="Calibri"/>
+                <w:color w:val="000000"/>
+                <w:kern w:val="0"/>
+                <w:sz w:val="22"/>
+                <w:lang w:eastAsia="pt-BR"/>
+                <w14:ligatures w14:val="none"/>
+              </w:rPr>
+            </w:pPr>
+            <w:r>
+              <w:rPr>
+                <w:rFonts w:ascii="Calibri" w:eastAsia="Times New Roman" w:hAnsi="Calibri" w:cs="Calibri"/>
+                <w:color w:val="000000"/>
+                <w:kern w:val="0"/>
+                <w:sz w:val="22"/>
+                <w:lang w:eastAsia="pt-BR"/>
+                <w14:ligatures w14:val="none"/>
+              </w:rPr>
+              <w:t>Outro exemplo</w:t>
+            </w:r>
+          </w:p>
+        </w:tc>
+      </w:tr>
+      <w:tr>
+        <w:trPr>
+          <w:trHeight w:val="375"/>
+        </w:trPr>
+        <w:tc>
+          <w:tcPr>
+            <w:tcW w:w="1859" w:type="dxa"/>
+            <w:tcBorders>
+              <w:top w:val="single" w:sz="4" w:space="0" w:color="auto"/>
+              <w:left w:val="single" w:sz="4" w:space="0" w:color="auto"/>
+              <w:bottom w:val="single" w:sz="4" w:space="0" w:color="auto"/>
+              <w:right w:val="single" w:sz="4" w:space="0" w:color="auto"/>
+            </w:tcBorders>
+            <w:shd w:val="clear" w:color="000000" w:fill="9BC2E6"/>
+            <w:noWrap/>
+            <w:vAlign w:val="bottom"/>
+            <w:hideMark/>
+          </w:tcPr>
+          <w:p>
+            <w:pPr>
+              <w:spacing w:after="0" w:line="240" w:lineRule="auto"/>
+              <w:ind w:firstLine="0"/>
+              <w:contextualSpacing w:val="0"/>
+              <w:jc w:val="center"/>
+              <w:rPr>
+                <w:rFonts w:ascii="Calibri" w:eastAsia="Times New Roman" w:hAnsi="Calibri" w:cs="Calibri"/>
+                <w:b/>
+                <w:bCs/>
+                <w:color w:val="000000"/>
+                <w:kern w:val="0"/>
+                <w:sz w:val="28"/>
+                <w:szCs w:val="28"/>
+                <w:lang w:eastAsia="pt-BR"/>
+                <w14:ligatures w14:val="none"/>
+              </w:rPr>
+            </w:pPr>
+            <w:proofErr w:type="spellStart"/>
+            <w:r>
+              <w:rPr>
+                <w:rFonts w:ascii="Calibri" w:eastAsia="Times New Roman" w:hAnsi="Calibri" w:cs="Calibri"/>
+                <w:b/>
+                <w:bCs/>
+                <w:color w:val="000000"/>
+                <w:kern w:val="0"/>
+                <w:sz w:val="28"/>
+                <w:szCs w:val="28"/>
+                <w:lang w:eastAsia="pt-BR"/>
+                <w14:ligatures w14:val="none"/>
+              </w:rPr>
+              <w:t>ano_nasc</w:t>
+            </w:r>
+            <w:proofErr w:type="spellEnd"/>
+          </w:p>
+        </w:tc>
+        <w:tc>
+          <w:tcPr>
+            <w:tcW w:w="2102" w:type="dxa"/>
+            <w:tcBorders>
+              <w:top w:val="single" w:sz="4" w:space="0" w:color="auto"/>
+              <w:left w:val="nil"/>
+              <w:bottom w:val="single" w:sz="4" w:space="0" w:color="auto"/>
+              <w:right w:val="single" w:sz="4" w:space="0" w:color="auto"/>
+            </w:tcBorders>
+            <w:shd w:val="clear" w:color="000000" w:fill="9BC2E6"/>
+            <w:noWrap/>
+            <w:vAlign w:val="bottom"/>
+            <w:hideMark/>
+          </w:tcPr>
+          <w:p>
+            <w:pPr>
+              <w:spacing w:after="0" w:line="240" w:lineRule="auto"/>
+              <w:ind w:firstLine="0"/>
+              <w:contextualSpacing w:val="0"/>
+              <w:jc w:val="center"/>
+              <w:rPr>
+                <w:rFonts w:ascii="Calibri" w:eastAsia="Times New Roman" w:hAnsi="Calibri" w:cs="Calibri"/>
+                <w:b/>
+                <w:bCs/>
+                <w:color w:val="000000"/>
+                <w:kern w:val="0"/>
+                <w:sz w:val="28"/>
+                <w:szCs w:val="28"/>
+                <w:lang w:eastAsia="pt-BR"/>
+                <w14:ligatures w14:val="none"/>
+              </w:rPr>
+            </w:pPr>
+            <w:proofErr w:type="spellStart"/>
+            <w:r>
+              <w:rPr>
+                <w:rFonts w:ascii="Calibri" w:eastAsia="Times New Roman" w:hAnsi="Calibri" w:cs="Calibri"/>
+                <w:b/>
+                <w:bCs/>
+                <w:color w:val="000000"/>
+                <w:kern w:val="0"/>
+                <w:sz w:val="28"/>
+                <w:szCs w:val="28"/>
+                <w:lang w:eastAsia="pt-BR"/>
+                <w14:ligatures w14:val="none"/>
+              </w:rPr>
+              <w:t>year_atual</w:t>
+            </w:r>
+            <w:proofErr w:type="spellEnd"/>
+          </w:p>
+        </w:tc>
+        <w:tc>
+          <w:tcPr>
+            <w:tcW w:w="155" w:type="dxa"/>
+            <w:tcBorders>
+              <w:top w:val="single" w:sz="4" w:space="0" w:color="auto"/>
+              <w:left w:val="nil"/>
+              <w:bottom w:val="single" w:sz="4" w:space="0" w:color="auto"/>
+              <w:right w:val="single" w:sz="4" w:space="0" w:color="auto"/>
+            </w:tcBorders>
+            <w:shd w:val="clear" w:color="000000" w:fill="9BC2E6"/>
+            <w:noWrap/>
+            <w:vAlign w:val="bottom"/>
+            <w:hideMark/>
+          </w:tcPr>
+          <w:p>
+            <w:pPr>
+              <w:spacing w:after="0" w:line="240" w:lineRule="auto"/>
+              <w:ind w:firstLine="0"/>
+              <w:contextualSpacing w:val="0"/>
+              <w:jc w:val="center"/>
+              <w:rPr>
+                <w:rFonts w:ascii="Calibri" w:eastAsia="Times New Roman" w:hAnsi="Calibri" w:cs="Calibri"/>
+                <w:b/>
+                <w:bCs/>
+                <w:color w:val="000000"/>
+                <w:kern w:val="0"/>
+                <w:sz w:val="28"/>
+                <w:szCs w:val="28"/>
+                <w:lang w:eastAsia="pt-BR"/>
+                <w14:ligatures w14:val="none"/>
+              </w:rPr>
+            </w:pPr>
+            <w:r>
+              <w:rPr>
+                <w:rFonts w:ascii="Calibri" w:eastAsia="Times New Roman" w:hAnsi="Calibri" w:cs="Calibri"/>
+                <w:b/>
+                <w:bCs/>
+                <w:color w:val="000000"/>
+                <w:kern w:val="0"/>
+                <w:sz w:val="28"/>
+                <w:szCs w:val="28"/>
+                <w:lang w:eastAsia="pt-BR"/>
+                <w14:ligatures w14:val="none"/>
+              </w:rPr>
+              <w:t> </w:t>
+            </w:r>
+          </w:p>
+        </w:tc>
+        <w:tc>
+          <w:tcPr>
+            <w:tcW w:w="155" w:type="dxa"/>
+            <w:tcBorders>
+              <w:top w:val="single" w:sz="4" w:space="0" w:color="auto"/>
+              <w:left w:val="nil"/>
+              <w:bottom w:val="single" w:sz="4" w:space="0" w:color="auto"/>
+              <w:right w:val="single" w:sz="4" w:space="0" w:color="auto"/>
+            </w:tcBorders>
+            <w:shd w:val="clear" w:color="000000" w:fill="9BC2E6"/>
+            <w:noWrap/>
+            <w:vAlign w:val="bottom"/>
+            <w:hideMark/>
+          </w:tcPr>
+          <w:p>
+            <w:pPr>
+              <w:spacing w:after="0" w:line="240" w:lineRule="auto"/>
+              <w:ind w:firstLine="0"/>
+              <w:contextualSpacing w:val="0"/>
+              <w:jc w:val="center"/>
+              <w:rPr>
+                <w:rFonts w:ascii="Calibri" w:eastAsia="Times New Roman" w:hAnsi="Calibri" w:cs="Calibri"/>
+                <w:b/>
+                <w:bCs/>
+                <w:color w:val="000000"/>
+                <w:kern w:val="0"/>
+                <w:sz w:val="28"/>
+                <w:szCs w:val="28"/>
+                <w:lang w:eastAsia="pt-BR"/>
+                <w14:ligatures w14:val="none"/>
+              </w:rPr>
+            </w:pPr>
+            <w:r>
+              <w:rPr>
+                <w:rFonts w:ascii="Calibri" w:eastAsia="Times New Roman" w:hAnsi="Calibri" w:cs="Calibri"/>
+                <w:b/>
+                <w:bCs/>
+                <w:color w:val="000000"/>
+                <w:kern w:val="0"/>
+                <w:sz w:val="28"/>
+                <w:szCs w:val="28"/>
+                <w:lang w:eastAsia="pt-BR"/>
+                <w14:ligatures w14:val="none"/>
+              </w:rPr>
+              <w:t> </w:t>
+            </w:r>
+          </w:p>
+        </w:tc>
+        <w:tc>
+          <w:tcPr>
+            <w:tcW w:w="155" w:type="dxa"/>
+            <w:tcBorders>
+              <w:top w:val="single" w:sz="4" w:space="0" w:color="auto"/>
+              <w:left w:val="nil"/>
+              <w:bottom w:val="single" w:sz="4" w:space="0" w:color="auto"/>
+              <w:right w:val="single" w:sz="4" w:space="0" w:color="auto"/>
+            </w:tcBorders>
+            <w:shd w:val="clear" w:color="000000" w:fill="9BC2E6"/>
+            <w:noWrap/>
+            <w:vAlign w:val="bottom"/>
+            <w:hideMark/>
+          </w:tcPr>
+          <w:p>
+            <w:pPr>
+              <w:spacing w:after="0" w:line="240" w:lineRule="auto"/>
+              <w:ind w:firstLine="0"/>
+              <w:contextualSpacing w:val="0"/>
+              <w:jc w:val="center"/>
+              <w:rPr>
+                <w:rFonts w:ascii="Calibri" w:eastAsia="Times New Roman" w:hAnsi="Calibri" w:cs="Calibri"/>
+                <w:b/>
+                <w:bCs/>
+                <w:color w:val="000000"/>
+                <w:kern w:val="0"/>
+                <w:sz w:val="28"/>
+                <w:szCs w:val="28"/>
+                <w:lang w:eastAsia="pt-BR"/>
+                <w14:ligatures w14:val="none"/>
+              </w:rPr>
+            </w:pPr>
+            <w:r>
+              <w:rPr>
+                <w:rFonts w:ascii="Calibri" w:eastAsia="Times New Roman" w:hAnsi="Calibri" w:cs="Calibri"/>
+                <w:b/>
+                <w:bCs/>
+                <w:color w:val="000000"/>
+                <w:kern w:val="0"/>
+                <w:sz w:val="28"/>
+                <w:szCs w:val="28"/>
+                <w:lang w:eastAsia="pt-BR"/>
+                <w14:ligatures w14:val="none"/>
+              </w:rPr>
+              <w:t> </w:t>
+            </w:r>
+          </w:p>
+        </w:tc>
+        <w:tc>
+          <w:tcPr>
+            <w:tcW w:w="3274" w:type="dxa"/>
+            <w:tcBorders>
+              <w:top w:val="single" w:sz="4" w:space="0" w:color="auto"/>
+              <w:left w:val="nil"/>
+              <w:bottom w:val="single" w:sz="4" w:space="0" w:color="auto"/>
+              <w:right w:val="single" w:sz="4" w:space="0" w:color="auto"/>
+            </w:tcBorders>
+            <w:shd w:val="clear" w:color="000000" w:fill="9BC2E6"/>
+            <w:noWrap/>
+            <w:vAlign w:val="bottom"/>
+            <w:hideMark/>
+          </w:tcPr>
+          <w:p>
+            <w:pPr>
+              <w:spacing w:after="0" w:line="240" w:lineRule="auto"/>
+              <w:ind w:firstLine="0"/>
+              <w:contextualSpacing w:val="0"/>
+              <w:jc w:val="center"/>
+              <w:rPr>
+                <w:rFonts w:ascii="Calibri" w:eastAsia="Times New Roman" w:hAnsi="Calibri" w:cs="Calibri"/>
+                <w:b/>
+                <w:bCs/>
+                <w:color w:val="000000"/>
+                <w:kern w:val="0"/>
+                <w:sz w:val="28"/>
+                <w:szCs w:val="28"/>
+                <w:lang w:eastAsia="pt-BR"/>
+                <w14:ligatures w14:val="none"/>
+              </w:rPr>
+            </w:pPr>
+            <w:r>
+              <w:rPr>
+                <w:rFonts w:ascii="Calibri" w:eastAsia="Times New Roman" w:hAnsi="Calibri" w:cs="Calibri"/>
+                <w:b/>
+                <w:bCs/>
+                <w:color w:val="000000"/>
+                <w:kern w:val="0"/>
+                <w:sz w:val="28"/>
+                <w:szCs w:val="28"/>
+                <w:lang w:eastAsia="pt-BR"/>
+                <w14:ligatures w14:val="none"/>
+              </w:rPr>
+              <w:t>SAÍDA</w:t>
+            </w:r>
+          </w:p>
+        </w:tc>
+      </w:tr>
+      <w:tr>
+        <w:trPr>
+          <w:trHeight w:val="300"/>
+        </w:trPr>
+        <w:tc>
+          <w:tcPr>
+            <w:tcW w:w="1859" w:type="dxa"/>
+            <w:tcBorders>
+              <w:top w:val="nil"/>
+              <w:left w:val="single" w:sz="4" w:space="0" w:color="auto"/>
+              <w:bottom w:val="nil"/>
+              <w:right w:val="single" w:sz="4" w:space="0" w:color="auto"/>
+            </w:tcBorders>
+            <w:shd w:val="clear" w:color="auto" w:fill="auto"/>
+            <w:noWrap/>
+            <w:vAlign w:val="bottom"/>
+            <w:hideMark/>
+          </w:tcPr>
+          <w:p>
+            <w:pPr>
+              <w:spacing w:after="0" w:line="240" w:lineRule="auto"/>
+              <w:ind w:firstLine="0"/>
+              <w:contextualSpacing w:val="0"/>
+              <w:jc w:val="center"/>
+              <w:rPr>
+                <w:rFonts w:ascii="Calibri" w:eastAsia="Times New Roman" w:hAnsi="Calibri" w:cs="Calibri"/>
+                <w:color w:val="000000"/>
+                <w:kern w:val="0"/>
+                <w:sz w:val="22"/>
+                <w:lang w:eastAsia="pt-BR"/>
+                <w14:ligatures w14:val="none"/>
+              </w:rPr>
+            </w:pPr>
+            <w:r>
+              <w:rPr>
+                <w:rFonts w:ascii="Calibri" w:eastAsia="Times New Roman" w:hAnsi="Calibri" w:cs="Calibri"/>
+                <w:color w:val="000000"/>
+                <w:kern w:val="0"/>
+                <w:sz w:val="22"/>
+                <w:lang w:eastAsia="pt-BR"/>
+                <w14:ligatures w14:val="none"/>
+              </w:rPr>
+              <w:t>2007</w:t>
+            </w:r>
+          </w:p>
+        </w:tc>
+        <w:tc>
+          <w:tcPr>
+            <w:tcW w:w="2102" w:type="dxa"/>
+            <w:tcBorders>
+              <w:top w:val="nil"/>
+              <w:left w:val="nil"/>
+              <w:bottom w:val="nil"/>
+              <w:right w:val="single" w:sz="4" w:space="0" w:color="auto"/>
+            </w:tcBorders>
+            <w:shd w:val="clear" w:color="auto" w:fill="auto"/>
+            <w:noWrap/>
+            <w:vAlign w:val="bottom"/>
+            <w:hideMark/>
+          </w:tcPr>
+          <w:p>
+            <w:pPr>
+              <w:spacing w:after="0" w:line="240" w:lineRule="auto"/>
+              <w:ind w:firstLine="0"/>
+              <w:contextualSpacing w:val="0"/>
+              <w:jc w:val="left"/>
+              <w:rPr>
+                <w:rFonts w:ascii="Calibri" w:eastAsia="Times New Roman" w:hAnsi="Calibri" w:cs="Calibri"/>
+                <w:color w:val="000000"/>
+                <w:kern w:val="0"/>
+                <w:sz w:val="22"/>
+                <w:lang w:eastAsia="pt-BR"/>
+                <w14:ligatures w14:val="none"/>
+              </w:rPr>
+            </w:pPr>
+            <w:r>
+              <w:rPr>
+                <w:rFonts w:ascii="Calibri" w:eastAsia="Times New Roman" w:hAnsi="Calibri" w:cs="Calibri"/>
+                <w:color w:val="000000"/>
+                <w:kern w:val="0"/>
+                <w:sz w:val="22"/>
+                <w:lang w:eastAsia="pt-BR"/>
+                <w14:ligatures w14:val="none"/>
+              </w:rPr>
+              <w:t>2023</w:t>
+            </w:r>
+          </w:p>
+        </w:tc>
+        <w:tc>
+          <w:tcPr>
+            <w:tcW w:w="155" w:type="dxa"/>
+            <w:tcBorders>
+              <w:top w:val="nil"/>
+              <w:left w:val="nil"/>
+              <w:bottom w:val="nil"/>
+              <w:right w:val="single" w:sz="4" w:space="0" w:color="auto"/>
+            </w:tcBorders>
+            <w:shd w:val="clear" w:color="auto" w:fill="auto"/>
+            <w:noWrap/>
+            <w:vAlign w:val="bottom"/>
+            <w:hideMark/>
+          </w:tcPr>
+          <w:p>
+            <w:pPr>
+              <w:spacing w:after="0" w:line="240" w:lineRule="auto"/>
+              <w:ind w:firstLine="0"/>
+              <w:contextualSpacing w:val="0"/>
+              <w:jc w:val="left"/>
+              <w:rPr>
+                <w:rFonts w:ascii="Calibri" w:eastAsia="Times New Roman" w:hAnsi="Calibri" w:cs="Calibri"/>
+                <w:color w:val="000000"/>
+                <w:kern w:val="0"/>
+                <w:sz w:val="22"/>
+                <w:lang w:eastAsia="pt-BR"/>
+                <w14:ligatures w14:val="none"/>
+              </w:rPr>
+            </w:pPr>
+            <w:r>
+              <w:rPr>
+                <w:rFonts w:ascii="Calibri" w:eastAsia="Times New Roman" w:hAnsi="Calibri" w:cs="Calibri"/>
+                <w:color w:val="000000"/>
+                <w:kern w:val="0"/>
+                <w:sz w:val="22"/>
+                <w:lang w:eastAsia="pt-BR"/>
+                <w14:ligatures w14:val="none"/>
+              </w:rPr>
+              <w:t> </w:t>
+            </w:r>
+          </w:p>
+        </w:tc>
+        <w:tc>
+          <w:tcPr>
+            <w:tcW w:w="155" w:type="dxa"/>
+            <w:tcBorders>
+              <w:top w:val="nil"/>
+              <w:left w:val="nil"/>
+              <w:bottom w:val="nil"/>
+              <w:right w:val="single" w:sz="4" w:space="0" w:color="auto"/>
+            </w:tcBorders>
+            <w:shd w:val="clear" w:color="auto" w:fill="auto"/>
+            <w:noWrap/>
+            <w:vAlign w:val="bottom"/>
+            <w:hideMark/>
+          </w:tcPr>
+          <w:p>
+            <w:pPr>
+              <w:spacing w:after="0" w:line="240" w:lineRule="auto"/>
+              <w:ind w:firstLine="0"/>
+              <w:contextualSpacing w:val="0"/>
+              <w:jc w:val="left"/>
+              <w:rPr>
+                <w:rFonts w:ascii="Calibri" w:eastAsia="Times New Roman" w:hAnsi="Calibri" w:cs="Calibri"/>
+                <w:color w:val="000000"/>
+                <w:kern w:val="0"/>
+                <w:sz w:val="22"/>
+                <w:lang w:eastAsia="pt-BR"/>
+                <w14:ligatures w14:val="none"/>
+              </w:rPr>
+            </w:pPr>
+            <w:r>
+              <w:rPr>
+                <w:rFonts w:ascii="Calibri" w:eastAsia="Times New Roman" w:hAnsi="Calibri" w:cs="Calibri"/>
+                <w:color w:val="000000"/>
+                <w:kern w:val="0"/>
+                <w:sz w:val="22"/>
+                <w:lang w:eastAsia="pt-BR"/>
+                <w14:ligatures w14:val="none"/>
+              </w:rPr>
+              <w:t> </w:t>
+            </w:r>
+          </w:p>
+        </w:tc>
+        <w:tc>
+          <w:tcPr>
+            <w:tcW w:w="155" w:type="dxa"/>
+            <w:tcBorders>
+              <w:top w:val="nil"/>
+              <w:left w:val="nil"/>
+              <w:bottom w:val="nil"/>
+              <w:right w:val="single" w:sz="4" w:space="0" w:color="auto"/>
+            </w:tcBorders>
+            <w:shd w:val="clear" w:color="auto" w:fill="auto"/>
+            <w:noWrap/>
+            <w:vAlign w:val="bottom"/>
+            <w:hideMark/>
+          </w:tcPr>
+          <w:p>
+            <w:pPr>
+              <w:spacing w:after="0" w:line="240" w:lineRule="auto"/>
+              <w:ind w:firstLine="0"/>
+              <w:contextualSpacing w:val="0"/>
+              <w:jc w:val="left"/>
+              <w:rPr>
+                <w:rFonts w:ascii="Calibri" w:eastAsia="Times New Roman" w:hAnsi="Calibri" w:cs="Calibri"/>
+                <w:color w:val="000000"/>
+                <w:kern w:val="0"/>
+                <w:sz w:val="22"/>
+                <w:lang w:eastAsia="pt-BR"/>
+                <w14:ligatures w14:val="none"/>
+              </w:rPr>
+            </w:pPr>
+            <w:r>
+              <w:rPr>
+                <w:rFonts w:ascii="Calibri" w:eastAsia="Times New Roman" w:hAnsi="Calibri" w:cs="Calibri"/>
+                <w:color w:val="000000"/>
+                <w:kern w:val="0"/>
+                <w:sz w:val="22"/>
+                <w:lang w:eastAsia="pt-BR"/>
+                <w14:ligatures w14:val="none"/>
+              </w:rPr>
+              <w:t> </w:t>
+            </w:r>
+          </w:p>
+        </w:tc>
+        <w:tc>
+          <w:tcPr>
+            <w:tcW w:w="3274" w:type="dxa"/>
+            <w:tcBorders>
+              <w:top w:val="nil"/>
+              <w:left w:val="nil"/>
+              <w:bottom w:val="nil"/>
+              <w:right w:val="single" w:sz="4" w:space="0" w:color="auto"/>
+            </w:tcBorders>
+            <w:shd w:val="clear" w:color="auto" w:fill="auto"/>
+            <w:noWrap/>
+            <w:vAlign w:val="bottom"/>
+            <w:hideMark/>
+          </w:tcPr>
+          <w:p>
+            <w:pPr>
+              <w:spacing w:after="0" w:line="240" w:lineRule="auto"/>
+              <w:ind w:firstLine="0"/>
+              <w:contextualSpacing w:val="0"/>
+              <w:jc w:val="left"/>
+              <w:rPr>
+                <w:rFonts w:ascii="Calibri" w:eastAsia="Times New Roman" w:hAnsi="Calibri" w:cs="Calibri"/>
+                <w:color w:val="000000"/>
+                <w:kern w:val="0"/>
+                <w:sz w:val="22"/>
+                <w:lang w:eastAsia="pt-BR"/>
+                <w14:ligatures w14:val="none"/>
+              </w:rPr>
+            </w:pPr>
+            <w:r>
+              <w:rPr>
+                <w:rFonts w:ascii="Calibri" w:eastAsia="Times New Roman" w:hAnsi="Calibri" w:cs="Calibri"/>
+                <w:color w:val="000000"/>
+                <w:kern w:val="0"/>
+                <w:sz w:val="22"/>
+                <w:lang w:eastAsia="pt-BR"/>
+                <w14:ligatures w14:val="none"/>
+              </w:rPr>
+              <w:t>"Não pode votar não"</w:t>
+            </w:r>
+          </w:p>
+        </w:tc>
+      </w:tr>
+      <w:tr>
+        <w:trPr>
+          <w:trHeight w:val="300"/>
+        </w:trPr>
+        <w:tc>
+          <w:tcPr>
+            <w:tcW w:w="1859" w:type="dxa"/>
+            <w:tcBorders>
+              <w:top w:val="nil"/>
+              <w:left w:val="single" w:sz="4" w:space="0" w:color="auto"/>
+              <w:bottom w:val="nil"/>
+              <w:right w:val="single" w:sz="4" w:space="0" w:color="auto"/>
+            </w:tcBorders>
+            <w:shd w:val="clear" w:color="auto" w:fill="auto"/>
+            <w:noWrap/>
+            <w:vAlign w:val="bottom"/>
+            <w:hideMark/>
+          </w:tcPr>
+          <w:p>
+            <w:pPr>
+              <w:spacing w:after="0" w:line="240" w:lineRule="auto"/>
+              <w:ind w:firstLine="0"/>
+              <w:contextualSpacing w:val="0"/>
+              <w:jc w:val="center"/>
+              <w:rPr>
+                <w:rFonts w:ascii="Calibri" w:eastAsia="Times New Roman" w:hAnsi="Calibri" w:cs="Calibri"/>
+                <w:color w:val="000000"/>
+                <w:kern w:val="0"/>
+                <w:sz w:val="22"/>
+                <w:lang w:eastAsia="pt-BR"/>
+                <w14:ligatures w14:val="none"/>
+              </w:rPr>
+            </w:pPr>
+            <w:r>
+              <w:rPr>
+                <w:rFonts w:ascii="Calibri" w:eastAsia="Times New Roman" w:hAnsi="Calibri" w:cs="Calibri"/>
+                <w:color w:val="000000"/>
+                <w:kern w:val="0"/>
+                <w:sz w:val="22"/>
+                <w:lang w:eastAsia="pt-BR"/>
+                <w14:ligatures w14:val="none"/>
+              </w:rPr>
+              <w:t> </w:t>
+            </w:r>
+          </w:p>
+        </w:tc>
+        <w:tc>
+          <w:tcPr>
+            <w:tcW w:w="2102" w:type="dxa"/>
+            <w:tcBorders>
+              <w:top w:val="nil"/>
+              <w:left w:val="nil"/>
+              <w:bottom w:val="nil"/>
+              <w:right w:val="single" w:sz="4" w:space="0" w:color="auto"/>
+            </w:tcBorders>
+            <w:shd w:val="clear" w:color="auto" w:fill="auto"/>
+            <w:noWrap/>
+            <w:vAlign w:val="bottom"/>
+            <w:hideMark/>
+          </w:tcPr>
+          <w:p>
+            <w:pPr>
+              <w:spacing w:after="0" w:line="240" w:lineRule="auto"/>
+              <w:ind w:firstLine="0"/>
+              <w:contextualSpacing w:val="0"/>
+              <w:jc w:val="left"/>
+              <w:rPr>
+                <w:rFonts w:ascii="Calibri" w:eastAsia="Times New Roman" w:hAnsi="Calibri" w:cs="Calibri"/>
+                <w:color w:val="000000"/>
+                <w:kern w:val="0"/>
+                <w:sz w:val="22"/>
+                <w:lang w:eastAsia="pt-BR"/>
+                <w14:ligatures w14:val="none"/>
+              </w:rPr>
+            </w:pPr>
+            <w:r>
+              <w:rPr>
+                <w:rFonts w:ascii="Calibri" w:eastAsia="Times New Roman" w:hAnsi="Calibri" w:cs="Calibri"/>
+                <w:color w:val="000000"/>
+                <w:kern w:val="0"/>
+                <w:sz w:val="22"/>
+                <w:lang w:eastAsia="pt-BR"/>
+                <w14:ligatures w14:val="none"/>
+              </w:rPr>
+              <w:t> </w:t>
+            </w:r>
+          </w:p>
+        </w:tc>
+        <w:tc>
+          <w:tcPr>
+            <w:tcW w:w="155" w:type="dxa"/>
+            <w:tcBorders>
+              <w:top w:val="nil"/>
+              <w:left w:val="nil"/>
+              <w:bottom w:val="nil"/>
+              <w:right w:val="single" w:sz="4" w:space="0" w:color="auto"/>
+            </w:tcBorders>
+            <w:shd w:val="clear" w:color="auto" w:fill="auto"/>
+            <w:noWrap/>
+            <w:vAlign w:val="bottom"/>
+            <w:hideMark/>
+          </w:tcPr>
+          <w:p>
+            <w:pPr>
+              <w:spacing w:after="0" w:line="240" w:lineRule="auto"/>
+              <w:ind w:firstLine="0"/>
+              <w:contextualSpacing w:val="0"/>
+              <w:jc w:val="left"/>
+              <w:rPr>
+                <w:rFonts w:ascii="Calibri" w:eastAsia="Times New Roman" w:hAnsi="Calibri" w:cs="Calibri"/>
+                <w:color w:val="000000"/>
+                <w:kern w:val="0"/>
+                <w:sz w:val="22"/>
+                <w:lang w:eastAsia="pt-BR"/>
+                <w14:ligatures w14:val="none"/>
+              </w:rPr>
+            </w:pPr>
+            <w:r>
+              <w:rPr>
+                <w:rFonts w:ascii="Calibri" w:eastAsia="Times New Roman" w:hAnsi="Calibri" w:cs="Calibri"/>
+                <w:color w:val="000000"/>
+                <w:kern w:val="0"/>
+                <w:sz w:val="22"/>
+                <w:lang w:eastAsia="pt-BR"/>
+                <w14:ligatures w14:val="none"/>
+              </w:rPr>
+              <w:t> </w:t>
+            </w:r>
+          </w:p>
+        </w:tc>
+        <w:tc>
+          <w:tcPr>
+            <w:tcW w:w="155" w:type="dxa"/>
+            <w:tcBorders>
+              <w:top w:val="nil"/>
+              <w:left w:val="nil"/>
+              <w:bottom w:val="nil"/>
+              <w:right w:val="single" w:sz="4" w:space="0" w:color="auto"/>
+            </w:tcBorders>
+            <w:shd w:val="clear" w:color="auto" w:fill="auto"/>
+            <w:noWrap/>
+            <w:vAlign w:val="bottom"/>
+            <w:hideMark/>
+          </w:tcPr>
+          <w:p>
+            <w:pPr>
+              <w:spacing w:after="0" w:line="240" w:lineRule="auto"/>
+              <w:ind w:firstLine="0"/>
+              <w:contextualSpacing w:val="0"/>
+              <w:jc w:val="left"/>
+              <w:rPr>
+                <w:rFonts w:ascii="Calibri" w:eastAsia="Times New Roman" w:hAnsi="Calibri" w:cs="Calibri"/>
+                <w:color w:val="000000"/>
+                <w:kern w:val="0"/>
+                <w:sz w:val="22"/>
+                <w:lang w:eastAsia="pt-BR"/>
+                <w14:ligatures w14:val="none"/>
+              </w:rPr>
+            </w:pPr>
+            <w:r>
+              <w:rPr>
+                <w:rFonts w:ascii="Calibri" w:eastAsia="Times New Roman" w:hAnsi="Calibri" w:cs="Calibri"/>
+                <w:color w:val="000000"/>
+                <w:kern w:val="0"/>
+                <w:sz w:val="22"/>
+                <w:lang w:eastAsia="pt-BR"/>
+                <w14:ligatures w14:val="none"/>
+              </w:rPr>
+              <w:t> </w:t>
+            </w:r>
+          </w:p>
+        </w:tc>
+        <w:tc>
+          <w:tcPr>
+            <w:tcW w:w="155" w:type="dxa"/>
+            <w:tcBorders>
+              <w:top w:val="nil"/>
+              <w:left w:val="nil"/>
+              <w:bottom w:val="nil"/>
+              <w:right w:val="single" w:sz="4" w:space="0" w:color="auto"/>
+            </w:tcBorders>
+            <w:shd w:val="clear" w:color="auto" w:fill="auto"/>
+            <w:noWrap/>
+            <w:vAlign w:val="bottom"/>
+            <w:hideMark/>
+          </w:tcPr>
+          <w:p>
+            <w:pPr>
+              <w:spacing w:after="0" w:line="240" w:lineRule="auto"/>
+              <w:ind w:firstLine="0"/>
+              <w:contextualSpacing w:val="0"/>
+              <w:jc w:val="left"/>
+              <w:rPr>
+                <w:rFonts w:ascii="Calibri" w:eastAsia="Times New Roman" w:hAnsi="Calibri" w:cs="Calibri"/>
+                <w:color w:val="000000"/>
+                <w:kern w:val="0"/>
+                <w:sz w:val="22"/>
+                <w:lang w:eastAsia="pt-BR"/>
+                <w14:ligatures w14:val="none"/>
+              </w:rPr>
+            </w:pPr>
+            <w:r>
+              <w:rPr>
+                <w:rFonts w:ascii="Calibri" w:eastAsia="Times New Roman" w:hAnsi="Calibri" w:cs="Calibri"/>
+                <w:color w:val="000000"/>
+                <w:kern w:val="0"/>
+                <w:sz w:val="22"/>
+                <w:lang w:eastAsia="pt-BR"/>
+                <w14:ligatures w14:val="none"/>
+              </w:rPr>
+              <w:t> </w:t>
+            </w:r>
+          </w:p>
+        </w:tc>
+        <w:tc>
+          <w:tcPr>
+            <w:tcW w:w="3274" w:type="dxa"/>
+            <w:tcBorders>
+              <w:top w:val="nil"/>
+              <w:left w:val="nil"/>
+              <w:bottom w:val="nil"/>
+              <w:right w:val="single" w:sz="4" w:space="0" w:color="auto"/>
+            </w:tcBorders>
+            <w:shd w:val="clear" w:color="auto" w:fill="auto"/>
+            <w:noWrap/>
+            <w:vAlign w:val="bottom"/>
+            <w:hideMark/>
+          </w:tcPr>
+          <w:p>
+            <w:pPr>
+              <w:spacing w:after="0" w:line="240" w:lineRule="auto"/>
+              <w:ind w:firstLine="0"/>
+              <w:contextualSpacing w:val="0"/>
+              <w:jc w:val="left"/>
+              <w:rPr>
+                <w:rFonts w:ascii="Calibri" w:eastAsia="Times New Roman" w:hAnsi="Calibri" w:cs="Calibri"/>
+                <w:color w:val="000000"/>
+                <w:kern w:val="0"/>
+                <w:sz w:val="22"/>
+                <w:lang w:eastAsia="pt-BR"/>
+                <w14:ligatures w14:val="none"/>
+              </w:rPr>
+            </w:pPr>
+            <w:r>
+              <w:rPr>
+                <w:rFonts w:ascii="Calibri" w:eastAsia="Times New Roman" w:hAnsi="Calibri" w:cs="Calibri"/>
+                <w:color w:val="000000"/>
+                <w:kern w:val="0"/>
+                <w:sz w:val="22"/>
+                <w:lang w:eastAsia="pt-BR"/>
+                <w14:ligatures w14:val="none"/>
+              </w:rPr>
+              <w:t> </w:t>
+            </w:r>
+          </w:p>
+        </w:tc>
+      </w:tr>
+    </w:tbl>
+    <w:p/>
     <w:sectPr>
       <w:pgSz w:w="16838" w:h="11906" w:orient="landscape"/>
       <w:pgMar w:top="720" w:right="720" w:bottom="720" w:left="720" w:header="709" w:footer="709" w:gutter="0"/>

</xml_diff>

<commit_message>
teste e codigo ok
</commit_message>
<xml_diff>
--- a/Teste e codigo/Testes de mesa.docx
+++ b/Teste e codigo/Testes de mesa.docx
@@ -298,6 +298,9 @@
       <w:r>
         <w:t xml:space="preserve"> 83</w:t>
       </w:r>
+      <w:r>
+        <w:tab/>
+      </w:r>
     </w:p>
     <w:p>
       <w:r>
@@ -2318,6 +2321,3983 @@
       </w:tr>
     </w:tbl>
     <w:p/>
+    <w:p>
+      <w:pPr>
+        <w:spacing w:after="160" w:line="259" w:lineRule="auto"/>
+        <w:ind w:firstLine="0"/>
+        <w:contextualSpacing w:val="0"/>
+        <w:jc w:val="left"/>
+      </w:pPr>
+      <w:r>
+        <w:br w:type="page"/>
+      </w:r>
+    </w:p>
+    <w:p>
+      <w:pPr>
+        <w:pStyle w:val="Ttulo2"/>
+      </w:pPr>
+      <w:proofErr w:type="spellStart"/>
+      <w:r>
+        <w:lastRenderedPageBreak/>
+        <w:t>Ex</w:t>
+      </w:r>
+      <w:proofErr w:type="spellEnd"/>
+      <w:r>
+        <w:t xml:space="preserve"> 33</w:t>
+      </w:r>
+    </w:p>
+    <w:p>
+      <w:r>
+        <w:rPr>
+          <w:noProof/>
+        </w:rPr>
+        <w:drawing>
+          <wp:inline distT="0" distB="0" distL="0" distR="0" wp14:anchorId="5E78C18D" wp14:editId="59A61FB4">
+            <wp:extent cx="4189023" cy="4268817"/>
+            <wp:effectExtent l="0" t="0" r="2540" b="0"/>
+            <wp:docPr id="1164952077" name="Imagem 1164952077">
+              <a:extLst xmlns:a="http://schemas.openxmlformats.org/drawingml/2006/main">
+                <a:ext uri="{FF2B5EF4-FFF2-40B4-BE49-F238E27FC236}">
+                  <a16:creationId xmlns:a16="http://schemas.microsoft.com/office/drawing/2014/main" id="{120E6157-2AA7-E6DC-0947-FEB8DFC0D128}"/>
+                </a:ext>
+              </a:extLst>
+            </wp:docPr>
+            <wp:cNvGraphicFramePr>
+              <a:graphicFrameLocks xmlns:a="http://schemas.openxmlformats.org/drawingml/2006/main" noChangeAspect="1"/>
+            </wp:cNvGraphicFramePr>
+            <a:graphic xmlns:a="http://schemas.openxmlformats.org/drawingml/2006/main">
+              <a:graphicData uri="http://schemas.openxmlformats.org/drawingml/2006/picture">
+                <pic:pic xmlns:pic="http://schemas.openxmlformats.org/drawingml/2006/picture">
+                  <pic:nvPicPr>
+                    <pic:cNvPr id="2" name="Imagem 1">
+                      <a:extLst>
+                        <a:ext uri="{FF2B5EF4-FFF2-40B4-BE49-F238E27FC236}">
+                          <a16:creationId xmlns:a16="http://schemas.microsoft.com/office/drawing/2014/main" id="{120E6157-2AA7-E6DC-0947-FEB8DFC0D128}"/>
+                        </a:ext>
+                      </a:extLst>
+                    </pic:cNvPr>
+                    <pic:cNvPicPr>
+                      <a:picLocks noChangeAspect="1" noChangeArrowheads="1"/>
+                    </pic:cNvPicPr>
+                  </pic:nvPicPr>
+                  <pic:blipFill>
+                    <a:blip r:embed="rId10">
+                      <a:extLst>
+                        <a:ext uri="{28A0092B-C50C-407E-A947-70E740481C1C}">
+                          <a14:useLocalDpi xmlns:a14="http://schemas.microsoft.com/office/drawing/2010/main" val="0"/>
+                        </a:ext>
+                      </a:extLst>
+                    </a:blip>
+                    <a:srcRect/>
+                    <a:stretch>
+                      <a:fillRect/>
+                    </a:stretch>
+                  </pic:blipFill>
+                  <pic:spPr bwMode="auto">
+                    <a:xfrm>
+                      <a:off x="0" y="0"/>
+                      <a:ext cx="4189023" cy="4268817"/>
+                    </a:xfrm>
+                    <a:prstGeom prst="rect">
+                      <a:avLst/>
+                    </a:prstGeom>
+                    <a:noFill/>
+                    <a:extLst>
+                      <a:ext uri="{909E8E84-426E-40DD-AFC4-6F175D3DCCD1}">
+                        <a14:hiddenFill xmlns:a14="http://schemas.microsoft.com/office/drawing/2010/main">
+                          <a:solidFill>
+                            <a:srgbClr val="FFFFFF"/>
+                          </a:solidFill>
+                        </a14:hiddenFill>
+                      </a:ext>
+                    </a:extLst>
+                  </pic:spPr>
+                </pic:pic>
+              </a:graphicData>
+            </a:graphic>
+          </wp:inline>
+        </w:drawing>
+      </w:r>
+    </w:p>
+    <w:p>
+      <w:pPr>
+        <w:spacing w:after="160" w:line="259" w:lineRule="auto"/>
+        <w:ind w:firstLine="0"/>
+        <w:contextualSpacing w:val="0"/>
+        <w:jc w:val="left"/>
+      </w:pPr>
+      <w:r>
+        <w:br w:type="page"/>
+      </w:r>
+    </w:p>
+    <w:p>
+      <w:pPr>
+        <w:pStyle w:val="Ttulo2"/>
+      </w:pPr>
+      <w:proofErr w:type="spellStart"/>
+      <w:r>
+        <w:lastRenderedPageBreak/>
+        <w:t>Ex</w:t>
+      </w:r>
+      <w:proofErr w:type="spellEnd"/>
+      <w:r>
+        <w:t xml:space="preserve"> 32</w:t>
+      </w:r>
+    </w:p>
+    <w:tbl>
+      <w:tblPr>
+        <w:tblW w:w="7460" w:type="dxa"/>
+        <w:tblCellMar>
+          <w:left w:w="70" w:type="dxa"/>
+          <w:right w:w="70" w:type="dxa"/>
+        </w:tblCellMar>
+        <w:tblLook w:val="04A0" w:firstRow="1" w:lastRow="0" w:firstColumn="1" w:lastColumn="0" w:noHBand="0" w:noVBand="1"/>
+      </w:tblPr>
+      <w:tblGrid>
+        <w:gridCol w:w="1235"/>
+        <w:gridCol w:w="975"/>
+        <w:gridCol w:w="1344"/>
+        <w:gridCol w:w="975"/>
+        <w:gridCol w:w="204"/>
+        <w:gridCol w:w="2811"/>
+      </w:tblGrid>
+      <w:tr>
+        <w:trPr>
+          <w:trHeight w:val="570"/>
+        </w:trPr>
+        <w:tc>
+          <w:tcPr>
+            <w:tcW w:w="7460" w:type="dxa"/>
+            <w:gridSpan w:val="6"/>
+            <w:tcBorders>
+              <w:top w:val="single" w:sz="4" w:space="0" w:color="auto"/>
+              <w:left w:val="single" w:sz="4" w:space="0" w:color="auto"/>
+              <w:bottom w:val="single" w:sz="4" w:space="0" w:color="auto"/>
+              <w:right w:val="single" w:sz="4" w:space="0" w:color="auto"/>
+            </w:tcBorders>
+            <w:shd w:val="clear" w:color="000000" w:fill="5B9BD5"/>
+            <w:noWrap/>
+            <w:vAlign w:val="bottom"/>
+            <w:hideMark/>
+          </w:tcPr>
+          <w:p>
+            <w:pPr>
+              <w:spacing w:after="0" w:line="240" w:lineRule="auto"/>
+              <w:ind w:firstLine="0"/>
+              <w:contextualSpacing w:val="0"/>
+              <w:jc w:val="center"/>
+              <w:rPr>
+                <w:rFonts w:ascii="Calibri" w:eastAsia="Times New Roman" w:hAnsi="Calibri" w:cs="Calibri"/>
+                <w:b/>
+                <w:bCs/>
+                <w:color w:val="FFFFFF"/>
+                <w:kern w:val="0"/>
+                <w:sz w:val="44"/>
+                <w:szCs w:val="44"/>
+                <w:lang w:eastAsia="pt-BR"/>
+                <w14:ligatures w14:val="none"/>
+              </w:rPr>
+            </w:pPr>
+            <w:r>
+              <w:rPr>
+                <w:rFonts w:ascii="Calibri" w:eastAsia="Times New Roman" w:hAnsi="Calibri" w:cs="Calibri"/>
+                <w:b/>
+                <w:bCs/>
+                <w:color w:val="FFFFFF"/>
+                <w:kern w:val="0"/>
+                <w:sz w:val="44"/>
+                <w:szCs w:val="44"/>
+                <w:lang w:eastAsia="pt-BR"/>
+                <w14:ligatures w14:val="none"/>
+              </w:rPr>
+              <w:t>TESTE DE MESA - EX 32</w:t>
+            </w:r>
+          </w:p>
+        </w:tc>
+      </w:tr>
+      <w:tr>
+        <w:trPr>
+          <w:trHeight w:val="375"/>
+        </w:trPr>
+        <w:tc>
+          <w:tcPr>
+            <w:tcW w:w="1235" w:type="dxa"/>
+            <w:tcBorders>
+              <w:top w:val="nil"/>
+              <w:left w:val="single" w:sz="4" w:space="0" w:color="auto"/>
+              <w:bottom w:val="single" w:sz="4" w:space="0" w:color="auto"/>
+              <w:right w:val="single" w:sz="4" w:space="0" w:color="auto"/>
+            </w:tcBorders>
+            <w:shd w:val="clear" w:color="000000" w:fill="9BC2E6"/>
+            <w:noWrap/>
+            <w:vAlign w:val="bottom"/>
+            <w:hideMark/>
+          </w:tcPr>
+          <w:p>
+            <w:pPr>
+              <w:spacing w:after="0" w:line="240" w:lineRule="auto"/>
+              <w:ind w:firstLine="0"/>
+              <w:contextualSpacing w:val="0"/>
+              <w:jc w:val="center"/>
+              <w:rPr>
+                <w:rFonts w:ascii="Calibri" w:eastAsia="Times New Roman" w:hAnsi="Calibri" w:cs="Calibri"/>
+                <w:b/>
+                <w:bCs/>
+                <w:color w:val="000000"/>
+                <w:kern w:val="0"/>
+                <w:sz w:val="28"/>
+                <w:szCs w:val="28"/>
+                <w:lang w:eastAsia="pt-BR"/>
+                <w14:ligatures w14:val="none"/>
+              </w:rPr>
+            </w:pPr>
+            <w:r>
+              <w:rPr>
+                <w:rFonts w:ascii="Calibri" w:eastAsia="Times New Roman" w:hAnsi="Calibri" w:cs="Calibri"/>
+                <w:b/>
+                <w:bCs/>
+                <w:color w:val="000000"/>
+                <w:kern w:val="0"/>
+                <w:sz w:val="28"/>
+                <w:szCs w:val="28"/>
+                <w:lang w:eastAsia="pt-BR"/>
+                <w14:ligatures w14:val="none"/>
+              </w:rPr>
+              <w:t>time1</w:t>
+            </w:r>
+          </w:p>
+        </w:tc>
+        <w:tc>
+          <w:tcPr>
+            <w:tcW w:w="975" w:type="dxa"/>
+            <w:tcBorders>
+              <w:top w:val="nil"/>
+              <w:left w:val="nil"/>
+              <w:bottom w:val="single" w:sz="4" w:space="0" w:color="auto"/>
+              <w:right w:val="single" w:sz="4" w:space="0" w:color="auto"/>
+            </w:tcBorders>
+            <w:shd w:val="clear" w:color="000000" w:fill="9BC2E6"/>
+            <w:noWrap/>
+            <w:vAlign w:val="bottom"/>
+            <w:hideMark/>
+          </w:tcPr>
+          <w:p>
+            <w:pPr>
+              <w:spacing w:after="0" w:line="240" w:lineRule="auto"/>
+              <w:ind w:firstLine="0"/>
+              <w:contextualSpacing w:val="0"/>
+              <w:jc w:val="center"/>
+              <w:rPr>
+                <w:rFonts w:ascii="Calibri" w:eastAsia="Times New Roman" w:hAnsi="Calibri" w:cs="Calibri"/>
+                <w:b/>
+                <w:bCs/>
+                <w:color w:val="000000"/>
+                <w:kern w:val="0"/>
+                <w:sz w:val="28"/>
+                <w:szCs w:val="28"/>
+                <w:lang w:eastAsia="pt-BR"/>
+                <w14:ligatures w14:val="none"/>
+              </w:rPr>
+            </w:pPr>
+            <w:r>
+              <w:rPr>
+                <w:rFonts w:ascii="Calibri" w:eastAsia="Times New Roman" w:hAnsi="Calibri" w:cs="Calibri"/>
+                <w:b/>
+                <w:bCs/>
+                <w:color w:val="000000"/>
+                <w:kern w:val="0"/>
+                <w:sz w:val="28"/>
+                <w:szCs w:val="28"/>
+                <w:lang w:eastAsia="pt-BR"/>
+                <w14:ligatures w14:val="none"/>
+              </w:rPr>
+              <w:t>valor1</w:t>
+            </w:r>
+          </w:p>
+        </w:tc>
+        <w:tc>
+          <w:tcPr>
+            <w:tcW w:w="1344" w:type="dxa"/>
+            <w:tcBorders>
+              <w:top w:val="nil"/>
+              <w:left w:val="nil"/>
+              <w:bottom w:val="single" w:sz="4" w:space="0" w:color="auto"/>
+              <w:right w:val="single" w:sz="4" w:space="0" w:color="auto"/>
+            </w:tcBorders>
+            <w:shd w:val="clear" w:color="000000" w:fill="9BC2E6"/>
+            <w:noWrap/>
+            <w:vAlign w:val="bottom"/>
+            <w:hideMark/>
+          </w:tcPr>
+          <w:p>
+            <w:pPr>
+              <w:spacing w:after="0" w:line="240" w:lineRule="auto"/>
+              <w:ind w:firstLine="0"/>
+              <w:contextualSpacing w:val="0"/>
+              <w:jc w:val="center"/>
+              <w:rPr>
+                <w:rFonts w:ascii="Calibri" w:eastAsia="Times New Roman" w:hAnsi="Calibri" w:cs="Calibri"/>
+                <w:b/>
+                <w:bCs/>
+                <w:color w:val="000000"/>
+                <w:kern w:val="0"/>
+                <w:sz w:val="28"/>
+                <w:szCs w:val="28"/>
+                <w:lang w:eastAsia="pt-BR"/>
+                <w14:ligatures w14:val="none"/>
+              </w:rPr>
+            </w:pPr>
+            <w:r>
+              <w:rPr>
+                <w:rFonts w:ascii="Calibri" w:eastAsia="Times New Roman" w:hAnsi="Calibri" w:cs="Calibri"/>
+                <w:b/>
+                <w:bCs/>
+                <w:color w:val="000000"/>
+                <w:kern w:val="0"/>
+                <w:sz w:val="28"/>
+                <w:szCs w:val="28"/>
+                <w:lang w:eastAsia="pt-BR"/>
+                <w14:ligatures w14:val="none"/>
+              </w:rPr>
+              <w:t>time2</w:t>
+            </w:r>
+          </w:p>
+        </w:tc>
+        <w:tc>
+          <w:tcPr>
+            <w:tcW w:w="975" w:type="dxa"/>
+            <w:tcBorders>
+              <w:top w:val="nil"/>
+              <w:left w:val="nil"/>
+              <w:bottom w:val="single" w:sz="4" w:space="0" w:color="auto"/>
+              <w:right w:val="single" w:sz="4" w:space="0" w:color="auto"/>
+            </w:tcBorders>
+            <w:shd w:val="clear" w:color="000000" w:fill="9BC2E6"/>
+            <w:noWrap/>
+            <w:vAlign w:val="bottom"/>
+            <w:hideMark/>
+          </w:tcPr>
+          <w:p>
+            <w:pPr>
+              <w:spacing w:after="0" w:line="240" w:lineRule="auto"/>
+              <w:ind w:firstLine="0"/>
+              <w:contextualSpacing w:val="0"/>
+              <w:jc w:val="center"/>
+              <w:rPr>
+                <w:rFonts w:ascii="Calibri" w:eastAsia="Times New Roman" w:hAnsi="Calibri" w:cs="Calibri"/>
+                <w:b/>
+                <w:bCs/>
+                <w:color w:val="000000"/>
+                <w:kern w:val="0"/>
+                <w:sz w:val="28"/>
+                <w:szCs w:val="28"/>
+                <w:lang w:eastAsia="pt-BR"/>
+                <w14:ligatures w14:val="none"/>
+              </w:rPr>
+            </w:pPr>
+            <w:r>
+              <w:rPr>
+                <w:rFonts w:ascii="Calibri" w:eastAsia="Times New Roman" w:hAnsi="Calibri" w:cs="Calibri"/>
+                <w:b/>
+                <w:bCs/>
+                <w:color w:val="000000"/>
+                <w:kern w:val="0"/>
+                <w:sz w:val="28"/>
+                <w:szCs w:val="28"/>
+                <w:lang w:eastAsia="pt-BR"/>
+                <w14:ligatures w14:val="none"/>
+              </w:rPr>
+              <w:t>valor2</w:t>
+            </w:r>
+          </w:p>
+        </w:tc>
+        <w:tc>
+          <w:tcPr>
+            <w:tcW w:w="120" w:type="dxa"/>
+            <w:tcBorders>
+              <w:top w:val="nil"/>
+              <w:left w:val="nil"/>
+              <w:bottom w:val="single" w:sz="4" w:space="0" w:color="auto"/>
+              <w:right w:val="single" w:sz="4" w:space="0" w:color="auto"/>
+            </w:tcBorders>
+            <w:shd w:val="clear" w:color="000000" w:fill="9BC2E6"/>
+            <w:noWrap/>
+            <w:vAlign w:val="bottom"/>
+            <w:hideMark/>
+          </w:tcPr>
+          <w:p>
+            <w:pPr>
+              <w:spacing w:after="0" w:line="240" w:lineRule="auto"/>
+              <w:ind w:firstLine="0"/>
+              <w:contextualSpacing w:val="0"/>
+              <w:jc w:val="center"/>
+              <w:rPr>
+                <w:rFonts w:ascii="Calibri" w:eastAsia="Times New Roman" w:hAnsi="Calibri" w:cs="Calibri"/>
+                <w:b/>
+                <w:bCs/>
+                <w:color w:val="000000"/>
+                <w:kern w:val="0"/>
+                <w:sz w:val="28"/>
+                <w:szCs w:val="28"/>
+                <w:lang w:eastAsia="pt-BR"/>
+                <w14:ligatures w14:val="none"/>
+              </w:rPr>
+            </w:pPr>
+            <w:r>
+              <w:rPr>
+                <w:rFonts w:ascii="Calibri" w:eastAsia="Times New Roman" w:hAnsi="Calibri" w:cs="Calibri"/>
+                <w:b/>
+                <w:bCs/>
+                <w:color w:val="000000"/>
+                <w:kern w:val="0"/>
+                <w:sz w:val="28"/>
+                <w:szCs w:val="28"/>
+                <w:lang w:eastAsia="pt-BR"/>
+                <w14:ligatures w14:val="none"/>
+              </w:rPr>
+              <w:t> </w:t>
+            </w:r>
+          </w:p>
+        </w:tc>
+        <w:tc>
+          <w:tcPr>
+            <w:tcW w:w="2811" w:type="dxa"/>
+            <w:tcBorders>
+              <w:top w:val="nil"/>
+              <w:left w:val="nil"/>
+              <w:bottom w:val="single" w:sz="4" w:space="0" w:color="auto"/>
+              <w:right w:val="single" w:sz="4" w:space="0" w:color="auto"/>
+            </w:tcBorders>
+            <w:shd w:val="clear" w:color="000000" w:fill="9BC2E6"/>
+            <w:noWrap/>
+            <w:vAlign w:val="bottom"/>
+            <w:hideMark/>
+          </w:tcPr>
+          <w:p>
+            <w:pPr>
+              <w:spacing w:after="0" w:line="240" w:lineRule="auto"/>
+              <w:ind w:firstLine="0"/>
+              <w:contextualSpacing w:val="0"/>
+              <w:jc w:val="center"/>
+              <w:rPr>
+                <w:rFonts w:ascii="Calibri" w:eastAsia="Times New Roman" w:hAnsi="Calibri" w:cs="Calibri"/>
+                <w:b/>
+                <w:bCs/>
+                <w:color w:val="000000"/>
+                <w:kern w:val="0"/>
+                <w:sz w:val="28"/>
+                <w:szCs w:val="28"/>
+                <w:lang w:eastAsia="pt-BR"/>
+                <w14:ligatures w14:val="none"/>
+              </w:rPr>
+            </w:pPr>
+            <w:r>
+              <w:rPr>
+                <w:rFonts w:ascii="Calibri" w:eastAsia="Times New Roman" w:hAnsi="Calibri" w:cs="Calibri"/>
+                <w:b/>
+                <w:bCs/>
+                <w:color w:val="000000"/>
+                <w:kern w:val="0"/>
+                <w:sz w:val="28"/>
+                <w:szCs w:val="28"/>
+                <w:lang w:eastAsia="pt-BR"/>
+                <w14:ligatures w14:val="none"/>
+              </w:rPr>
+              <w:t>SAÍDA</w:t>
+            </w:r>
+          </w:p>
+        </w:tc>
+      </w:tr>
+      <w:tr>
+        <w:trPr>
+          <w:trHeight w:val="300"/>
+        </w:trPr>
+        <w:tc>
+          <w:tcPr>
+            <w:tcW w:w="1235" w:type="dxa"/>
+            <w:tcBorders>
+              <w:top w:val="nil"/>
+              <w:left w:val="single" w:sz="4" w:space="0" w:color="auto"/>
+              <w:bottom w:val="single" w:sz="4" w:space="0" w:color="auto"/>
+              <w:right w:val="single" w:sz="4" w:space="0" w:color="auto"/>
+            </w:tcBorders>
+            <w:shd w:val="clear" w:color="auto" w:fill="auto"/>
+            <w:noWrap/>
+            <w:vAlign w:val="bottom"/>
+            <w:hideMark/>
+          </w:tcPr>
+          <w:p>
+            <w:pPr>
+              <w:spacing w:after="0" w:line="240" w:lineRule="auto"/>
+              <w:ind w:firstLine="0"/>
+              <w:contextualSpacing w:val="0"/>
+              <w:jc w:val="center"/>
+              <w:rPr>
+                <w:rFonts w:ascii="Calibri" w:eastAsia="Times New Roman" w:hAnsi="Calibri" w:cs="Calibri"/>
+                <w:color w:val="000000"/>
+                <w:kern w:val="0"/>
+                <w:sz w:val="22"/>
+                <w:lang w:eastAsia="pt-BR"/>
+                <w14:ligatures w14:val="none"/>
+              </w:rPr>
+            </w:pPr>
+            <w:r>
+              <w:rPr>
+                <w:rFonts w:ascii="Calibri" w:eastAsia="Times New Roman" w:hAnsi="Calibri" w:cs="Calibri"/>
+                <w:color w:val="000000"/>
+                <w:kern w:val="0"/>
+                <w:sz w:val="22"/>
+                <w:lang w:eastAsia="pt-BR"/>
+                <w14:ligatures w14:val="none"/>
+              </w:rPr>
+              <w:t>Meia boca</w:t>
+            </w:r>
+          </w:p>
+        </w:tc>
+        <w:tc>
+          <w:tcPr>
+            <w:tcW w:w="975" w:type="dxa"/>
+            <w:tcBorders>
+              <w:top w:val="nil"/>
+              <w:left w:val="nil"/>
+              <w:bottom w:val="single" w:sz="4" w:space="0" w:color="auto"/>
+              <w:right w:val="single" w:sz="4" w:space="0" w:color="auto"/>
+            </w:tcBorders>
+            <w:shd w:val="clear" w:color="auto" w:fill="auto"/>
+            <w:noWrap/>
+            <w:vAlign w:val="bottom"/>
+            <w:hideMark/>
+          </w:tcPr>
+          <w:p>
+            <w:pPr>
+              <w:spacing w:after="0" w:line="240" w:lineRule="auto"/>
+              <w:ind w:firstLine="0"/>
+              <w:contextualSpacing w:val="0"/>
+              <w:jc w:val="center"/>
+              <w:rPr>
+                <w:rFonts w:ascii="Calibri" w:eastAsia="Times New Roman" w:hAnsi="Calibri" w:cs="Calibri"/>
+                <w:color w:val="000000"/>
+                <w:kern w:val="0"/>
+                <w:sz w:val="22"/>
+                <w:lang w:eastAsia="pt-BR"/>
+                <w14:ligatures w14:val="none"/>
+              </w:rPr>
+            </w:pPr>
+            <w:r>
+              <w:rPr>
+                <w:rFonts w:ascii="Calibri" w:eastAsia="Times New Roman" w:hAnsi="Calibri" w:cs="Calibri"/>
+                <w:color w:val="000000"/>
+                <w:kern w:val="0"/>
+                <w:sz w:val="22"/>
+                <w:lang w:eastAsia="pt-BR"/>
+                <w14:ligatures w14:val="none"/>
+              </w:rPr>
+              <w:t>3</w:t>
+            </w:r>
+          </w:p>
+        </w:tc>
+        <w:tc>
+          <w:tcPr>
+            <w:tcW w:w="1344" w:type="dxa"/>
+            <w:tcBorders>
+              <w:top w:val="nil"/>
+              <w:left w:val="nil"/>
+              <w:bottom w:val="single" w:sz="4" w:space="0" w:color="auto"/>
+              <w:right w:val="single" w:sz="4" w:space="0" w:color="auto"/>
+            </w:tcBorders>
+            <w:shd w:val="clear" w:color="auto" w:fill="auto"/>
+            <w:noWrap/>
+            <w:vAlign w:val="bottom"/>
+            <w:hideMark/>
+          </w:tcPr>
+          <w:p>
+            <w:pPr>
+              <w:spacing w:after="0" w:line="240" w:lineRule="auto"/>
+              <w:ind w:firstLine="0"/>
+              <w:contextualSpacing w:val="0"/>
+              <w:jc w:val="center"/>
+              <w:rPr>
+                <w:rFonts w:ascii="Calibri" w:eastAsia="Times New Roman" w:hAnsi="Calibri" w:cs="Calibri"/>
+                <w:color w:val="000000"/>
+                <w:kern w:val="0"/>
+                <w:sz w:val="22"/>
+                <w:lang w:eastAsia="pt-BR"/>
+                <w14:ligatures w14:val="none"/>
+              </w:rPr>
+            </w:pPr>
+            <w:r>
+              <w:rPr>
+                <w:rFonts w:ascii="Calibri" w:eastAsia="Times New Roman" w:hAnsi="Calibri" w:cs="Calibri"/>
+                <w:color w:val="000000"/>
+                <w:kern w:val="0"/>
+                <w:sz w:val="22"/>
+                <w:lang w:eastAsia="pt-BR"/>
+                <w14:ligatures w14:val="none"/>
+              </w:rPr>
+              <w:t>Balacobaco</w:t>
+            </w:r>
+          </w:p>
+        </w:tc>
+        <w:tc>
+          <w:tcPr>
+            <w:tcW w:w="975" w:type="dxa"/>
+            <w:tcBorders>
+              <w:top w:val="nil"/>
+              <w:left w:val="nil"/>
+              <w:bottom w:val="single" w:sz="4" w:space="0" w:color="auto"/>
+              <w:right w:val="single" w:sz="4" w:space="0" w:color="auto"/>
+            </w:tcBorders>
+            <w:shd w:val="clear" w:color="auto" w:fill="auto"/>
+            <w:noWrap/>
+            <w:vAlign w:val="bottom"/>
+            <w:hideMark/>
+          </w:tcPr>
+          <w:p>
+            <w:pPr>
+              <w:spacing w:after="0" w:line="240" w:lineRule="auto"/>
+              <w:ind w:firstLine="0"/>
+              <w:contextualSpacing w:val="0"/>
+              <w:jc w:val="center"/>
+              <w:rPr>
+                <w:rFonts w:ascii="Calibri" w:eastAsia="Times New Roman" w:hAnsi="Calibri" w:cs="Calibri"/>
+                <w:color w:val="000000"/>
+                <w:kern w:val="0"/>
+                <w:sz w:val="22"/>
+                <w:lang w:eastAsia="pt-BR"/>
+                <w14:ligatures w14:val="none"/>
+              </w:rPr>
+            </w:pPr>
+            <w:r>
+              <w:rPr>
+                <w:rFonts w:ascii="Calibri" w:eastAsia="Times New Roman" w:hAnsi="Calibri" w:cs="Calibri"/>
+                <w:color w:val="000000"/>
+                <w:kern w:val="0"/>
+                <w:sz w:val="22"/>
+                <w:lang w:eastAsia="pt-BR"/>
+                <w14:ligatures w14:val="none"/>
+              </w:rPr>
+              <w:t>3</w:t>
+            </w:r>
+          </w:p>
+        </w:tc>
+        <w:tc>
+          <w:tcPr>
+            <w:tcW w:w="120" w:type="dxa"/>
+            <w:tcBorders>
+              <w:top w:val="nil"/>
+              <w:left w:val="nil"/>
+              <w:bottom w:val="single" w:sz="4" w:space="0" w:color="auto"/>
+              <w:right w:val="single" w:sz="4" w:space="0" w:color="auto"/>
+            </w:tcBorders>
+            <w:shd w:val="clear" w:color="auto" w:fill="auto"/>
+            <w:noWrap/>
+            <w:vAlign w:val="bottom"/>
+            <w:hideMark/>
+          </w:tcPr>
+          <w:p>
+            <w:pPr>
+              <w:spacing w:after="0" w:line="240" w:lineRule="auto"/>
+              <w:ind w:firstLine="0"/>
+              <w:contextualSpacing w:val="0"/>
+              <w:jc w:val="center"/>
+              <w:rPr>
+                <w:rFonts w:ascii="Calibri" w:eastAsia="Times New Roman" w:hAnsi="Calibri" w:cs="Calibri"/>
+                <w:color w:val="000000"/>
+                <w:kern w:val="0"/>
+                <w:sz w:val="22"/>
+                <w:lang w:eastAsia="pt-BR"/>
+                <w14:ligatures w14:val="none"/>
+              </w:rPr>
+            </w:pPr>
+            <w:r>
+              <w:rPr>
+                <w:rFonts w:ascii="Calibri" w:eastAsia="Times New Roman" w:hAnsi="Calibri" w:cs="Calibri"/>
+                <w:color w:val="000000"/>
+                <w:kern w:val="0"/>
+                <w:sz w:val="22"/>
+                <w:lang w:eastAsia="pt-BR"/>
+                <w14:ligatures w14:val="none"/>
+              </w:rPr>
+              <w:t> </w:t>
+            </w:r>
+          </w:p>
+        </w:tc>
+        <w:tc>
+          <w:tcPr>
+            <w:tcW w:w="2811" w:type="dxa"/>
+            <w:tcBorders>
+              <w:top w:val="nil"/>
+              <w:left w:val="nil"/>
+              <w:bottom w:val="single" w:sz="4" w:space="0" w:color="auto"/>
+              <w:right w:val="single" w:sz="4" w:space="0" w:color="auto"/>
+            </w:tcBorders>
+            <w:shd w:val="clear" w:color="auto" w:fill="auto"/>
+            <w:noWrap/>
+            <w:vAlign w:val="bottom"/>
+            <w:hideMark/>
+          </w:tcPr>
+          <w:p>
+            <w:pPr>
+              <w:spacing w:after="0" w:line="240" w:lineRule="auto"/>
+              <w:ind w:firstLine="0"/>
+              <w:contextualSpacing w:val="0"/>
+              <w:jc w:val="center"/>
+              <w:rPr>
+                <w:rFonts w:ascii="Calibri" w:eastAsia="Times New Roman" w:hAnsi="Calibri" w:cs="Calibri"/>
+                <w:color w:val="000000"/>
+                <w:kern w:val="0"/>
+                <w:sz w:val="22"/>
+                <w:lang w:eastAsia="pt-BR"/>
+                <w14:ligatures w14:val="none"/>
+              </w:rPr>
+            </w:pPr>
+            <w:r>
+              <w:rPr>
+                <w:rFonts w:ascii="Calibri" w:eastAsia="Times New Roman" w:hAnsi="Calibri" w:cs="Calibri"/>
+                <w:color w:val="000000"/>
+                <w:kern w:val="0"/>
+                <w:sz w:val="22"/>
+                <w:lang w:eastAsia="pt-BR"/>
+                <w14:ligatures w14:val="none"/>
+              </w:rPr>
+              <w:t>"Empate"</w:t>
+            </w:r>
+          </w:p>
+        </w:tc>
+      </w:tr>
+      <w:tr>
+        <w:trPr>
+          <w:trHeight w:val="300"/>
+        </w:trPr>
+        <w:tc>
+          <w:tcPr>
+            <w:tcW w:w="1235" w:type="dxa"/>
+            <w:tcBorders>
+              <w:top w:val="nil"/>
+              <w:left w:val="single" w:sz="4" w:space="0" w:color="auto"/>
+              <w:bottom w:val="single" w:sz="4" w:space="0" w:color="auto"/>
+              <w:right w:val="single" w:sz="4" w:space="0" w:color="auto"/>
+            </w:tcBorders>
+            <w:shd w:val="clear" w:color="auto" w:fill="auto"/>
+            <w:noWrap/>
+            <w:vAlign w:val="bottom"/>
+            <w:hideMark/>
+          </w:tcPr>
+          <w:p>
+            <w:pPr>
+              <w:spacing w:after="0" w:line="240" w:lineRule="auto"/>
+              <w:ind w:firstLine="0"/>
+              <w:contextualSpacing w:val="0"/>
+              <w:jc w:val="center"/>
+              <w:rPr>
+                <w:rFonts w:ascii="Calibri" w:eastAsia="Times New Roman" w:hAnsi="Calibri" w:cs="Calibri"/>
+                <w:color w:val="000000"/>
+                <w:kern w:val="0"/>
+                <w:sz w:val="22"/>
+                <w:lang w:eastAsia="pt-BR"/>
+                <w14:ligatures w14:val="none"/>
+              </w:rPr>
+            </w:pPr>
+            <w:r>
+              <w:rPr>
+                <w:rFonts w:ascii="Calibri" w:eastAsia="Times New Roman" w:hAnsi="Calibri" w:cs="Calibri"/>
+                <w:color w:val="000000"/>
+                <w:kern w:val="0"/>
+                <w:sz w:val="22"/>
+                <w:lang w:eastAsia="pt-BR"/>
+                <w14:ligatures w14:val="none"/>
+              </w:rPr>
+              <w:t> </w:t>
+            </w:r>
+          </w:p>
+        </w:tc>
+        <w:tc>
+          <w:tcPr>
+            <w:tcW w:w="975" w:type="dxa"/>
+            <w:tcBorders>
+              <w:top w:val="nil"/>
+              <w:left w:val="nil"/>
+              <w:bottom w:val="single" w:sz="4" w:space="0" w:color="auto"/>
+              <w:right w:val="single" w:sz="4" w:space="0" w:color="auto"/>
+            </w:tcBorders>
+            <w:shd w:val="clear" w:color="auto" w:fill="auto"/>
+            <w:noWrap/>
+            <w:vAlign w:val="bottom"/>
+            <w:hideMark/>
+          </w:tcPr>
+          <w:p>
+            <w:pPr>
+              <w:spacing w:after="0" w:line="240" w:lineRule="auto"/>
+              <w:ind w:firstLine="0"/>
+              <w:contextualSpacing w:val="0"/>
+              <w:jc w:val="center"/>
+              <w:rPr>
+                <w:rFonts w:ascii="Calibri" w:eastAsia="Times New Roman" w:hAnsi="Calibri" w:cs="Calibri"/>
+                <w:color w:val="000000"/>
+                <w:kern w:val="0"/>
+                <w:sz w:val="22"/>
+                <w:lang w:eastAsia="pt-BR"/>
+                <w14:ligatures w14:val="none"/>
+              </w:rPr>
+            </w:pPr>
+            <w:r>
+              <w:rPr>
+                <w:rFonts w:ascii="Calibri" w:eastAsia="Times New Roman" w:hAnsi="Calibri" w:cs="Calibri"/>
+                <w:color w:val="000000"/>
+                <w:kern w:val="0"/>
+                <w:sz w:val="22"/>
+                <w:lang w:eastAsia="pt-BR"/>
+                <w14:ligatures w14:val="none"/>
+              </w:rPr>
+              <w:t> </w:t>
+            </w:r>
+          </w:p>
+        </w:tc>
+        <w:tc>
+          <w:tcPr>
+            <w:tcW w:w="1344" w:type="dxa"/>
+            <w:tcBorders>
+              <w:top w:val="nil"/>
+              <w:left w:val="nil"/>
+              <w:bottom w:val="single" w:sz="4" w:space="0" w:color="auto"/>
+              <w:right w:val="single" w:sz="4" w:space="0" w:color="auto"/>
+            </w:tcBorders>
+            <w:shd w:val="clear" w:color="auto" w:fill="auto"/>
+            <w:noWrap/>
+            <w:vAlign w:val="bottom"/>
+            <w:hideMark/>
+          </w:tcPr>
+          <w:p>
+            <w:pPr>
+              <w:spacing w:after="0" w:line="240" w:lineRule="auto"/>
+              <w:ind w:firstLine="0"/>
+              <w:contextualSpacing w:val="0"/>
+              <w:jc w:val="center"/>
+              <w:rPr>
+                <w:rFonts w:ascii="Calibri" w:eastAsia="Times New Roman" w:hAnsi="Calibri" w:cs="Calibri"/>
+                <w:color w:val="000000"/>
+                <w:kern w:val="0"/>
+                <w:sz w:val="22"/>
+                <w:lang w:eastAsia="pt-BR"/>
+                <w14:ligatures w14:val="none"/>
+              </w:rPr>
+            </w:pPr>
+            <w:r>
+              <w:rPr>
+                <w:rFonts w:ascii="Calibri" w:eastAsia="Times New Roman" w:hAnsi="Calibri" w:cs="Calibri"/>
+                <w:color w:val="000000"/>
+                <w:kern w:val="0"/>
+                <w:sz w:val="22"/>
+                <w:lang w:eastAsia="pt-BR"/>
+                <w14:ligatures w14:val="none"/>
+              </w:rPr>
+              <w:t> </w:t>
+            </w:r>
+          </w:p>
+        </w:tc>
+        <w:tc>
+          <w:tcPr>
+            <w:tcW w:w="975" w:type="dxa"/>
+            <w:tcBorders>
+              <w:top w:val="nil"/>
+              <w:left w:val="nil"/>
+              <w:bottom w:val="single" w:sz="4" w:space="0" w:color="auto"/>
+              <w:right w:val="single" w:sz="4" w:space="0" w:color="auto"/>
+            </w:tcBorders>
+            <w:shd w:val="clear" w:color="auto" w:fill="auto"/>
+            <w:noWrap/>
+            <w:vAlign w:val="bottom"/>
+            <w:hideMark/>
+          </w:tcPr>
+          <w:p>
+            <w:pPr>
+              <w:spacing w:after="0" w:line="240" w:lineRule="auto"/>
+              <w:ind w:firstLine="0"/>
+              <w:contextualSpacing w:val="0"/>
+              <w:jc w:val="center"/>
+              <w:rPr>
+                <w:rFonts w:ascii="Calibri" w:eastAsia="Times New Roman" w:hAnsi="Calibri" w:cs="Calibri"/>
+                <w:color w:val="000000"/>
+                <w:kern w:val="0"/>
+                <w:sz w:val="22"/>
+                <w:lang w:eastAsia="pt-BR"/>
+                <w14:ligatures w14:val="none"/>
+              </w:rPr>
+            </w:pPr>
+            <w:r>
+              <w:rPr>
+                <w:rFonts w:ascii="Calibri" w:eastAsia="Times New Roman" w:hAnsi="Calibri" w:cs="Calibri"/>
+                <w:color w:val="000000"/>
+                <w:kern w:val="0"/>
+                <w:sz w:val="22"/>
+                <w:lang w:eastAsia="pt-BR"/>
+                <w14:ligatures w14:val="none"/>
+              </w:rPr>
+              <w:t> </w:t>
+            </w:r>
+          </w:p>
+        </w:tc>
+        <w:tc>
+          <w:tcPr>
+            <w:tcW w:w="120" w:type="dxa"/>
+            <w:tcBorders>
+              <w:top w:val="nil"/>
+              <w:left w:val="nil"/>
+              <w:bottom w:val="single" w:sz="4" w:space="0" w:color="auto"/>
+              <w:right w:val="single" w:sz="4" w:space="0" w:color="auto"/>
+            </w:tcBorders>
+            <w:shd w:val="clear" w:color="auto" w:fill="auto"/>
+            <w:noWrap/>
+            <w:vAlign w:val="bottom"/>
+            <w:hideMark/>
+          </w:tcPr>
+          <w:p>
+            <w:pPr>
+              <w:spacing w:after="0" w:line="240" w:lineRule="auto"/>
+              <w:ind w:firstLine="0"/>
+              <w:contextualSpacing w:val="0"/>
+              <w:jc w:val="center"/>
+              <w:rPr>
+                <w:rFonts w:ascii="Calibri" w:eastAsia="Times New Roman" w:hAnsi="Calibri" w:cs="Calibri"/>
+                <w:color w:val="000000"/>
+                <w:kern w:val="0"/>
+                <w:sz w:val="22"/>
+                <w:lang w:eastAsia="pt-BR"/>
+                <w14:ligatures w14:val="none"/>
+              </w:rPr>
+            </w:pPr>
+            <w:r>
+              <w:rPr>
+                <w:rFonts w:ascii="Calibri" w:eastAsia="Times New Roman" w:hAnsi="Calibri" w:cs="Calibri"/>
+                <w:color w:val="000000"/>
+                <w:kern w:val="0"/>
+                <w:sz w:val="22"/>
+                <w:lang w:eastAsia="pt-BR"/>
+                <w14:ligatures w14:val="none"/>
+              </w:rPr>
+              <w:t> </w:t>
+            </w:r>
+          </w:p>
+        </w:tc>
+        <w:tc>
+          <w:tcPr>
+            <w:tcW w:w="2811" w:type="dxa"/>
+            <w:tcBorders>
+              <w:top w:val="nil"/>
+              <w:left w:val="nil"/>
+              <w:bottom w:val="single" w:sz="4" w:space="0" w:color="auto"/>
+              <w:right w:val="single" w:sz="4" w:space="0" w:color="auto"/>
+            </w:tcBorders>
+            <w:shd w:val="clear" w:color="auto" w:fill="auto"/>
+            <w:noWrap/>
+            <w:vAlign w:val="bottom"/>
+            <w:hideMark/>
+          </w:tcPr>
+          <w:p>
+            <w:pPr>
+              <w:spacing w:after="0" w:line="240" w:lineRule="auto"/>
+              <w:ind w:firstLine="0"/>
+              <w:contextualSpacing w:val="0"/>
+              <w:jc w:val="center"/>
+              <w:rPr>
+                <w:rFonts w:ascii="Calibri" w:eastAsia="Times New Roman" w:hAnsi="Calibri" w:cs="Calibri"/>
+                <w:color w:val="000000"/>
+                <w:kern w:val="0"/>
+                <w:sz w:val="22"/>
+                <w:lang w:eastAsia="pt-BR"/>
+                <w14:ligatures w14:val="none"/>
+              </w:rPr>
+            </w:pPr>
+            <w:r>
+              <w:rPr>
+                <w:rFonts w:ascii="Calibri" w:eastAsia="Times New Roman" w:hAnsi="Calibri" w:cs="Calibri"/>
+                <w:color w:val="000000"/>
+                <w:kern w:val="0"/>
+                <w:sz w:val="22"/>
+                <w:lang w:eastAsia="pt-BR"/>
+                <w14:ligatures w14:val="none"/>
+              </w:rPr>
+              <w:t> </w:t>
+            </w:r>
+          </w:p>
+        </w:tc>
+      </w:tr>
+      <w:tr>
+        <w:trPr>
+          <w:trHeight w:val="300"/>
+        </w:trPr>
+        <w:tc>
+          <w:tcPr>
+            <w:tcW w:w="1235" w:type="dxa"/>
+            <w:tcBorders>
+              <w:top w:val="nil"/>
+              <w:left w:val="single" w:sz="4" w:space="0" w:color="auto"/>
+              <w:bottom w:val="single" w:sz="4" w:space="0" w:color="auto"/>
+              <w:right w:val="single" w:sz="4" w:space="0" w:color="auto"/>
+            </w:tcBorders>
+            <w:shd w:val="clear" w:color="auto" w:fill="auto"/>
+            <w:noWrap/>
+            <w:vAlign w:val="bottom"/>
+            <w:hideMark/>
+          </w:tcPr>
+          <w:p>
+            <w:pPr>
+              <w:spacing w:after="0" w:line="240" w:lineRule="auto"/>
+              <w:ind w:firstLine="0"/>
+              <w:contextualSpacing w:val="0"/>
+              <w:jc w:val="center"/>
+              <w:rPr>
+                <w:rFonts w:ascii="Calibri" w:eastAsia="Times New Roman" w:hAnsi="Calibri" w:cs="Calibri"/>
+                <w:color w:val="000000"/>
+                <w:kern w:val="0"/>
+                <w:sz w:val="22"/>
+                <w:lang w:eastAsia="pt-BR"/>
+                <w14:ligatures w14:val="none"/>
+              </w:rPr>
+            </w:pPr>
+            <w:r>
+              <w:rPr>
+                <w:rFonts w:ascii="Calibri" w:eastAsia="Times New Roman" w:hAnsi="Calibri" w:cs="Calibri"/>
+                <w:color w:val="000000"/>
+                <w:kern w:val="0"/>
+                <w:sz w:val="22"/>
+                <w:lang w:eastAsia="pt-BR"/>
+                <w14:ligatures w14:val="none"/>
+              </w:rPr>
+              <w:t> </w:t>
+            </w:r>
+          </w:p>
+        </w:tc>
+        <w:tc>
+          <w:tcPr>
+            <w:tcW w:w="975" w:type="dxa"/>
+            <w:tcBorders>
+              <w:top w:val="nil"/>
+              <w:left w:val="nil"/>
+              <w:bottom w:val="single" w:sz="4" w:space="0" w:color="auto"/>
+              <w:right w:val="single" w:sz="4" w:space="0" w:color="auto"/>
+            </w:tcBorders>
+            <w:shd w:val="clear" w:color="auto" w:fill="auto"/>
+            <w:noWrap/>
+            <w:vAlign w:val="bottom"/>
+            <w:hideMark/>
+          </w:tcPr>
+          <w:p>
+            <w:pPr>
+              <w:spacing w:after="0" w:line="240" w:lineRule="auto"/>
+              <w:ind w:firstLine="0"/>
+              <w:contextualSpacing w:val="0"/>
+              <w:jc w:val="center"/>
+              <w:rPr>
+                <w:rFonts w:ascii="Calibri" w:eastAsia="Times New Roman" w:hAnsi="Calibri" w:cs="Calibri"/>
+                <w:color w:val="000000"/>
+                <w:kern w:val="0"/>
+                <w:sz w:val="22"/>
+                <w:lang w:eastAsia="pt-BR"/>
+                <w14:ligatures w14:val="none"/>
+              </w:rPr>
+            </w:pPr>
+            <w:r>
+              <w:rPr>
+                <w:rFonts w:ascii="Calibri" w:eastAsia="Times New Roman" w:hAnsi="Calibri" w:cs="Calibri"/>
+                <w:color w:val="000000"/>
+                <w:kern w:val="0"/>
+                <w:sz w:val="22"/>
+                <w:lang w:eastAsia="pt-BR"/>
+                <w14:ligatures w14:val="none"/>
+              </w:rPr>
+              <w:t> </w:t>
+            </w:r>
+          </w:p>
+        </w:tc>
+        <w:tc>
+          <w:tcPr>
+            <w:tcW w:w="1344" w:type="dxa"/>
+            <w:tcBorders>
+              <w:top w:val="nil"/>
+              <w:left w:val="nil"/>
+              <w:bottom w:val="single" w:sz="4" w:space="0" w:color="auto"/>
+              <w:right w:val="single" w:sz="4" w:space="0" w:color="auto"/>
+            </w:tcBorders>
+            <w:shd w:val="clear" w:color="auto" w:fill="auto"/>
+            <w:noWrap/>
+            <w:vAlign w:val="bottom"/>
+            <w:hideMark/>
+          </w:tcPr>
+          <w:p>
+            <w:pPr>
+              <w:spacing w:after="0" w:line="240" w:lineRule="auto"/>
+              <w:ind w:firstLine="0"/>
+              <w:contextualSpacing w:val="0"/>
+              <w:jc w:val="center"/>
+              <w:rPr>
+                <w:rFonts w:ascii="Calibri" w:eastAsia="Times New Roman" w:hAnsi="Calibri" w:cs="Calibri"/>
+                <w:color w:val="000000"/>
+                <w:kern w:val="0"/>
+                <w:sz w:val="22"/>
+                <w:lang w:eastAsia="pt-BR"/>
+                <w14:ligatures w14:val="none"/>
+              </w:rPr>
+            </w:pPr>
+            <w:r>
+              <w:rPr>
+                <w:rFonts w:ascii="Calibri" w:eastAsia="Times New Roman" w:hAnsi="Calibri" w:cs="Calibri"/>
+                <w:color w:val="000000"/>
+                <w:kern w:val="0"/>
+                <w:sz w:val="22"/>
+                <w:lang w:eastAsia="pt-BR"/>
+                <w14:ligatures w14:val="none"/>
+              </w:rPr>
+              <w:t> </w:t>
+            </w:r>
+          </w:p>
+        </w:tc>
+        <w:tc>
+          <w:tcPr>
+            <w:tcW w:w="975" w:type="dxa"/>
+            <w:tcBorders>
+              <w:top w:val="nil"/>
+              <w:left w:val="nil"/>
+              <w:bottom w:val="single" w:sz="4" w:space="0" w:color="auto"/>
+              <w:right w:val="single" w:sz="4" w:space="0" w:color="auto"/>
+            </w:tcBorders>
+            <w:shd w:val="clear" w:color="auto" w:fill="auto"/>
+            <w:noWrap/>
+            <w:vAlign w:val="bottom"/>
+            <w:hideMark/>
+          </w:tcPr>
+          <w:p>
+            <w:pPr>
+              <w:spacing w:after="0" w:line="240" w:lineRule="auto"/>
+              <w:ind w:firstLine="0"/>
+              <w:contextualSpacing w:val="0"/>
+              <w:jc w:val="center"/>
+              <w:rPr>
+                <w:rFonts w:ascii="Calibri" w:eastAsia="Times New Roman" w:hAnsi="Calibri" w:cs="Calibri"/>
+                <w:color w:val="000000"/>
+                <w:kern w:val="0"/>
+                <w:sz w:val="22"/>
+                <w:lang w:eastAsia="pt-BR"/>
+                <w14:ligatures w14:val="none"/>
+              </w:rPr>
+            </w:pPr>
+            <w:r>
+              <w:rPr>
+                <w:rFonts w:ascii="Calibri" w:eastAsia="Times New Roman" w:hAnsi="Calibri" w:cs="Calibri"/>
+                <w:color w:val="000000"/>
+                <w:kern w:val="0"/>
+                <w:sz w:val="22"/>
+                <w:lang w:eastAsia="pt-BR"/>
+                <w14:ligatures w14:val="none"/>
+              </w:rPr>
+              <w:t> </w:t>
+            </w:r>
+          </w:p>
+        </w:tc>
+        <w:tc>
+          <w:tcPr>
+            <w:tcW w:w="120" w:type="dxa"/>
+            <w:tcBorders>
+              <w:top w:val="nil"/>
+              <w:left w:val="nil"/>
+              <w:bottom w:val="single" w:sz="4" w:space="0" w:color="auto"/>
+              <w:right w:val="single" w:sz="4" w:space="0" w:color="auto"/>
+            </w:tcBorders>
+            <w:shd w:val="clear" w:color="auto" w:fill="auto"/>
+            <w:noWrap/>
+            <w:vAlign w:val="bottom"/>
+            <w:hideMark/>
+          </w:tcPr>
+          <w:p>
+            <w:pPr>
+              <w:spacing w:after="0" w:line="240" w:lineRule="auto"/>
+              <w:ind w:firstLine="0"/>
+              <w:contextualSpacing w:val="0"/>
+              <w:jc w:val="center"/>
+              <w:rPr>
+                <w:rFonts w:ascii="Calibri" w:eastAsia="Times New Roman" w:hAnsi="Calibri" w:cs="Calibri"/>
+                <w:color w:val="000000"/>
+                <w:kern w:val="0"/>
+                <w:sz w:val="22"/>
+                <w:lang w:eastAsia="pt-BR"/>
+                <w14:ligatures w14:val="none"/>
+              </w:rPr>
+            </w:pPr>
+            <w:r>
+              <w:rPr>
+                <w:rFonts w:ascii="Calibri" w:eastAsia="Times New Roman" w:hAnsi="Calibri" w:cs="Calibri"/>
+                <w:color w:val="000000"/>
+                <w:kern w:val="0"/>
+                <w:sz w:val="22"/>
+                <w:lang w:eastAsia="pt-BR"/>
+                <w14:ligatures w14:val="none"/>
+              </w:rPr>
+              <w:t> </w:t>
+            </w:r>
+          </w:p>
+        </w:tc>
+        <w:tc>
+          <w:tcPr>
+            <w:tcW w:w="2811" w:type="dxa"/>
+            <w:tcBorders>
+              <w:top w:val="nil"/>
+              <w:left w:val="nil"/>
+              <w:bottom w:val="single" w:sz="4" w:space="0" w:color="auto"/>
+              <w:right w:val="single" w:sz="4" w:space="0" w:color="auto"/>
+            </w:tcBorders>
+            <w:shd w:val="clear" w:color="auto" w:fill="auto"/>
+            <w:noWrap/>
+            <w:vAlign w:val="bottom"/>
+            <w:hideMark/>
+          </w:tcPr>
+          <w:p>
+            <w:pPr>
+              <w:spacing w:after="0" w:line="240" w:lineRule="auto"/>
+              <w:ind w:firstLine="0"/>
+              <w:contextualSpacing w:val="0"/>
+              <w:jc w:val="center"/>
+              <w:rPr>
+                <w:rFonts w:ascii="Calibri" w:eastAsia="Times New Roman" w:hAnsi="Calibri" w:cs="Calibri"/>
+                <w:color w:val="000000"/>
+                <w:kern w:val="0"/>
+                <w:sz w:val="22"/>
+                <w:lang w:eastAsia="pt-BR"/>
+                <w14:ligatures w14:val="none"/>
+              </w:rPr>
+            </w:pPr>
+            <w:r>
+              <w:rPr>
+                <w:rFonts w:ascii="Calibri" w:eastAsia="Times New Roman" w:hAnsi="Calibri" w:cs="Calibri"/>
+                <w:color w:val="000000"/>
+                <w:kern w:val="0"/>
+                <w:sz w:val="22"/>
+                <w:lang w:eastAsia="pt-BR"/>
+                <w14:ligatures w14:val="none"/>
+              </w:rPr>
+              <w:t> </w:t>
+            </w:r>
+          </w:p>
+        </w:tc>
+      </w:tr>
+      <w:tr>
+        <w:trPr>
+          <w:trHeight w:val="300"/>
+        </w:trPr>
+        <w:tc>
+          <w:tcPr>
+            <w:tcW w:w="1235" w:type="dxa"/>
+            <w:tcBorders>
+              <w:top w:val="nil"/>
+              <w:left w:val="nil"/>
+              <w:bottom w:val="nil"/>
+              <w:right w:val="nil"/>
+            </w:tcBorders>
+            <w:shd w:val="clear" w:color="auto" w:fill="auto"/>
+            <w:noWrap/>
+            <w:vAlign w:val="bottom"/>
+            <w:hideMark/>
+          </w:tcPr>
+          <w:p>
+            <w:pPr>
+              <w:spacing w:after="0" w:line="240" w:lineRule="auto"/>
+              <w:ind w:firstLine="0"/>
+              <w:contextualSpacing w:val="0"/>
+              <w:jc w:val="center"/>
+              <w:rPr>
+                <w:rFonts w:ascii="Calibri" w:eastAsia="Times New Roman" w:hAnsi="Calibri" w:cs="Calibri"/>
+                <w:color w:val="000000"/>
+                <w:kern w:val="0"/>
+                <w:sz w:val="22"/>
+                <w:lang w:eastAsia="pt-BR"/>
+                <w14:ligatures w14:val="none"/>
+              </w:rPr>
+            </w:pPr>
+          </w:p>
+        </w:tc>
+        <w:tc>
+          <w:tcPr>
+            <w:tcW w:w="975" w:type="dxa"/>
+            <w:tcBorders>
+              <w:top w:val="nil"/>
+              <w:left w:val="nil"/>
+              <w:bottom w:val="nil"/>
+              <w:right w:val="nil"/>
+            </w:tcBorders>
+            <w:shd w:val="clear" w:color="auto" w:fill="auto"/>
+            <w:noWrap/>
+            <w:vAlign w:val="bottom"/>
+            <w:hideMark/>
+          </w:tcPr>
+          <w:p>
+            <w:pPr>
+              <w:spacing w:after="0" w:line="240" w:lineRule="auto"/>
+              <w:ind w:firstLine="0"/>
+              <w:contextualSpacing w:val="0"/>
+              <w:jc w:val="center"/>
+              <w:rPr>
+                <w:rFonts w:ascii="Times New Roman" w:eastAsia="Times New Roman" w:hAnsi="Times New Roman" w:cs="Times New Roman"/>
+                <w:color w:val="auto"/>
+                <w:kern w:val="0"/>
+                <w:sz w:val="20"/>
+                <w:szCs w:val="20"/>
+                <w:lang w:eastAsia="pt-BR"/>
+                <w14:ligatures w14:val="none"/>
+              </w:rPr>
+            </w:pPr>
+          </w:p>
+        </w:tc>
+        <w:tc>
+          <w:tcPr>
+            <w:tcW w:w="1344" w:type="dxa"/>
+            <w:tcBorders>
+              <w:top w:val="nil"/>
+              <w:left w:val="nil"/>
+              <w:bottom w:val="nil"/>
+              <w:right w:val="nil"/>
+            </w:tcBorders>
+            <w:shd w:val="clear" w:color="auto" w:fill="auto"/>
+            <w:noWrap/>
+            <w:vAlign w:val="bottom"/>
+            <w:hideMark/>
+          </w:tcPr>
+          <w:p>
+            <w:pPr>
+              <w:spacing w:after="0" w:line="240" w:lineRule="auto"/>
+              <w:ind w:firstLine="0"/>
+              <w:contextualSpacing w:val="0"/>
+              <w:jc w:val="left"/>
+              <w:rPr>
+                <w:rFonts w:ascii="Times New Roman" w:eastAsia="Times New Roman" w:hAnsi="Times New Roman" w:cs="Times New Roman"/>
+                <w:color w:val="auto"/>
+                <w:kern w:val="0"/>
+                <w:sz w:val="20"/>
+                <w:szCs w:val="20"/>
+                <w:lang w:eastAsia="pt-BR"/>
+                <w14:ligatures w14:val="none"/>
+              </w:rPr>
+            </w:pPr>
+          </w:p>
+        </w:tc>
+        <w:tc>
+          <w:tcPr>
+            <w:tcW w:w="975" w:type="dxa"/>
+            <w:tcBorders>
+              <w:top w:val="nil"/>
+              <w:left w:val="nil"/>
+              <w:bottom w:val="nil"/>
+              <w:right w:val="nil"/>
+            </w:tcBorders>
+            <w:shd w:val="clear" w:color="auto" w:fill="auto"/>
+            <w:noWrap/>
+            <w:vAlign w:val="bottom"/>
+            <w:hideMark/>
+          </w:tcPr>
+          <w:p>
+            <w:pPr>
+              <w:spacing w:after="0" w:line="240" w:lineRule="auto"/>
+              <w:ind w:firstLine="0"/>
+              <w:contextualSpacing w:val="0"/>
+              <w:jc w:val="left"/>
+              <w:rPr>
+                <w:rFonts w:ascii="Times New Roman" w:eastAsia="Times New Roman" w:hAnsi="Times New Roman" w:cs="Times New Roman"/>
+                <w:color w:val="auto"/>
+                <w:kern w:val="0"/>
+                <w:sz w:val="20"/>
+                <w:szCs w:val="20"/>
+                <w:lang w:eastAsia="pt-BR"/>
+                <w14:ligatures w14:val="none"/>
+              </w:rPr>
+            </w:pPr>
+          </w:p>
+        </w:tc>
+        <w:tc>
+          <w:tcPr>
+            <w:tcW w:w="120" w:type="dxa"/>
+            <w:tcBorders>
+              <w:top w:val="nil"/>
+              <w:left w:val="nil"/>
+              <w:bottom w:val="nil"/>
+              <w:right w:val="nil"/>
+            </w:tcBorders>
+            <w:shd w:val="clear" w:color="auto" w:fill="auto"/>
+            <w:noWrap/>
+            <w:vAlign w:val="bottom"/>
+            <w:hideMark/>
+          </w:tcPr>
+          <w:p>
+            <w:pPr>
+              <w:spacing w:after="0" w:line="240" w:lineRule="auto"/>
+              <w:ind w:firstLine="0"/>
+              <w:contextualSpacing w:val="0"/>
+              <w:jc w:val="left"/>
+              <w:rPr>
+                <w:rFonts w:ascii="Times New Roman" w:eastAsia="Times New Roman" w:hAnsi="Times New Roman" w:cs="Times New Roman"/>
+                <w:color w:val="auto"/>
+                <w:kern w:val="0"/>
+                <w:sz w:val="20"/>
+                <w:szCs w:val="20"/>
+                <w:lang w:eastAsia="pt-BR"/>
+                <w14:ligatures w14:val="none"/>
+              </w:rPr>
+            </w:pPr>
+          </w:p>
+        </w:tc>
+        <w:tc>
+          <w:tcPr>
+            <w:tcW w:w="2811" w:type="dxa"/>
+            <w:tcBorders>
+              <w:top w:val="nil"/>
+              <w:left w:val="nil"/>
+              <w:bottom w:val="nil"/>
+              <w:right w:val="nil"/>
+            </w:tcBorders>
+            <w:shd w:val="clear" w:color="auto" w:fill="auto"/>
+            <w:noWrap/>
+            <w:vAlign w:val="bottom"/>
+            <w:hideMark/>
+          </w:tcPr>
+          <w:p>
+            <w:pPr>
+              <w:spacing w:after="0" w:line="240" w:lineRule="auto"/>
+              <w:ind w:firstLine="0"/>
+              <w:contextualSpacing w:val="0"/>
+              <w:jc w:val="left"/>
+              <w:rPr>
+                <w:rFonts w:ascii="Times New Roman" w:eastAsia="Times New Roman" w:hAnsi="Times New Roman" w:cs="Times New Roman"/>
+                <w:color w:val="auto"/>
+                <w:kern w:val="0"/>
+                <w:sz w:val="20"/>
+                <w:szCs w:val="20"/>
+                <w:lang w:eastAsia="pt-BR"/>
+                <w14:ligatures w14:val="none"/>
+              </w:rPr>
+            </w:pPr>
+          </w:p>
+        </w:tc>
+      </w:tr>
+      <w:tr>
+        <w:trPr>
+          <w:trHeight w:val="570"/>
+        </w:trPr>
+        <w:tc>
+          <w:tcPr>
+            <w:tcW w:w="7460" w:type="dxa"/>
+            <w:gridSpan w:val="6"/>
+            <w:tcBorders>
+              <w:top w:val="single" w:sz="4" w:space="0" w:color="auto"/>
+              <w:left w:val="single" w:sz="4" w:space="0" w:color="auto"/>
+              <w:bottom w:val="single" w:sz="4" w:space="0" w:color="auto"/>
+              <w:right w:val="single" w:sz="4" w:space="0" w:color="auto"/>
+            </w:tcBorders>
+            <w:shd w:val="clear" w:color="000000" w:fill="5B9BD5"/>
+            <w:noWrap/>
+            <w:vAlign w:val="bottom"/>
+            <w:hideMark/>
+          </w:tcPr>
+          <w:p>
+            <w:pPr>
+              <w:spacing w:after="0" w:line="240" w:lineRule="auto"/>
+              <w:ind w:firstLine="0"/>
+              <w:contextualSpacing w:val="0"/>
+              <w:jc w:val="center"/>
+              <w:rPr>
+                <w:rFonts w:ascii="Calibri" w:eastAsia="Times New Roman" w:hAnsi="Calibri" w:cs="Calibri"/>
+                <w:b/>
+                <w:bCs/>
+                <w:color w:val="FFFFFF"/>
+                <w:kern w:val="0"/>
+                <w:sz w:val="44"/>
+                <w:szCs w:val="44"/>
+                <w:lang w:eastAsia="pt-BR"/>
+                <w14:ligatures w14:val="none"/>
+              </w:rPr>
+            </w:pPr>
+            <w:r>
+              <w:rPr>
+                <w:rFonts w:ascii="Calibri" w:eastAsia="Times New Roman" w:hAnsi="Calibri" w:cs="Calibri"/>
+                <w:b/>
+                <w:bCs/>
+                <w:color w:val="FFFFFF"/>
+                <w:kern w:val="0"/>
+                <w:sz w:val="44"/>
+                <w:szCs w:val="44"/>
+                <w:lang w:eastAsia="pt-BR"/>
+                <w14:ligatures w14:val="none"/>
+              </w:rPr>
+              <w:t>TESTE DE MESA - EX 32</w:t>
+            </w:r>
+          </w:p>
+        </w:tc>
+      </w:tr>
+      <w:tr>
+        <w:trPr>
+          <w:trHeight w:val="375"/>
+        </w:trPr>
+        <w:tc>
+          <w:tcPr>
+            <w:tcW w:w="1235" w:type="dxa"/>
+            <w:tcBorders>
+              <w:top w:val="nil"/>
+              <w:left w:val="single" w:sz="4" w:space="0" w:color="auto"/>
+              <w:bottom w:val="single" w:sz="4" w:space="0" w:color="auto"/>
+              <w:right w:val="single" w:sz="4" w:space="0" w:color="auto"/>
+            </w:tcBorders>
+            <w:shd w:val="clear" w:color="000000" w:fill="9BC2E6"/>
+            <w:noWrap/>
+            <w:vAlign w:val="bottom"/>
+            <w:hideMark/>
+          </w:tcPr>
+          <w:p>
+            <w:pPr>
+              <w:spacing w:after="0" w:line="240" w:lineRule="auto"/>
+              <w:ind w:firstLine="0"/>
+              <w:contextualSpacing w:val="0"/>
+              <w:jc w:val="center"/>
+              <w:rPr>
+                <w:rFonts w:ascii="Calibri" w:eastAsia="Times New Roman" w:hAnsi="Calibri" w:cs="Calibri"/>
+                <w:b/>
+                <w:bCs/>
+                <w:color w:val="000000"/>
+                <w:kern w:val="0"/>
+                <w:sz w:val="28"/>
+                <w:szCs w:val="28"/>
+                <w:lang w:eastAsia="pt-BR"/>
+                <w14:ligatures w14:val="none"/>
+              </w:rPr>
+            </w:pPr>
+            <w:r>
+              <w:rPr>
+                <w:rFonts w:ascii="Calibri" w:eastAsia="Times New Roman" w:hAnsi="Calibri" w:cs="Calibri"/>
+                <w:b/>
+                <w:bCs/>
+                <w:color w:val="000000"/>
+                <w:kern w:val="0"/>
+                <w:sz w:val="28"/>
+                <w:szCs w:val="28"/>
+                <w:lang w:eastAsia="pt-BR"/>
+                <w14:ligatures w14:val="none"/>
+              </w:rPr>
+              <w:t>time1</w:t>
+            </w:r>
+          </w:p>
+        </w:tc>
+        <w:tc>
+          <w:tcPr>
+            <w:tcW w:w="975" w:type="dxa"/>
+            <w:tcBorders>
+              <w:top w:val="nil"/>
+              <w:left w:val="nil"/>
+              <w:bottom w:val="single" w:sz="4" w:space="0" w:color="auto"/>
+              <w:right w:val="single" w:sz="4" w:space="0" w:color="auto"/>
+            </w:tcBorders>
+            <w:shd w:val="clear" w:color="000000" w:fill="9BC2E6"/>
+            <w:noWrap/>
+            <w:vAlign w:val="bottom"/>
+            <w:hideMark/>
+          </w:tcPr>
+          <w:p>
+            <w:pPr>
+              <w:spacing w:after="0" w:line="240" w:lineRule="auto"/>
+              <w:ind w:firstLine="0"/>
+              <w:contextualSpacing w:val="0"/>
+              <w:jc w:val="center"/>
+              <w:rPr>
+                <w:rFonts w:ascii="Calibri" w:eastAsia="Times New Roman" w:hAnsi="Calibri" w:cs="Calibri"/>
+                <w:b/>
+                <w:bCs/>
+                <w:color w:val="000000"/>
+                <w:kern w:val="0"/>
+                <w:sz w:val="28"/>
+                <w:szCs w:val="28"/>
+                <w:lang w:eastAsia="pt-BR"/>
+                <w14:ligatures w14:val="none"/>
+              </w:rPr>
+            </w:pPr>
+            <w:r>
+              <w:rPr>
+                <w:rFonts w:ascii="Calibri" w:eastAsia="Times New Roman" w:hAnsi="Calibri" w:cs="Calibri"/>
+                <w:b/>
+                <w:bCs/>
+                <w:color w:val="000000"/>
+                <w:kern w:val="0"/>
+                <w:sz w:val="28"/>
+                <w:szCs w:val="28"/>
+                <w:lang w:eastAsia="pt-BR"/>
+                <w14:ligatures w14:val="none"/>
+              </w:rPr>
+              <w:t>valor1</w:t>
+            </w:r>
+          </w:p>
+        </w:tc>
+        <w:tc>
+          <w:tcPr>
+            <w:tcW w:w="1344" w:type="dxa"/>
+            <w:tcBorders>
+              <w:top w:val="nil"/>
+              <w:left w:val="nil"/>
+              <w:bottom w:val="single" w:sz="4" w:space="0" w:color="auto"/>
+              <w:right w:val="single" w:sz="4" w:space="0" w:color="auto"/>
+            </w:tcBorders>
+            <w:shd w:val="clear" w:color="000000" w:fill="9BC2E6"/>
+            <w:noWrap/>
+            <w:vAlign w:val="bottom"/>
+            <w:hideMark/>
+          </w:tcPr>
+          <w:p>
+            <w:pPr>
+              <w:spacing w:after="0" w:line="240" w:lineRule="auto"/>
+              <w:ind w:firstLine="0"/>
+              <w:contextualSpacing w:val="0"/>
+              <w:jc w:val="center"/>
+              <w:rPr>
+                <w:rFonts w:ascii="Calibri" w:eastAsia="Times New Roman" w:hAnsi="Calibri" w:cs="Calibri"/>
+                <w:b/>
+                <w:bCs/>
+                <w:color w:val="000000"/>
+                <w:kern w:val="0"/>
+                <w:sz w:val="28"/>
+                <w:szCs w:val="28"/>
+                <w:lang w:eastAsia="pt-BR"/>
+                <w14:ligatures w14:val="none"/>
+              </w:rPr>
+            </w:pPr>
+            <w:r>
+              <w:rPr>
+                <w:rFonts w:ascii="Calibri" w:eastAsia="Times New Roman" w:hAnsi="Calibri" w:cs="Calibri"/>
+                <w:b/>
+                <w:bCs/>
+                <w:color w:val="000000"/>
+                <w:kern w:val="0"/>
+                <w:sz w:val="28"/>
+                <w:szCs w:val="28"/>
+                <w:lang w:eastAsia="pt-BR"/>
+                <w14:ligatures w14:val="none"/>
+              </w:rPr>
+              <w:t>time2</w:t>
+            </w:r>
+          </w:p>
+        </w:tc>
+        <w:tc>
+          <w:tcPr>
+            <w:tcW w:w="975" w:type="dxa"/>
+            <w:tcBorders>
+              <w:top w:val="nil"/>
+              <w:left w:val="nil"/>
+              <w:bottom w:val="single" w:sz="4" w:space="0" w:color="auto"/>
+              <w:right w:val="single" w:sz="4" w:space="0" w:color="auto"/>
+            </w:tcBorders>
+            <w:shd w:val="clear" w:color="000000" w:fill="9BC2E6"/>
+            <w:noWrap/>
+            <w:vAlign w:val="bottom"/>
+            <w:hideMark/>
+          </w:tcPr>
+          <w:p>
+            <w:pPr>
+              <w:spacing w:after="0" w:line="240" w:lineRule="auto"/>
+              <w:ind w:firstLine="0"/>
+              <w:contextualSpacing w:val="0"/>
+              <w:jc w:val="center"/>
+              <w:rPr>
+                <w:rFonts w:ascii="Calibri" w:eastAsia="Times New Roman" w:hAnsi="Calibri" w:cs="Calibri"/>
+                <w:b/>
+                <w:bCs/>
+                <w:color w:val="000000"/>
+                <w:kern w:val="0"/>
+                <w:sz w:val="28"/>
+                <w:szCs w:val="28"/>
+                <w:lang w:eastAsia="pt-BR"/>
+                <w14:ligatures w14:val="none"/>
+              </w:rPr>
+            </w:pPr>
+            <w:r>
+              <w:rPr>
+                <w:rFonts w:ascii="Calibri" w:eastAsia="Times New Roman" w:hAnsi="Calibri" w:cs="Calibri"/>
+                <w:b/>
+                <w:bCs/>
+                <w:color w:val="000000"/>
+                <w:kern w:val="0"/>
+                <w:sz w:val="28"/>
+                <w:szCs w:val="28"/>
+                <w:lang w:eastAsia="pt-BR"/>
+                <w14:ligatures w14:val="none"/>
+              </w:rPr>
+              <w:t>valor2</w:t>
+            </w:r>
+          </w:p>
+        </w:tc>
+        <w:tc>
+          <w:tcPr>
+            <w:tcW w:w="120" w:type="dxa"/>
+            <w:tcBorders>
+              <w:top w:val="nil"/>
+              <w:left w:val="nil"/>
+              <w:bottom w:val="single" w:sz="4" w:space="0" w:color="auto"/>
+              <w:right w:val="single" w:sz="4" w:space="0" w:color="auto"/>
+            </w:tcBorders>
+            <w:shd w:val="clear" w:color="000000" w:fill="9BC2E6"/>
+            <w:noWrap/>
+            <w:vAlign w:val="bottom"/>
+            <w:hideMark/>
+          </w:tcPr>
+          <w:p>
+            <w:pPr>
+              <w:spacing w:after="0" w:line="240" w:lineRule="auto"/>
+              <w:ind w:firstLine="0"/>
+              <w:contextualSpacing w:val="0"/>
+              <w:jc w:val="center"/>
+              <w:rPr>
+                <w:rFonts w:ascii="Calibri" w:eastAsia="Times New Roman" w:hAnsi="Calibri" w:cs="Calibri"/>
+                <w:b/>
+                <w:bCs/>
+                <w:color w:val="000000"/>
+                <w:kern w:val="0"/>
+                <w:sz w:val="28"/>
+                <w:szCs w:val="28"/>
+                <w:lang w:eastAsia="pt-BR"/>
+                <w14:ligatures w14:val="none"/>
+              </w:rPr>
+            </w:pPr>
+            <w:r>
+              <w:rPr>
+                <w:rFonts w:ascii="Calibri" w:eastAsia="Times New Roman" w:hAnsi="Calibri" w:cs="Calibri"/>
+                <w:b/>
+                <w:bCs/>
+                <w:color w:val="000000"/>
+                <w:kern w:val="0"/>
+                <w:sz w:val="28"/>
+                <w:szCs w:val="28"/>
+                <w:lang w:eastAsia="pt-BR"/>
+                <w14:ligatures w14:val="none"/>
+              </w:rPr>
+              <w:t> </w:t>
+            </w:r>
+          </w:p>
+        </w:tc>
+        <w:tc>
+          <w:tcPr>
+            <w:tcW w:w="2811" w:type="dxa"/>
+            <w:tcBorders>
+              <w:top w:val="nil"/>
+              <w:left w:val="nil"/>
+              <w:bottom w:val="single" w:sz="4" w:space="0" w:color="auto"/>
+              <w:right w:val="single" w:sz="4" w:space="0" w:color="auto"/>
+            </w:tcBorders>
+            <w:shd w:val="clear" w:color="000000" w:fill="9BC2E6"/>
+            <w:noWrap/>
+            <w:vAlign w:val="bottom"/>
+            <w:hideMark/>
+          </w:tcPr>
+          <w:p>
+            <w:pPr>
+              <w:spacing w:after="0" w:line="240" w:lineRule="auto"/>
+              <w:ind w:firstLine="0"/>
+              <w:contextualSpacing w:val="0"/>
+              <w:jc w:val="center"/>
+              <w:rPr>
+                <w:rFonts w:ascii="Calibri" w:eastAsia="Times New Roman" w:hAnsi="Calibri" w:cs="Calibri"/>
+                <w:b/>
+                <w:bCs/>
+                <w:color w:val="000000"/>
+                <w:kern w:val="0"/>
+                <w:sz w:val="28"/>
+                <w:szCs w:val="28"/>
+                <w:lang w:eastAsia="pt-BR"/>
+                <w14:ligatures w14:val="none"/>
+              </w:rPr>
+            </w:pPr>
+            <w:r>
+              <w:rPr>
+                <w:rFonts w:ascii="Calibri" w:eastAsia="Times New Roman" w:hAnsi="Calibri" w:cs="Calibri"/>
+                <w:b/>
+                <w:bCs/>
+                <w:color w:val="000000"/>
+                <w:kern w:val="0"/>
+                <w:sz w:val="28"/>
+                <w:szCs w:val="28"/>
+                <w:lang w:eastAsia="pt-BR"/>
+                <w14:ligatures w14:val="none"/>
+              </w:rPr>
+              <w:t>SAÍDA</w:t>
+            </w:r>
+          </w:p>
+        </w:tc>
+      </w:tr>
+      <w:tr>
+        <w:trPr>
+          <w:trHeight w:val="300"/>
+        </w:trPr>
+        <w:tc>
+          <w:tcPr>
+            <w:tcW w:w="1235" w:type="dxa"/>
+            <w:tcBorders>
+              <w:top w:val="nil"/>
+              <w:left w:val="single" w:sz="4" w:space="0" w:color="auto"/>
+              <w:bottom w:val="single" w:sz="4" w:space="0" w:color="auto"/>
+              <w:right w:val="single" w:sz="4" w:space="0" w:color="auto"/>
+            </w:tcBorders>
+            <w:shd w:val="clear" w:color="auto" w:fill="auto"/>
+            <w:noWrap/>
+            <w:vAlign w:val="bottom"/>
+            <w:hideMark/>
+          </w:tcPr>
+          <w:p>
+            <w:pPr>
+              <w:spacing w:after="0" w:line="240" w:lineRule="auto"/>
+              <w:ind w:firstLine="0"/>
+              <w:contextualSpacing w:val="0"/>
+              <w:jc w:val="center"/>
+              <w:rPr>
+                <w:rFonts w:ascii="Calibri" w:eastAsia="Times New Roman" w:hAnsi="Calibri" w:cs="Calibri"/>
+                <w:color w:val="000000"/>
+                <w:kern w:val="0"/>
+                <w:sz w:val="22"/>
+                <w:lang w:eastAsia="pt-BR"/>
+                <w14:ligatures w14:val="none"/>
+              </w:rPr>
+            </w:pPr>
+            <w:r>
+              <w:rPr>
+                <w:rFonts w:ascii="Calibri" w:eastAsia="Times New Roman" w:hAnsi="Calibri" w:cs="Calibri"/>
+                <w:color w:val="000000"/>
+                <w:kern w:val="0"/>
+                <w:sz w:val="22"/>
+                <w:lang w:eastAsia="pt-BR"/>
+                <w14:ligatures w14:val="none"/>
+              </w:rPr>
+              <w:t>Meia boca</w:t>
+            </w:r>
+          </w:p>
+        </w:tc>
+        <w:tc>
+          <w:tcPr>
+            <w:tcW w:w="975" w:type="dxa"/>
+            <w:tcBorders>
+              <w:top w:val="nil"/>
+              <w:left w:val="nil"/>
+              <w:bottom w:val="single" w:sz="4" w:space="0" w:color="auto"/>
+              <w:right w:val="single" w:sz="4" w:space="0" w:color="auto"/>
+            </w:tcBorders>
+            <w:shd w:val="clear" w:color="auto" w:fill="auto"/>
+            <w:noWrap/>
+            <w:vAlign w:val="bottom"/>
+            <w:hideMark/>
+          </w:tcPr>
+          <w:p>
+            <w:pPr>
+              <w:spacing w:after="0" w:line="240" w:lineRule="auto"/>
+              <w:ind w:firstLine="0"/>
+              <w:contextualSpacing w:val="0"/>
+              <w:jc w:val="center"/>
+              <w:rPr>
+                <w:rFonts w:ascii="Calibri" w:eastAsia="Times New Roman" w:hAnsi="Calibri" w:cs="Calibri"/>
+                <w:color w:val="000000"/>
+                <w:kern w:val="0"/>
+                <w:sz w:val="22"/>
+                <w:lang w:eastAsia="pt-BR"/>
+                <w14:ligatures w14:val="none"/>
+              </w:rPr>
+            </w:pPr>
+            <w:r>
+              <w:rPr>
+                <w:rFonts w:ascii="Calibri" w:eastAsia="Times New Roman" w:hAnsi="Calibri" w:cs="Calibri"/>
+                <w:color w:val="000000"/>
+                <w:kern w:val="0"/>
+                <w:sz w:val="22"/>
+                <w:lang w:eastAsia="pt-BR"/>
+                <w14:ligatures w14:val="none"/>
+              </w:rPr>
+              <w:t>3</w:t>
+            </w:r>
+          </w:p>
+        </w:tc>
+        <w:tc>
+          <w:tcPr>
+            <w:tcW w:w="1344" w:type="dxa"/>
+            <w:tcBorders>
+              <w:top w:val="nil"/>
+              <w:left w:val="nil"/>
+              <w:bottom w:val="single" w:sz="4" w:space="0" w:color="auto"/>
+              <w:right w:val="single" w:sz="4" w:space="0" w:color="auto"/>
+            </w:tcBorders>
+            <w:shd w:val="clear" w:color="auto" w:fill="auto"/>
+            <w:noWrap/>
+            <w:vAlign w:val="bottom"/>
+            <w:hideMark/>
+          </w:tcPr>
+          <w:p>
+            <w:pPr>
+              <w:spacing w:after="0" w:line="240" w:lineRule="auto"/>
+              <w:ind w:firstLine="0"/>
+              <w:contextualSpacing w:val="0"/>
+              <w:jc w:val="center"/>
+              <w:rPr>
+                <w:rFonts w:ascii="Calibri" w:eastAsia="Times New Roman" w:hAnsi="Calibri" w:cs="Calibri"/>
+                <w:color w:val="000000"/>
+                <w:kern w:val="0"/>
+                <w:sz w:val="22"/>
+                <w:lang w:eastAsia="pt-BR"/>
+                <w14:ligatures w14:val="none"/>
+              </w:rPr>
+            </w:pPr>
+            <w:r>
+              <w:rPr>
+                <w:rFonts w:ascii="Calibri" w:eastAsia="Times New Roman" w:hAnsi="Calibri" w:cs="Calibri"/>
+                <w:color w:val="000000"/>
+                <w:kern w:val="0"/>
+                <w:sz w:val="22"/>
+                <w:lang w:eastAsia="pt-BR"/>
+                <w14:ligatures w14:val="none"/>
+              </w:rPr>
+              <w:t>Balacobaco</w:t>
+            </w:r>
+          </w:p>
+        </w:tc>
+        <w:tc>
+          <w:tcPr>
+            <w:tcW w:w="975" w:type="dxa"/>
+            <w:tcBorders>
+              <w:top w:val="nil"/>
+              <w:left w:val="nil"/>
+              <w:bottom w:val="single" w:sz="4" w:space="0" w:color="auto"/>
+              <w:right w:val="single" w:sz="4" w:space="0" w:color="auto"/>
+            </w:tcBorders>
+            <w:shd w:val="clear" w:color="auto" w:fill="auto"/>
+            <w:noWrap/>
+            <w:vAlign w:val="bottom"/>
+            <w:hideMark/>
+          </w:tcPr>
+          <w:p>
+            <w:pPr>
+              <w:spacing w:after="0" w:line="240" w:lineRule="auto"/>
+              <w:ind w:firstLine="0"/>
+              <w:contextualSpacing w:val="0"/>
+              <w:jc w:val="center"/>
+              <w:rPr>
+                <w:rFonts w:ascii="Calibri" w:eastAsia="Times New Roman" w:hAnsi="Calibri" w:cs="Calibri"/>
+                <w:color w:val="000000"/>
+                <w:kern w:val="0"/>
+                <w:sz w:val="22"/>
+                <w:lang w:eastAsia="pt-BR"/>
+                <w14:ligatures w14:val="none"/>
+              </w:rPr>
+            </w:pPr>
+            <w:r>
+              <w:rPr>
+                <w:rFonts w:ascii="Calibri" w:eastAsia="Times New Roman" w:hAnsi="Calibri" w:cs="Calibri"/>
+                <w:color w:val="000000"/>
+                <w:kern w:val="0"/>
+                <w:sz w:val="22"/>
+                <w:lang w:eastAsia="pt-BR"/>
+                <w14:ligatures w14:val="none"/>
+              </w:rPr>
+              <w:t>2</w:t>
+            </w:r>
+          </w:p>
+        </w:tc>
+        <w:tc>
+          <w:tcPr>
+            <w:tcW w:w="120" w:type="dxa"/>
+            <w:tcBorders>
+              <w:top w:val="nil"/>
+              <w:left w:val="nil"/>
+              <w:bottom w:val="single" w:sz="4" w:space="0" w:color="auto"/>
+              <w:right w:val="single" w:sz="4" w:space="0" w:color="auto"/>
+            </w:tcBorders>
+            <w:shd w:val="clear" w:color="auto" w:fill="auto"/>
+            <w:noWrap/>
+            <w:vAlign w:val="bottom"/>
+            <w:hideMark/>
+          </w:tcPr>
+          <w:p>
+            <w:pPr>
+              <w:spacing w:after="0" w:line="240" w:lineRule="auto"/>
+              <w:ind w:firstLine="0"/>
+              <w:contextualSpacing w:val="0"/>
+              <w:jc w:val="center"/>
+              <w:rPr>
+                <w:rFonts w:ascii="Calibri" w:eastAsia="Times New Roman" w:hAnsi="Calibri" w:cs="Calibri"/>
+                <w:color w:val="000000"/>
+                <w:kern w:val="0"/>
+                <w:sz w:val="22"/>
+                <w:lang w:eastAsia="pt-BR"/>
+                <w14:ligatures w14:val="none"/>
+              </w:rPr>
+            </w:pPr>
+            <w:r>
+              <w:rPr>
+                <w:rFonts w:ascii="Calibri" w:eastAsia="Times New Roman" w:hAnsi="Calibri" w:cs="Calibri"/>
+                <w:color w:val="000000"/>
+                <w:kern w:val="0"/>
+                <w:sz w:val="22"/>
+                <w:lang w:eastAsia="pt-BR"/>
+                <w14:ligatures w14:val="none"/>
+              </w:rPr>
+              <w:t> </w:t>
+            </w:r>
+          </w:p>
+        </w:tc>
+        <w:tc>
+          <w:tcPr>
+            <w:tcW w:w="2811" w:type="dxa"/>
+            <w:tcBorders>
+              <w:top w:val="nil"/>
+              <w:left w:val="nil"/>
+              <w:bottom w:val="single" w:sz="4" w:space="0" w:color="auto"/>
+              <w:right w:val="single" w:sz="4" w:space="0" w:color="auto"/>
+            </w:tcBorders>
+            <w:shd w:val="clear" w:color="auto" w:fill="auto"/>
+            <w:noWrap/>
+            <w:vAlign w:val="bottom"/>
+            <w:hideMark/>
+          </w:tcPr>
+          <w:p>
+            <w:pPr>
+              <w:spacing w:after="0" w:line="240" w:lineRule="auto"/>
+              <w:ind w:firstLine="0"/>
+              <w:contextualSpacing w:val="0"/>
+              <w:jc w:val="center"/>
+              <w:rPr>
+                <w:rFonts w:ascii="Calibri" w:eastAsia="Times New Roman" w:hAnsi="Calibri" w:cs="Calibri"/>
+                <w:color w:val="000000"/>
+                <w:kern w:val="0"/>
+                <w:sz w:val="22"/>
+                <w:lang w:eastAsia="pt-BR"/>
+                <w14:ligatures w14:val="none"/>
+              </w:rPr>
+            </w:pPr>
+            <w:r>
+              <w:rPr>
+                <w:rFonts w:ascii="Calibri" w:eastAsia="Times New Roman" w:hAnsi="Calibri" w:cs="Calibri"/>
+                <w:color w:val="000000"/>
+                <w:kern w:val="0"/>
+                <w:sz w:val="22"/>
+                <w:lang w:eastAsia="pt-BR"/>
+                <w14:ligatures w14:val="none"/>
+              </w:rPr>
+              <w:t>"Vencedor: Meia Boca"</w:t>
+            </w:r>
+          </w:p>
+        </w:tc>
+      </w:tr>
+      <w:tr>
+        <w:trPr>
+          <w:trHeight w:val="300"/>
+        </w:trPr>
+        <w:tc>
+          <w:tcPr>
+            <w:tcW w:w="1235" w:type="dxa"/>
+            <w:tcBorders>
+              <w:top w:val="nil"/>
+              <w:left w:val="single" w:sz="4" w:space="0" w:color="auto"/>
+              <w:bottom w:val="single" w:sz="4" w:space="0" w:color="auto"/>
+              <w:right w:val="single" w:sz="4" w:space="0" w:color="auto"/>
+            </w:tcBorders>
+            <w:shd w:val="clear" w:color="auto" w:fill="auto"/>
+            <w:noWrap/>
+            <w:vAlign w:val="bottom"/>
+            <w:hideMark/>
+          </w:tcPr>
+          <w:p>
+            <w:pPr>
+              <w:spacing w:after="0" w:line="240" w:lineRule="auto"/>
+              <w:ind w:firstLine="0"/>
+              <w:contextualSpacing w:val="0"/>
+              <w:jc w:val="center"/>
+              <w:rPr>
+                <w:rFonts w:ascii="Calibri" w:eastAsia="Times New Roman" w:hAnsi="Calibri" w:cs="Calibri"/>
+                <w:color w:val="000000"/>
+                <w:kern w:val="0"/>
+                <w:sz w:val="22"/>
+                <w:lang w:eastAsia="pt-BR"/>
+                <w14:ligatures w14:val="none"/>
+              </w:rPr>
+            </w:pPr>
+            <w:r>
+              <w:rPr>
+                <w:rFonts w:ascii="Calibri" w:eastAsia="Times New Roman" w:hAnsi="Calibri" w:cs="Calibri"/>
+                <w:color w:val="000000"/>
+                <w:kern w:val="0"/>
+                <w:sz w:val="22"/>
+                <w:lang w:eastAsia="pt-BR"/>
+                <w14:ligatures w14:val="none"/>
+              </w:rPr>
+              <w:t> </w:t>
+            </w:r>
+          </w:p>
+        </w:tc>
+        <w:tc>
+          <w:tcPr>
+            <w:tcW w:w="975" w:type="dxa"/>
+            <w:tcBorders>
+              <w:top w:val="nil"/>
+              <w:left w:val="nil"/>
+              <w:bottom w:val="single" w:sz="4" w:space="0" w:color="auto"/>
+              <w:right w:val="single" w:sz="4" w:space="0" w:color="auto"/>
+            </w:tcBorders>
+            <w:shd w:val="clear" w:color="auto" w:fill="auto"/>
+            <w:noWrap/>
+            <w:vAlign w:val="bottom"/>
+            <w:hideMark/>
+          </w:tcPr>
+          <w:p>
+            <w:pPr>
+              <w:spacing w:after="0" w:line="240" w:lineRule="auto"/>
+              <w:ind w:firstLine="0"/>
+              <w:contextualSpacing w:val="0"/>
+              <w:jc w:val="center"/>
+              <w:rPr>
+                <w:rFonts w:ascii="Calibri" w:eastAsia="Times New Roman" w:hAnsi="Calibri" w:cs="Calibri"/>
+                <w:color w:val="000000"/>
+                <w:kern w:val="0"/>
+                <w:sz w:val="22"/>
+                <w:lang w:eastAsia="pt-BR"/>
+                <w14:ligatures w14:val="none"/>
+              </w:rPr>
+            </w:pPr>
+            <w:r>
+              <w:rPr>
+                <w:rFonts w:ascii="Calibri" w:eastAsia="Times New Roman" w:hAnsi="Calibri" w:cs="Calibri"/>
+                <w:color w:val="000000"/>
+                <w:kern w:val="0"/>
+                <w:sz w:val="22"/>
+                <w:lang w:eastAsia="pt-BR"/>
+                <w14:ligatures w14:val="none"/>
+              </w:rPr>
+              <w:t> </w:t>
+            </w:r>
+          </w:p>
+        </w:tc>
+        <w:tc>
+          <w:tcPr>
+            <w:tcW w:w="1344" w:type="dxa"/>
+            <w:tcBorders>
+              <w:top w:val="nil"/>
+              <w:left w:val="nil"/>
+              <w:bottom w:val="single" w:sz="4" w:space="0" w:color="auto"/>
+              <w:right w:val="single" w:sz="4" w:space="0" w:color="auto"/>
+            </w:tcBorders>
+            <w:shd w:val="clear" w:color="auto" w:fill="auto"/>
+            <w:noWrap/>
+            <w:vAlign w:val="bottom"/>
+            <w:hideMark/>
+          </w:tcPr>
+          <w:p>
+            <w:pPr>
+              <w:spacing w:after="0" w:line="240" w:lineRule="auto"/>
+              <w:ind w:firstLine="0"/>
+              <w:contextualSpacing w:val="0"/>
+              <w:jc w:val="center"/>
+              <w:rPr>
+                <w:rFonts w:ascii="Calibri" w:eastAsia="Times New Roman" w:hAnsi="Calibri" w:cs="Calibri"/>
+                <w:color w:val="000000"/>
+                <w:kern w:val="0"/>
+                <w:sz w:val="22"/>
+                <w:lang w:eastAsia="pt-BR"/>
+                <w14:ligatures w14:val="none"/>
+              </w:rPr>
+            </w:pPr>
+            <w:r>
+              <w:rPr>
+                <w:rFonts w:ascii="Calibri" w:eastAsia="Times New Roman" w:hAnsi="Calibri" w:cs="Calibri"/>
+                <w:color w:val="000000"/>
+                <w:kern w:val="0"/>
+                <w:sz w:val="22"/>
+                <w:lang w:eastAsia="pt-BR"/>
+                <w14:ligatures w14:val="none"/>
+              </w:rPr>
+              <w:t> </w:t>
+            </w:r>
+          </w:p>
+        </w:tc>
+        <w:tc>
+          <w:tcPr>
+            <w:tcW w:w="975" w:type="dxa"/>
+            <w:tcBorders>
+              <w:top w:val="nil"/>
+              <w:left w:val="nil"/>
+              <w:bottom w:val="single" w:sz="4" w:space="0" w:color="auto"/>
+              <w:right w:val="single" w:sz="4" w:space="0" w:color="auto"/>
+            </w:tcBorders>
+            <w:shd w:val="clear" w:color="auto" w:fill="auto"/>
+            <w:noWrap/>
+            <w:vAlign w:val="bottom"/>
+            <w:hideMark/>
+          </w:tcPr>
+          <w:p>
+            <w:pPr>
+              <w:spacing w:after="0" w:line="240" w:lineRule="auto"/>
+              <w:ind w:firstLine="0"/>
+              <w:contextualSpacing w:val="0"/>
+              <w:jc w:val="center"/>
+              <w:rPr>
+                <w:rFonts w:ascii="Calibri" w:eastAsia="Times New Roman" w:hAnsi="Calibri" w:cs="Calibri"/>
+                <w:color w:val="000000"/>
+                <w:kern w:val="0"/>
+                <w:sz w:val="22"/>
+                <w:lang w:eastAsia="pt-BR"/>
+                <w14:ligatures w14:val="none"/>
+              </w:rPr>
+            </w:pPr>
+            <w:r>
+              <w:rPr>
+                <w:rFonts w:ascii="Calibri" w:eastAsia="Times New Roman" w:hAnsi="Calibri" w:cs="Calibri"/>
+                <w:color w:val="000000"/>
+                <w:kern w:val="0"/>
+                <w:sz w:val="22"/>
+                <w:lang w:eastAsia="pt-BR"/>
+                <w14:ligatures w14:val="none"/>
+              </w:rPr>
+              <w:t> </w:t>
+            </w:r>
+          </w:p>
+        </w:tc>
+        <w:tc>
+          <w:tcPr>
+            <w:tcW w:w="120" w:type="dxa"/>
+            <w:tcBorders>
+              <w:top w:val="nil"/>
+              <w:left w:val="nil"/>
+              <w:bottom w:val="single" w:sz="4" w:space="0" w:color="auto"/>
+              <w:right w:val="single" w:sz="4" w:space="0" w:color="auto"/>
+            </w:tcBorders>
+            <w:shd w:val="clear" w:color="auto" w:fill="auto"/>
+            <w:noWrap/>
+            <w:vAlign w:val="bottom"/>
+            <w:hideMark/>
+          </w:tcPr>
+          <w:p>
+            <w:pPr>
+              <w:spacing w:after="0" w:line="240" w:lineRule="auto"/>
+              <w:ind w:firstLine="0"/>
+              <w:contextualSpacing w:val="0"/>
+              <w:jc w:val="center"/>
+              <w:rPr>
+                <w:rFonts w:ascii="Calibri" w:eastAsia="Times New Roman" w:hAnsi="Calibri" w:cs="Calibri"/>
+                <w:color w:val="000000"/>
+                <w:kern w:val="0"/>
+                <w:sz w:val="22"/>
+                <w:lang w:eastAsia="pt-BR"/>
+                <w14:ligatures w14:val="none"/>
+              </w:rPr>
+            </w:pPr>
+            <w:r>
+              <w:rPr>
+                <w:rFonts w:ascii="Calibri" w:eastAsia="Times New Roman" w:hAnsi="Calibri" w:cs="Calibri"/>
+                <w:color w:val="000000"/>
+                <w:kern w:val="0"/>
+                <w:sz w:val="22"/>
+                <w:lang w:eastAsia="pt-BR"/>
+                <w14:ligatures w14:val="none"/>
+              </w:rPr>
+              <w:t> </w:t>
+            </w:r>
+          </w:p>
+        </w:tc>
+        <w:tc>
+          <w:tcPr>
+            <w:tcW w:w="2811" w:type="dxa"/>
+            <w:tcBorders>
+              <w:top w:val="nil"/>
+              <w:left w:val="nil"/>
+              <w:bottom w:val="single" w:sz="4" w:space="0" w:color="auto"/>
+              <w:right w:val="single" w:sz="4" w:space="0" w:color="auto"/>
+            </w:tcBorders>
+            <w:shd w:val="clear" w:color="auto" w:fill="auto"/>
+            <w:noWrap/>
+            <w:vAlign w:val="bottom"/>
+            <w:hideMark/>
+          </w:tcPr>
+          <w:p>
+            <w:pPr>
+              <w:spacing w:after="0" w:line="240" w:lineRule="auto"/>
+              <w:ind w:firstLine="0"/>
+              <w:contextualSpacing w:val="0"/>
+              <w:jc w:val="center"/>
+              <w:rPr>
+                <w:rFonts w:ascii="Calibri" w:eastAsia="Times New Roman" w:hAnsi="Calibri" w:cs="Calibri"/>
+                <w:color w:val="000000"/>
+                <w:kern w:val="0"/>
+                <w:sz w:val="22"/>
+                <w:lang w:eastAsia="pt-BR"/>
+                <w14:ligatures w14:val="none"/>
+              </w:rPr>
+            </w:pPr>
+            <w:r>
+              <w:rPr>
+                <w:rFonts w:ascii="Calibri" w:eastAsia="Times New Roman" w:hAnsi="Calibri" w:cs="Calibri"/>
+                <w:color w:val="000000"/>
+                <w:kern w:val="0"/>
+                <w:sz w:val="22"/>
+                <w:lang w:eastAsia="pt-BR"/>
+                <w14:ligatures w14:val="none"/>
+              </w:rPr>
+              <w:t> </w:t>
+            </w:r>
+          </w:p>
+        </w:tc>
+      </w:tr>
+      <w:tr>
+        <w:trPr>
+          <w:trHeight w:val="300"/>
+        </w:trPr>
+        <w:tc>
+          <w:tcPr>
+            <w:tcW w:w="1235" w:type="dxa"/>
+            <w:tcBorders>
+              <w:top w:val="nil"/>
+              <w:left w:val="single" w:sz="4" w:space="0" w:color="auto"/>
+              <w:bottom w:val="single" w:sz="4" w:space="0" w:color="auto"/>
+              <w:right w:val="single" w:sz="4" w:space="0" w:color="auto"/>
+            </w:tcBorders>
+            <w:shd w:val="clear" w:color="auto" w:fill="auto"/>
+            <w:noWrap/>
+            <w:vAlign w:val="bottom"/>
+            <w:hideMark/>
+          </w:tcPr>
+          <w:p>
+            <w:pPr>
+              <w:spacing w:after="0" w:line="240" w:lineRule="auto"/>
+              <w:ind w:firstLine="0"/>
+              <w:contextualSpacing w:val="0"/>
+              <w:jc w:val="center"/>
+              <w:rPr>
+                <w:rFonts w:ascii="Calibri" w:eastAsia="Times New Roman" w:hAnsi="Calibri" w:cs="Calibri"/>
+                <w:color w:val="000000"/>
+                <w:kern w:val="0"/>
+                <w:sz w:val="22"/>
+                <w:lang w:eastAsia="pt-BR"/>
+                <w14:ligatures w14:val="none"/>
+              </w:rPr>
+            </w:pPr>
+            <w:r>
+              <w:rPr>
+                <w:rFonts w:ascii="Calibri" w:eastAsia="Times New Roman" w:hAnsi="Calibri" w:cs="Calibri"/>
+                <w:color w:val="000000"/>
+                <w:kern w:val="0"/>
+                <w:sz w:val="22"/>
+                <w:lang w:eastAsia="pt-BR"/>
+                <w14:ligatures w14:val="none"/>
+              </w:rPr>
+              <w:t> </w:t>
+            </w:r>
+          </w:p>
+        </w:tc>
+        <w:tc>
+          <w:tcPr>
+            <w:tcW w:w="975" w:type="dxa"/>
+            <w:tcBorders>
+              <w:top w:val="nil"/>
+              <w:left w:val="nil"/>
+              <w:bottom w:val="single" w:sz="4" w:space="0" w:color="auto"/>
+              <w:right w:val="single" w:sz="4" w:space="0" w:color="auto"/>
+            </w:tcBorders>
+            <w:shd w:val="clear" w:color="auto" w:fill="auto"/>
+            <w:noWrap/>
+            <w:vAlign w:val="bottom"/>
+            <w:hideMark/>
+          </w:tcPr>
+          <w:p>
+            <w:pPr>
+              <w:spacing w:after="0" w:line="240" w:lineRule="auto"/>
+              <w:ind w:firstLine="0"/>
+              <w:contextualSpacing w:val="0"/>
+              <w:jc w:val="center"/>
+              <w:rPr>
+                <w:rFonts w:ascii="Calibri" w:eastAsia="Times New Roman" w:hAnsi="Calibri" w:cs="Calibri"/>
+                <w:color w:val="000000"/>
+                <w:kern w:val="0"/>
+                <w:sz w:val="22"/>
+                <w:lang w:eastAsia="pt-BR"/>
+                <w14:ligatures w14:val="none"/>
+              </w:rPr>
+            </w:pPr>
+            <w:r>
+              <w:rPr>
+                <w:rFonts w:ascii="Calibri" w:eastAsia="Times New Roman" w:hAnsi="Calibri" w:cs="Calibri"/>
+                <w:color w:val="000000"/>
+                <w:kern w:val="0"/>
+                <w:sz w:val="22"/>
+                <w:lang w:eastAsia="pt-BR"/>
+                <w14:ligatures w14:val="none"/>
+              </w:rPr>
+              <w:t> </w:t>
+            </w:r>
+          </w:p>
+        </w:tc>
+        <w:tc>
+          <w:tcPr>
+            <w:tcW w:w="1344" w:type="dxa"/>
+            <w:tcBorders>
+              <w:top w:val="nil"/>
+              <w:left w:val="nil"/>
+              <w:bottom w:val="single" w:sz="4" w:space="0" w:color="auto"/>
+              <w:right w:val="single" w:sz="4" w:space="0" w:color="auto"/>
+            </w:tcBorders>
+            <w:shd w:val="clear" w:color="auto" w:fill="auto"/>
+            <w:noWrap/>
+            <w:vAlign w:val="bottom"/>
+            <w:hideMark/>
+          </w:tcPr>
+          <w:p>
+            <w:pPr>
+              <w:spacing w:after="0" w:line="240" w:lineRule="auto"/>
+              <w:ind w:firstLine="0"/>
+              <w:contextualSpacing w:val="0"/>
+              <w:jc w:val="center"/>
+              <w:rPr>
+                <w:rFonts w:ascii="Calibri" w:eastAsia="Times New Roman" w:hAnsi="Calibri" w:cs="Calibri"/>
+                <w:color w:val="000000"/>
+                <w:kern w:val="0"/>
+                <w:sz w:val="22"/>
+                <w:lang w:eastAsia="pt-BR"/>
+                <w14:ligatures w14:val="none"/>
+              </w:rPr>
+            </w:pPr>
+            <w:r>
+              <w:rPr>
+                <w:rFonts w:ascii="Calibri" w:eastAsia="Times New Roman" w:hAnsi="Calibri" w:cs="Calibri"/>
+                <w:color w:val="000000"/>
+                <w:kern w:val="0"/>
+                <w:sz w:val="22"/>
+                <w:lang w:eastAsia="pt-BR"/>
+                <w14:ligatures w14:val="none"/>
+              </w:rPr>
+              <w:t> </w:t>
+            </w:r>
+          </w:p>
+        </w:tc>
+        <w:tc>
+          <w:tcPr>
+            <w:tcW w:w="975" w:type="dxa"/>
+            <w:tcBorders>
+              <w:top w:val="nil"/>
+              <w:left w:val="nil"/>
+              <w:bottom w:val="single" w:sz="4" w:space="0" w:color="auto"/>
+              <w:right w:val="single" w:sz="4" w:space="0" w:color="auto"/>
+            </w:tcBorders>
+            <w:shd w:val="clear" w:color="auto" w:fill="auto"/>
+            <w:noWrap/>
+            <w:vAlign w:val="bottom"/>
+            <w:hideMark/>
+          </w:tcPr>
+          <w:p>
+            <w:pPr>
+              <w:spacing w:after="0" w:line="240" w:lineRule="auto"/>
+              <w:ind w:firstLine="0"/>
+              <w:contextualSpacing w:val="0"/>
+              <w:jc w:val="center"/>
+              <w:rPr>
+                <w:rFonts w:ascii="Calibri" w:eastAsia="Times New Roman" w:hAnsi="Calibri" w:cs="Calibri"/>
+                <w:color w:val="000000"/>
+                <w:kern w:val="0"/>
+                <w:sz w:val="22"/>
+                <w:lang w:eastAsia="pt-BR"/>
+                <w14:ligatures w14:val="none"/>
+              </w:rPr>
+            </w:pPr>
+            <w:r>
+              <w:rPr>
+                <w:rFonts w:ascii="Calibri" w:eastAsia="Times New Roman" w:hAnsi="Calibri" w:cs="Calibri"/>
+                <w:color w:val="000000"/>
+                <w:kern w:val="0"/>
+                <w:sz w:val="22"/>
+                <w:lang w:eastAsia="pt-BR"/>
+                <w14:ligatures w14:val="none"/>
+              </w:rPr>
+              <w:t> </w:t>
+            </w:r>
+          </w:p>
+        </w:tc>
+        <w:tc>
+          <w:tcPr>
+            <w:tcW w:w="120" w:type="dxa"/>
+            <w:tcBorders>
+              <w:top w:val="nil"/>
+              <w:left w:val="nil"/>
+              <w:bottom w:val="single" w:sz="4" w:space="0" w:color="auto"/>
+              <w:right w:val="single" w:sz="4" w:space="0" w:color="auto"/>
+            </w:tcBorders>
+            <w:shd w:val="clear" w:color="auto" w:fill="auto"/>
+            <w:noWrap/>
+            <w:vAlign w:val="bottom"/>
+            <w:hideMark/>
+          </w:tcPr>
+          <w:p>
+            <w:pPr>
+              <w:spacing w:after="0" w:line="240" w:lineRule="auto"/>
+              <w:ind w:firstLine="0"/>
+              <w:contextualSpacing w:val="0"/>
+              <w:jc w:val="center"/>
+              <w:rPr>
+                <w:rFonts w:ascii="Calibri" w:eastAsia="Times New Roman" w:hAnsi="Calibri" w:cs="Calibri"/>
+                <w:color w:val="000000"/>
+                <w:kern w:val="0"/>
+                <w:sz w:val="22"/>
+                <w:lang w:eastAsia="pt-BR"/>
+                <w14:ligatures w14:val="none"/>
+              </w:rPr>
+            </w:pPr>
+            <w:r>
+              <w:rPr>
+                <w:rFonts w:ascii="Calibri" w:eastAsia="Times New Roman" w:hAnsi="Calibri" w:cs="Calibri"/>
+                <w:color w:val="000000"/>
+                <w:kern w:val="0"/>
+                <w:sz w:val="22"/>
+                <w:lang w:eastAsia="pt-BR"/>
+                <w14:ligatures w14:val="none"/>
+              </w:rPr>
+              <w:t> </w:t>
+            </w:r>
+          </w:p>
+        </w:tc>
+        <w:tc>
+          <w:tcPr>
+            <w:tcW w:w="2811" w:type="dxa"/>
+            <w:tcBorders>
+              <w:top w:val="nil"/>
+              <w:left w:val="nil"/>
+              <w:bottom w:val="single" w:sz="4" w:space="0" w:color="auto"/>
+              <w:right w:val="single" w:sz="4" w:space="0" w:color="auto"/>
+            </w:tcBorders>
+            <w:shd w:val="clear" w:color="auto" w:fill="auto"/>
+            <w:noWrap/>
+            <w:vAlign w:val="bottom"/>
+            <w:hideMark/>
+          </w:tcPr>
+          <w:p>
+            <w:pPr>
+              <w:spacing w:after="0" w:line="240" w:lineRule="auto"/>
+              <w:ind w:firstLine="0"/>
+              <w:contextualSpacing w:val="0"/>
+              <w:jc w:val="center"/>
+              <w:rPr>
+                <w:rFonts w:ascii="Calibri" w:eastAsia="Times New Roman" w:hAnsi="Calibri" w:cs="Calibri"/>
+                <w:color w:val="000000"/>
+                <w:kern w:val="0"/>
+                <w:sz w:val="22"/>
+                <w:lang w:eastAsia="pt-BR"/>
+                <w14:ligatures w14:val="none"/>
+              </w:rPr>
+            </w:pPr>
+            <w:r>
+              <w:rPr>
+                <w:rFonts w:ascii="Calibri" w:eastAsia="Times New Roman" w:hAnsi="Calibri" w:cs="Calibri"/>
+                <w:color w:val="000000"/>
+                <w:kern w:val="0"/>
+                <w:sz w:val="22"/>
+                <w:lang w:eastAsia="pt-BR"/>
+                <w14:ligatures w14:val="none"/>
+              </w:rPr>
+              <w:t> </w:t>
+            </w:r>
+          </w:p>
+        </w:tc>
+      </w:tr>
+      <w:tr>
+        <w:trPr>
+          <w:trHeight w:val="300"/>
+        </w:trPr>
+        <w:tc>
+          <w:tcPr>
+            <w:tcW w:w="1235" w:type="dxa"/>
+            <w:tcBorders>
+              <w:top w:val="nil"/>
+              <w:left w:val="nil"/>
+              <w:bottom w:val="nil"/>
+              <w:right w:val="nil"/>
+            </w:tcBorders>
+            <w:shd w:val="clear" w:color="auto" w:fill="auto"/>
+            <w:noWrap/>
+            <w:vAlign w:val="bottom"/>
+            <w:hideMark/>
+          </w:tcPr>
+          <w:p>
+            <w:pPr>
+              <w:spacing w:after="0" w:line="240" w:lineRule="auto"/>
+              <w:ind w:firstLine="0"/>
+              <w:contextualSpacing w:val="0"/>
+              <w:jc w:val="center"/>
+              <w:rPr>
+                <w:rFonts w:ascii="Calibri" w:eastAsia="Times New Roman" w:hAnsi="Calibri" w:cs="Calibri"/>
+                <w:color w:val="000000"/>
+                <w:kern w:val="0"/>
+                <w:sz w:val="22"/>
+                <w:lang w:eastAsia="pt-BR"/>
+                <w14:ligatures w14:val="none"/>
+              </w:rPr>
+            </w:pPr>
+          </w:p>
+        </w:tc>
+        <w:tc>
+          <w:tcPr>
+            <w:tcW w:w="975" w:type="dxa"/>
+            <w:tcBorders>
+              <w:top w:val="nil"/>
+              <w:left w:val="nil"/>
+              <w:bottom w:val="nil"/>
+              <w:right w:val="nil"/>
+            </w:tcBorders>
+            <w:shd w:val="clear" w:color="auto" w:fill="auto"/>
+            <w:noWrap/>
+            <w:vAlign w:val="bottom"/>
+            <w:hideMark/>
+          </w:tcPr>
+          <w:p>
+            <w:pPr>
+              <w:spacing w:after="0" w:line="240" w:lineRule="auto"/>
+              <w:ind w:firstLine="0"/>
+              <w:contextualSpacing w:val="0"/>
+              <w:jc w:val="center"/>
+              <w:rPr>
+                <w:rFonts w:ascii="Times New Roman" w:eastAsia="Times New Roman" w:hAnsi="Times New Roman" w:cs="Times New Roman"/>
+                <w:color w:val="auto"/>
+                <w:kern w:val="0"/>
+                <w:sz w:val="20"/>
+                <w:szCs w:val="20"/>
+                <w:lang w:eastAsia="pt-BR"/>
+                <w14:ligatures w14:val="none"/>
+              </w:rPr>
+            </w:pPr>
+          </w:p>
+        </w:tc>
+        <w:tc>
+          <w:tcPr>
+            <w:tcW w:w="1344" w:type="dxa"/>
+            <w:tcBorders>
+              <w:top w:val="nil"/>
+              <w:left w:val="nil"/>
+              <w:bottom w:val="nil"/>
+              <w:right w:val="nil"/>
+            </w:tcBorders>
+            <w:shd w:val="clear" w:color="auto" w:fill="auto"/>
+            <w:noWrap/>
+            <w:vAlign w:val="bottom"/>
+            <w:hideMark/>
+          </w:tcPr>
+          <w:p>
+            <w:pPr>
+              <w:spacing w:after="0" w:line="240" w:lineRule="auto"/>
+              <w:ind w:firstLine="0"/>
+              <w:contextualSpacing w:val="0"/>
+              <w:jc w:val="left"/>
+              <w:rPr>
+                <w:rFonts w:ascii="Times New Roman" w:eastAsia="Times New Roman" w:hAnsi="Times New Roman" w:cs="Times New Roman"/>
+                <w:color w:val="auto"/>
+                <w:kern w:val="0"/>
+                <w:sz w:val="20"/>
+                <w:szCs w:val="20"/>
+                <w:lang w:eastAsia="pt-BR"/>
+                <w14:ligatures w14:val="none"/>
+              </w:rPr>
+            </w:pPr>
+          </w:p>
+        </w:tc>
+        <w:tc>
+          <w:tcPr>
+            <w:tcW w:w="975" w:type="dxa"/>
+            <w:tcBorders>
+              <w:top w:val="nil"/>
+              <w:left w:val="nil"/>
+              <w:bottom w:val="nil"/>
+              <w:right w:val="nil"/>
+            </w:tcBorders>
+            <w:shd w:val="clear" w:color="auto" w:fill="auto"/>
+            <w:noWrap/>
+            <w:vAlign w:val="bottom"/>
+            <w:hideMark/>
+          </w:tcPr>
+          <w:p>
+            <w:pPr>
+              <w:spacing w:after="0" w:line="240" w:lineRule="auto"/>
+              <w:ind w:firstLine="0"/>
+              <w:contextualSpacing w:val="0"/>
+              <w:jc w:val="left"/>
+              <w:rPr>
+                <w:rFonts w:ascii="Times New Roman" w:eastAsia="Times New Roman" w:hAnsi="Times New Roman" w:cs="Times New Roman"/>
+                <w:color w:val="auto"/>
+                <w:kern w:val="0"/>
+                <w:sz w:val="20"/>
+                <w:szCs w:val="20"/>
+                <w:lang w:eastAsia="pt-BR"/>
+                <w14:ligatures w14:val="none"/>
+              </w:rPr>
+            </w:pPr>
+          </w:p>
+        </w:tc>
+        <w:tc>
+          <w:tcPr>
+            <w:tcW w:w="120" w:type="dxa"/>
+            <w:tcBorders>
+              <w:top w:val="nil"/>
+              <w:left w:val="nil"/>
+              <w:bottom w:val="nil"/>
+              <w:right w:val="nil"/>
+            </w:tcBorders>
+            <w:shd w:val="clear" w:color="auto" w:fill="auto"/>
+            <w:noWrap/>
+            <w:vAlign w:val="bottom"/>
+            <w:hideMark/>
+          </w:tcPr>
+          <w:p>
+            <w:pPr>
+              <w:spacing w:after="0" w:line="240" w:lineRule="auto"/>
+              <w:ind w:firstLine="0"/>
+              <w:contextualSpacing w:val="0"/>
+              <w:jc w:val="left"/>
+              <w:rPr>
+                <w:rFonts w:ascii="Times New Roman" w:eastAsia="Times New Roman" w:hAnsi="Times New Roman" w:cs="Times New Roman"/>
+                <w:color w:val="auto"/>
+                <w:kern w:val="0"/>
+                <w:sz w:val="20"/>
+                <w:szCs w:val="20"/>
+                <w:lang w:eastAsia="pt-BR"/>
+                <w14:ligatures w14:val="none"/>
+              </w:rPr>
+            </w:pPr>
+          </w:p>
+        </w:tc>
+        <w:tc>
+          <w:tcPr>
+            <w:tcW w:w="2811" w:type="dxa"/>
+            <w:tcBorders>
+              <w:top w:val="nil"/>
+              <w:left w:val="nil"/>
+              <w:bottom w:val="nil"/>
+              <w:right w:val="nil"/>
+            </w:tcBorders>
+            <w:shd w:val="clear" w:color="auto" w:fill="auto"/>
+            <w:noWrap/>
+            <w:vAlign w:val="bottom"/>
+            <w:hideMark/>
+          </w:tcPr>
+          <w:p>
+            <w:pPr>
+              <w:spacing w:after="0" w:line="240" w:lineRule="auto"/>
+              <w:ind w:firstLine="0"/>
+              <w:contextualSpacing w:val="0"/>
+              <w:jc w:val="left"/>
+              <w:rPr>
+                <w:rFonts w:ascii="Times New Roman" w:eastAsia="Times New Roman" w:hAnsi="Times New Roman" w:cs="Times New Roman"/>
+                <w:color w:val="auto"/>
+                <w:kern w:val="0"/>
+                <w:sz w:val="20"/>
+                <w:szCs w:val="20"/>
+                <w:lang w:eastAsia="pt-BR"/>
+                <w14:ligatures w14:val="none"/>
+              </w:rPr>
+            </w:pPr>
+          </w:p>
+        </w:tc>
+      </w:tr>
+      <w:tr>
+        <w:trPr>
+          <w:trHeight w:val="570"/>
+        </w:trPr>
+        <w:tc>
+          <w:tcPr>
+            <w:tcW w:w="7460" w:type="dxa"/>
+            <w:gridSpan w:val="6"/>
+            <w:tcBorders>
+              <w:top w:val="single" w:sz="4" w:space="0" w:color="auto"/>
+              <w:left w:val="single" w:sz="4" w:space="0" w:color="auto"/>
+              <w:bottom w:val="single" w:sz="4" w:space="0" w:color="auto"/>
+              <w:right w:val="single" w:sz="4" w:space="0" w:color="auto"/>
+            </w:tcBorders>
+            <w:shd w:val="clear" w:color="000000" w:fill="5B9BD5"/>
+            <w:noWrap/>
+            <w:vAlign w:val="bottom"/>
+            <w:hideMark/>
+          </w:tcPr>
+          <w:p>
+            <w:pPr>
+              <w:spacing w:after="0" w:line="240" w:lineRule="auto"/>
+              <w:ind w:firstLine="0"/>
+              <w:contextualSpacing w:val="0"/>
+              <w:jc w:val="center"/>
+              <w:rPr>
+                <w:rFonts w:ascii="Calibri" w:eastAsia="Times New Roman" w:hAnsi="Calibri" w:cs="Calibri"/>
+                <w:b/>
+                <w:bCs/>
+                <w:color w:val="FFFFFF"/>
+                <w:kern w:val="0"/>
+                <w:sz w:val="44"/>
+                <w:szCs w:val="44"/>
+                <w:lang w:eastAsia="pt-BR"/>
+                <w14:ligatures w14:val="none"/>
+              </w:rPr>
+            </w:pPr>
+            <w:r>
+              <w:rPr>
+                <w:rFonts w:ascii="Calibri" w:eastAsia="Times New Roman" w:hAnsi="Calibri" w:cs="Calibri"/>
+                <w:b/>
+                <w:bCs/>
+                <w:color w:val="FFFFFF"/>
+                <w:kern w:val="0"/>
+                <w:sz w:val="44"/>
+                <w:szCs w:val="44"/>
+                <w:lang w:eastAsia="pt-BR"/>
+                <w14:ligatures w14:val="none"/>
+              </w:rPr>
+              <w:t>TESTE DE MESA - EX 32</w:t>
+            </w:r>
+          </w:p>
+        </w:tc>
+      </w:tr>
+      <w:tr>
+        <w:trPr>
+          <w:trHeight w:val="375"/>
+        </w:trPr>
+        <w:tc>
+          <w:tcPr>
+            <w:tcW w:w="1235" w:type="dxa"/>
+            <w:tcBorders>
+              <w:top w:val="nil"/>
+              <w:left w:val="single" w:sz="4" w:space="0" w:color="auto"/>
+              <w:bottom w:val="single" w:sz="4" w:space="0" w:color="auto"/>
+              <w:right w:val="single" w:sz="4" w:space="0" w:color="auto"/>
+            </w:tcBorders>
+            <w:shd w:val="clear" w:color="000000" w:fill="9BC2E6"/>
+            <w:noWrap/>
+            <w:vAlign w:val="bottom"/>
+            <w:hideMark/>
+          </w:tcPr>
+          <w:p>
+            <w:pPr>
+              <w:spacing w:after="0" w:line="240" w:lineRule="auto"/>
+              <w:ind w:firstLine="0"/>
+              <w:contextualSpacing w:val="0"/>
+              <w:jc w:val="center"/>
+              <w:rPr>
+                <w:rFonts w:ascii="Calibri" w:eastAsia="Times New Roman" w:hAnsi="Calibri" w:cs="Calibri"/>
+                <w:b/>
+                <w:bCs/>
+                <w:color w:val="000000"/>
+                <w:kern w:val="0"/>
+                <w:sz w:val="28"/>
+                <w:szCs w:val="28"/>
+                <w:lang w:eastAsia="pt-BR"/>
+                <w14:ligatures w14:val="none"/>
+              </w:rPr>
+            </w:pPr>
+            <w:r>
+              <w:rPr>
+                <w:rFonts w:ascii="Calibri" w:eastAsia="Times New Roman" w:hAnsi="Calibri" w:cs="Calibri"/>
+                <w:b/>
+                <w:bCs/>
+                <w:color w:val="000000"/>
+                <w:kern w:val="0"/>
+                <w:sz w:val="28"/>
+                <w:szCs w:val="28"/>
+                <w:lang w:eastAsia="pt-BR"/>
+                <w14:ligatures w14:val="none"/>
+              </w:rPr>
+              <w:t>time1</w:t>
+            </w:r>
+          </w:p>
+        </w:tc>
+        <w:tc>
+          <w:tcPr>
+            <w:tcW w:w="975" w:type="dxa"/>
+            <w:tcBorders>
+              <w:top w:val="nil"/>
+              <w:left w:val="nil"/>
+              <w:bottom w:val="single" w:sz="4" w:space="0" w:color="auto"/>
+              <w:right w:val="single" w:sz="4" w:space="0" w:color="auto"/>
+            </w:tcBorders>
+            <w:shd w:val="clear" w:color="000000" w:fill="9BC2E6"/>
+            <w:noWrap/>
+            <w:vAlign w:val="bottom"/>
+            <w:hideMark/>
+          </w:tcPr>
+          <w:p>
+            <w:pPr>
+              <w:spacing w:after="0" w:line="240" w:lineRule="auto"/>
+              <w:ind w:firstLine="0"/>
+              <w:contextualSpacing w:val="0"/>
+              <w:jc w:val="center"/>
+              <w:rPr>
+                <w:rFonts w:ascii="Calibri" w:eastAsia="Times New Roman" w:hAnsi="Calibri" w:cs="Calibri"/>
+                <w:b/>
+                <w:bCs/>
+                <w:color w:val="000000"/>
+                <w:kern w:val="0"/>
+                <w:sz w:val="28"/>
+                <w:szCs w:val="28"/>
+                <w:lang w:eastAsia="pt-BR"/>
+                <w14:ligatures w14:val="none"/>
+              </w:rPr>
+            </w:pPr>
+            <w:r>
+              <w:rPr>
+                <w:rFonts w:ascii="Calibri" w:eastAsia="Times New Roman" w:hAnsi="Calibri" w:cs="Calibri"/>
+                <w:b/>
+                <w:bCs/>
+                <w:color w:val="000000"/>
+                <w:kern w:val="0"/>
+                <w:sz w:val="28"/>
+                <w:szCs w:val="28"/>
+                <w:lang w:eastAsia="pt-BR"/>
+                <w14:ligatures w14:val="none"/>
+              </w:rPr>
+              <w:t>valor1</w:t>
+            </w:r>
+          </w:p>
+        </w:tc>
+        <w:tc>
+          <w:tcPr>
+            <w:tcW w:w="1344" w:type="dxa"/>
+            <w:tcBorders>
+              <w:top w:val="nil"/>
+              <w:left w:val="nil"/>
+              <w:bottom w:val="single" w:sz="4" w:space="0" w:color="auto"/>
+              <w:right w:val="single" w:sz="4" w:space="0" w:color="auto"/>
+            </w:tcBorders>
+            <w:shd w:val="clear" w:color="000000" w:fill="9BC2E6"/>
+            <w:noWrap/>
+            <w:vAlign w:val="bottom"/>
+            <w:hideMark/>
+          </w:tcPr>
+          <w:p>
+            <w:pPr>
+              <w:spacing w:after="0" w:line="240" w:lineRule="auto"/>
+              <w:ind w:firstLine="0"/>
+              <w:contextualSpacing w:val="0"/>
+              <w:jc w:val="center"/>
+              <w:rPr>
+                <w:rFonts w:ascii="Calibri" w:eastAsia="Times New Roman" w:hAnsi="Calibri" w:cs="Calibri"/>
+                <w:b/>
+                <w:bCs/>
+                <w:color w:val="000000"/>
+                <w:kern w:val="0"/>
+                <w:sz w:val="28"/>
+                <w:szCs w:val="28"/>
+                <w:lang w:eastAsia="pt-BR"/>
+                <w14:ligatures w14:val="none"/>
+              </w:rPr>
+            </w:pPr>
+            <w:r>
+              <w:rPr>
+                <w:rFonts w:ascii="Calibri" w:eastAsia="Times New Roman" w:hAnsi="Calibri" w:cs="Calibri"/>
+                <w:b/>
+                <w:bCs/>
+                <w:color w:val="000000"/>
+                <w:kern w:val="0"/>
+                <w:sz w:val="28"/>
+                <w:szCs w:val="28"/>
+                <w:lang w:eastAsia="pt-BR"/>
+                <w14:ligatures w14:val="none"/>
+              </w:rPr>
+              <w:t>time2</w:t>
+            </w:r>
+          </w:p>
+        </w:tc>
+        <w:tc>
+          <w:tcPr>
+            <w:tcW w:w="975" w:type="dxa"/>
+            <w:tcBorders>
+              <w:top w:val="nil"/>
+              <w:left w:val="nil"/>
+              <w:bottom w:val="single" w:sz="4" w:space="0" w:color="auto"/>
+              <w:right w:val="single" w:sz="4" w:space="0" w:color="auto"/>
+            </w:tcBorders>
+            <w:shd w:val="clear" w:color="000000" w:fill="9BC2E6"/>
+            <w:noWrap/>
+            <w:vAlign w:val="bottom"/>
+            <w:hideMark/>
+          </w:tcPr>
+          <w:p>
+            <w:pPr>
+              <w:spacing w:after="0" w:line="240" w:lineRule="auto"/>
+              <w:ind w:firstLine="0"/>
+              <w:contextualSpacing w:val="0"/>
+              <w:jc w:val="center"/>
+              <w:rPr>
+                <w:rFonts w:ascii="Calibri" w:eastAsia="Times New Roman" w:hAnsi="Calibri" w:cs="Calibri"/>
+                <w:b/>
+                <w:bCs/>
+                <w:color w:val="000000"/>
+                <w:kern w:val="0"/>
+                <w:sz w:val="28"/>
+                <w:szCs w:val="28"/>
+                <w:lang w:eastAsia="pt-BR"/>
+                <w14:ligatures w14:val="none"/>
+              </w:rPr>
+            </w:pPr>
+            <w:r>
+              <w:rPr>
+                <w:rFonts w:ascii="Calibri" w:eastAsia="Times New Roman" w:hAnsi="Calibri" w:cs="Calibri"/>
+                <w:b/>
+                <w:bCs/>
+                <w:color w:val="000000"/>
+                <w:kern w:val="0"/>
+                <w:sz w:val="28"/>
+                <w:szCs w:val="28"/>
+                <w:lang w:eastAsia="pt-BR"/>
+                <w14:ligatures w14:val="none"/>
+              </w:rPr>
+              <w:t>valor2</w:t>
+            </w:r>
+          </w:p>
+        </w:tc>
+        <w:tc>
+          <w:tcPr>
+            <w:tcW w:w="120" w:type="dxa"/>
+            <w:tcBorders>
+              <w:top w:val="nil"/>
+              <w:left w:val="nil"/>
+              <w:bottom w:val="single" w:sz="4" w:space="0" w:color="auto"/>
+              <w:right w:val="single" w:sz="4" w:space="0" w:color="auto"/>
+            </w:tcBorders>
+            <w:shd w:val="clear" w:color="000000" w:fill="9BC2E6"/>
+            <w:noWrap/>
+            <w:vAlign w:val="bottom"/>
+            <w:hideMark/>
+          </w:tcPr>
+          <w:p>
+            <w:pPr>
+              <w:spacing w:after="0" w:line="240" w:lineRule="auto"/>
+              <w:ind w:firstLine="0"/>
+              <w:contextualSpacing w:val="0"/>
+              <w:jc w:val="center"/>
+              <w:rPr>
+                <w:rFonts w:ascii="Calibri" w:eastAsia="Times New Roman" w:hAnsi="Calibri" w:cs="Calibri"/>
+                <w:b/>
+                <w:bCs/>
+                <w:color w:val="000000"/>
+                <w:kern w:val="0"/>
+                <w:sz w:val="28"/>
+                <w:szCs w:val="28"/>
+                <w:lang w:eastAsia="pt-BR"/>
+                <w14:ligatures w14:val="none"/>
+              </w:rPr>
+            </w:pPr>
+            <w:r>
+              <w:rPr>
+                <w:rFonts w:ascii="Calibri" w:eastAsia="Times New Roman" w:hAnsi="Calibri" w:cs="Calibri"/>
+                <w:b/>
+                <w:bCs/>
+                <w:color w:val="000000"/>
+                <w:kern w:val="0"/>
+                <w:sz w:val="28"/>
+                <w:szCs w:val="28"/>
+                <w:lang w:eastAsia="pt-BR"/>
+                <w14:ligatures w14:val="none"/>
+              </w:rPr>
+              <w:t> </w:t>
+            </w:r>
+          </w:p>
+        </w:tc>
+        <w:tc>
+          <w:tcPr>
+            <w:tcW w:w="2811" w:type="dxa"/>
+            <w:tcBorders>
+              <w:top w:val="nil"/>
+              <w:left w:val="nil"/>
+              <w:bottom w:val="single" w:sz="4" w:space="0" w:color="auto"/>
+              <w:right w:val="single" w:sz="4" w:space="0" w:color="auto"/>
+            </w:tcBorders>
+            <w:shd w:val="clear" w:color="000000" w:fill="9BC2E6"/>
+            <w:noWrap/>
+            <w:vAlign w:val="bottom"/>
+            <w:hideMark/>
+          </w:tcPr>
+          <w:p>
+            <w:pPr>
+              <w:spacing w:after="0" w:line="240" w:lineRule="auto"/>
+              <w:ind w:firstLine="0"/>
+              <w:contextualSpacing w:val="0"/>
+              <w:jc w:val="center"/>
+              <w:rPr>
+                <w:rFonts w:ascii="Calibri" w:eastAsia="Times New Roman" w:hAnsi="Calibri" w:cs="Calibri"/>
+                <w:b/>
+                <w:bCs/>
+                <w:color w:val="000000"/>
+                <w:kern w:val="0"/>
+                <w:sz w:val="28"/>
+                <w:szCs w:val="28"/>
+                <w:lang w:eastAsia="pt-BR"/>
+                <w14:ligatures w14:val="none"/>
+              </w:rPr>
+            </w:pPr>
+            <w:r>
+              <w:rPr>
+                <w:rFonts w:ascii="Calibri" w:eastAsia="Times New Roman" w:hAnsi="Calibri" w:cs="Calibri"/>
+                <w:b/>
+                <w:bCs/>
+                <w:color w:val="000000"/>
+                <w:kern w:val="0"/>
+                <w:sz w:val="28"/>
+                <w:szCs w:val="28"/>
+                <w:lang w:eastAsia="pt-BR"/>
+                <w14:ligatures w14:val="none"/>
+              </w:rPr>
+              <w:t>SAÍDA</w:t>
+            </w:r>
+          </w:p>
+        </w:tc>
+      </w:tr>
+      <w:tr>
+        <w:trPr>
+          <w:trHeight w:val="300"/>
+        </w:trPr>
+        <w:tc>
+          <w:tcPr>
+            <w:tcW w:w="1235" w:type="dxa"/>
+            <w:tcBorders>
+              <w:top w:val="nil"/>
+              <w:left w:val="single" w:sz="4" w:space="0" w:color="auto"/>
+              <w:bottom w:val="single" w:sz="4" w:space="0" w:color="auto"/>
+              <w:right w:val="single" w:sz="4" w:space="0" w:color="auto"/>
+            </w:tcBorders>
+            <w:shd w:val="clear" w:color="auto" w:fill="auto"/>
+            <w:noWrap/>
+            <w:vAlign w:val="bottom"/>
+            <w:hideMark/>
+          </w:tcPr>
+          <w:p>
+            <w:pPr>
+              <w:spacing w:after="0" w:line="240" w:lineRule="auto"/>
+              <w:ind w:firstLine="0"/>
+              <w:contextualSpacing w:val="0"/>
+              <w:jc w:val="center"/>
+              <w:rPr>
+                <w:rFonts w:ascii="Calibri" w:eastAsia="Times New Roman" w:hAnsi="Calibri" w:cs="Calibri"/>
+                <w:color w:val="000000"/>
+                <w:kern w:val="0"/>
+                <w:sz w:val="22"/>
+                <w:lang w:eastAsia="pt-BR"/>
+                <w14:ligatures w14:val="none"/>
+              </w:rPr>
+            </w:pPr>
+            <w:r>
+              <w:rPr>
+                <w:rFonts w:ascii="Calibri" w:eastAsia="Times New Roman" w:hAnsi="Calibri" w:cs="Calibri"/>
+                <w:color w:val="000000"/>
+                <w:kern w:val="0"/>
+                <w:sz w:val="22"/>
+                <w:lang w:eastAsia="pt-BR"/>
+                <w14:ligatures w14:val="none"/>
+              </w:rPr>
+              <w:t>Meia boca</w:t>
+            </w:r>
+          </w:p>
+        </w:tc>
+        <w:tc>
+          <w:tcPr>
+            <w:tcW w:w="975" w:type="dxa"/>
+            <w:tcBorders>
+              <w:top w:val="nil"/>
+              <w:left w:val="nil"/>
+              <w:bottom w:val="single" w:sz="4" w:space="0" w:color="auto"/>
+              <w:right w:val="single" w:sz="4" w:space="0" w:color="auto"/>
+            </w:tcBorders>
+            <w:shd w:val="clear" w:color="auto" w:fill="auto"/>
+            <w:noWrap/>
+            <w:vAlign w:val="bottom"/>
+            <w:hideMark/>
+          </w:tcPr>
+          <w:p>
+            <w:pPr>
+              <w:spacing w:after="0" w:line="240" w:lineRule="auto"/>
+              <w:ind w:firstLine="0"/>
+              <w:contextualSpacing w:val="0"/>
+              <w:jc w:val="center"/>
+              <w:rPr>
+                <w:rFonts w:ascii="Calibri" w:eastAsia="Times New Roman" w:hAnsi="Calibri" w:cs="Calibri"/>
+                <w:color w:val="000000"/>
+                <w:kern w:val="0"/>
+                <w:sz w:val="22"/>
+                <w:lang w:eastAsia="pt-BR"/>
+                <w14:ligatures w14:val="none"/>
+              </w:rPr>
+            </w:pPr>
+            <w:r>
+              <w:rPr>
+                <w:rFonts w:ascii="Calibri" w:eastAsia="Times New Roman" w:hAnsi="Calibri" w:cs="Calibri"/>
+                <w:color w:val="000000"/>
+                <w:kern w:val="0"/>
+                <w:sz w:val="22"/>
+                <w:lang w:eastAsia="pt-BR"/>
+                <w14:ligatures w14:val="none"/>
+              </w:rPr>
+              <w:t>3</w:t>
+            </w:r>
+          </w:p>
+        </w:tc>
+        <w:tc>
+          <w:tcPr>
+            <w:tcW w:w="1344" w:type="dxa"/>
+            <w:tcBorders>
+              <w:top w:val="nil"/>
+              <w:left w:val="nil"/>
+              <w:bottom w:val="single" w:sz="4" w:space="0" w:color="auto"/>
+              <w:right w:val="single" w:sz="4" w:space="0" w:color="auto"/>
+            </w:tcBorders>
+            <w:shd w:val="clear" w:color="auto" w:fill="auto"/>
+            <w:noWrap/>
+            <w:vAlign w:val="bottom"/>
+            <w:hideMark/>
+          </w:tcPr>
+          <w:p>
+            <w:pPr>
+              <w:spacing w:after="0" w:line="240" w:lineRule="auto"/>
+              <w:ind w:firstLine="0"/>
+              <w:contextualSpacing w:val="0"/>
+              <w:jc w:val="center"/>
+              <w:rPr>
+                <w:rFonts w:ascii="Calibri" w:eastAsia="Times New Roman" w:hAnsi="Calibri" w:cs="Calibri"/>
+                <w:color w:val="000000"/>
+                <w:kern w:val="0"/>
+                <w:sz w:val="22"/>
+                <w:lang w:eastAsia="pt-BR"/>
+                <w14:ligatures w14:val="none"/>
+              </w:rPr>
+            </w:pPr>
+            <w:r>
+              <w:rPr>
+                <w:rFonts w:ascii="Calibri" w:eastAsia="Times New Roman" w:hAnsi="Calibri" w:cs="Calibri"/>
+                <w:color w:val="000000"/>
+                <w:kern w:val="0"/>
+                <w:sz w:val="22"/>
+                <w:lang w:eastAsia="pt-BR"/>
+                <w14:ligatures w14:val="none"/>
+              </w:rPr>
+              <w:t>Balacobaco</w:t>
+            </w:r>
+          </w:p>
+        </w:tc>
+        <w:tc>
+          <w:tcPr>
+            <w:tcW w:w="975" w:type="dxa"/>
+            <w:tcBorders>
+              <w:top w:val="nil"/>
+              <w:left w:val="nil"/>
+              <w:bottom w:val="single" w:sz="4" w:space="0" w:color="auto"/>
+              <w:right w:val="single" w:sz="4" w:space="0" w:color="auto"/>
+            </w:tcBorders>
+            <w:shd w:val="clear" w:color="auto" w:fill="auto"/>
+            <w:noWrap/>
+            <w:vAlign w:val="bottom"/>
+            <w:hideMark/>
+          </w:tcPr>
+          <w:p>
+            <w:pPr>
+              <w:spacing w:after="0" w:line="240" w:lineRule="auto"/>
+              <w:ind w:firstLine="0"/>
+              <w:contextualSpacing w:val="0"/>
+              <w:jc w:val="center"/>
+              <w:rPr>
+                <w:rFonts w:ascii="Calibri" w:eastAsia="Times New Roman" w:hAnsi="Calibri" w:cs="Calibri"/>
+                <w:color w:val="000000"/>
+                <w:kern w:val="0"/>
+                <w:sz w:val="22"/>
+                <w:lang w:eastAsia="pt-BR"/>
+                <w14:ligatures w14:val="none"/>
+              </w:rPr>
+            </w:pPr>
+            <w:r>
+              <w:rPr>
+                <w:rFonts w:ascii="Calibri" w:eastAsia="Times New Roman" w:hAnsi="Calibri" w:cs="Calibri"/>
+                <w:color w:val="000000"/>
+                <w:kern w:val="0"/>
+                <w:sz w:val="22"/>
+                <w:lang w:eastAsia="pt-BR"/>
+                <w14:ligatures w14:val="none"/>
+              </w:rPr>
+              <w:t>4</w:t>
+            </w:r>
+          </w:p>
+        </w:tc>
+        <w:tc>
+          <w:tcPr>
+            <w:tcW w:w="120" w:type="dxa"/>
+            <w:tcBorders>
+              <w:top w:val="nil"/>
+              <w:left w:val="nil"/>
+              <w:bottom w:val="single" w:sz="4" w:space="0" w:color="auto"/>
+              <w:right w:val="single" w:sz="4" w:space="0" w:color="auto"/>
+            </w:tcBorders>
+            <w:shd w:val="clear" w:color="auto" w:fill="auto"/>
+            <w:noWrap/>
+            <w:vAlign w:val="bottom"/>
+            <w:hideMark/>
+          </w:tcPr>
+          <w:p>
+            <w:pPr>
+              <w:spacing w:after="0" w:line="240" w:lineRule="auto"/>
+              <w:ind w:firstLine="0"/>
+              <w:contextualSpacing w:val="0"/>
+              <w:jc w:val="center"/>
+              <w:rPr>
+                <w:rFonts w:ascii="Calibri" w:eastAsia="Times New Roman" w:hAnsi="Calibri" w:cs="Calibri"/>
+                <w:color w:val="000000"/>
+                <w:kern w:val="0"/>
+                <w:sz w:val="22"/>
+                <w:lang w:eastAsia="pt-BR"/>
+                <w14:ligatures w14:val="none"/>
+              </w:rPr>
+            </w:pPr>
+            <w:r>
+              <w:rPr>
+                <w:rFonts w:ascii="Calibri" w:eastAsia="Times New Roman" w:hAnsi="Calibri" w:cs="Calibri"/>
+                <w:color w:val="000000"/>
+                <w:kern w:val="0"/>
+                <w:sz w:val="22"/>
+                <w:lang w:eastAsia="pt-BR"/>
+                <w14:ligatures w14:val="none"/>
+              </w:rPr>
+              <w:t> </w:t>
+            </w:r>
+          </w:p>
+        </w:tc>
+        <w:tc>
+          <w:tcPr>
+            <w:tcW w:w="2811" w:type="dxa"/>
+            <w:tcBorders>
+              <w:top w:val="nil"/>
+              <w:left w:val="nil"/>
+              <w:bottom w:val="single" w:sz="4" w:space="0" w:color="auto"/>
+              <w:right w:val="single" w:sz="4" w:space="0" w:color="auto"/>
+            </w:tcBorders>
+            <w:shd w:val="clear" w:color="auto" w:fill="auto"/>
+            <w:noWrap/>
+            <w:vAlign w:val="bottom"/>
+            <w:hideMark/>
+          </w:tcPr>
+          <w:p>
+            <w:pPr>
+              <w:spacing w:after="0" w:line="240" w:lineRule="auto"/>
+              <w:ind w:firstLine="0"/>
+              <w:contextualSpacing w:val="0"/>
+              <w:jc w:val="center"/>
+              <w:rPr>
+                <w:rFonts w:ascii="Calibri" w:eastAsia="Times New Roman" w:hAnsi="Calibri" w:cs="Calibri"/>
+                <w:color w:val="000000"/>
+                <w:kern w:val="0"/>
+                <w:sz w:val="22"/>
+                <w:lang w:eastAsia="pt-BR"/>
+                <w14:ligatures w14:val="none"/>
+              </w:rPr>
+            </w:pPr>
+            <w:r>
+              <w:rPr>
+                <w:rFonts w:ascii="Calibri" w:eastAsia="Times New Roman" w:hAnsi="Calibri" w:cs="Calibri"/>
+                <w:color w:val="000000"/>
+                <w:kern w:val="0"/>
+                <w:sz w:val="22"/>
+                <w:lang w:eastAsia="pt-BR"/>
+                <w14:ligatures w14:val="none"/>
+              </w:rPr>
+              <w:t>"Vencedor: Balacobaco"</w:t>
+            </w:r>
+          </w:p>
+        </w:tc>
+      </w:tr>
+      <w:tr>
+        <w:trPr>
+          <w:trHeight w:val="300"/>
+        </w:trPr>
+        <w:tc>
+          <w:tcPr>
+            <w:tcW w:w="1235" w:type="dxa"/>
+            <w:tcBorders>
+              <w:top w:val="nil"/>
+              <w:left w:val="single" w:sz="4" w:space="0" w:color="auto"/>
+              <w:bottom w:val="single" w:sz="4" w:space="0" w:color="auto"/>
+              <w:right w:val="single" w:sz="4" w:space="0" w:color="auto"/>
+            </w:tcBorders>
+            <w:shd w:val="clear" w:color="auto" w:fill="auto"/>
+            <w:noWrap/>
+            <w:vAlign w:val="bottom"/>
+            <w:hideMark/>
+          </w:tcPr>
+          <w:p>
+            <w:pPr>
+              <w:spacing w:after="0" w:line="240" w:lineRule="auto"/>
+              <w:ind w:firstLine="0"/>
+              <w:contextualSpacing w:val="0"/>
+              <w:jc w:val="center"/>
+              <w:rPr>
+                <w:rFonts w:ascii="Calibri" w:eastAsia="Times New Roman" w:hAnsi="Calibri" w:cs="Calibri"/>
+                <w:color w:val="000000"/>
+                <w:kern w:val="0"/>
+                <w:sz w:val="22"/>
+                <w:lang w:eastAsia="pt-BR"/>
+                <w14:ligatures w14:val="none"/>
+              </w:rPr>
+            </w:pPr>
+            <w:r>
+              <w:rPr>
+                <w:rFonts w:ascii="Calibri" w:eastAsia="Times New Roman" w:hAnsi="Calibri" w:cs="Calibri"/>
+                <w:color w:val="000000"/>
+                <w:kern w:val="0"/>
+                <w:sz w:val="22"/>
+                <w:lang w:eastAsia="pt-BR"/>
+                <w14:ligatures w14:val="none"/>
+              </w:rPr>
+              <w:t> </w:t>
+            </w:r>
+          </w:p>
+        </w:tc>
+        <w:tc>
+          <w:tcPr>
+            <w:tcW w:w="975" w:type="dxa"/>
+            <w:tcBorders>
+              <w:top w:val="nil"/>
+              <w:left w:val="nil"/>
+              <w:bottom w:val="single" w:sz="4" w:space="0" w:color="auto"/>
+              <w:right w:val="single" w:sz="4" w:space="0" w:color="auto"/>
+            </w:tcBorders>
+            <w:shd w:val="clear" w:color="auto" w:fill="auto"/>
+            <w:noWrap/>
+            <w:vAlign w:val="bottom"/>
+            <w:hideMark/>
+          </w:tcPr>
+          <w:p>
+            <w:pPr>
+              <w:spacing w:after="0" w:line="240" w:lineRule="auto"/>
+              <w:ind w:firstLine="0"/>
+              <w:contextualSpacing w:val="0"/>
+              <w:jc w:val="center"/>
+              <w:rPr>
+                <w:rFonts w:ascii="Calibri" w:eastAsia="Times New Roman" w:hAnsi="Calibri" w:cs="Calibri"/>
+                <w:color w:val="000000"/>
+                <w:kern w:val="0"/>
+                <w:sz w:val="22"/>
+                <w:lang w:eastAsia="pt-BR"/>
+                <w14:ligatures w14:val="none"/>
+              </w:rPr>
+            </w:pPr>
+            <w:r>
+              <w:rPr>
+                <w:rFonts w:ascii="Calibri" w:eastAsia="Times New Roman" w:hAnsi="Calibri" w:cs="Calibri"/>
+                <w:color w:val="000000"/>
+                <w:kern w:val="0"/>
+                <w:sz w:val="22"/>
+                <w:lang w:eastAsia="pt-BR"/>
+                <w14:ligatures w14:val="none"/>
+              </w:rPr>
+              <w:t> </w:t>
+            </w:r>
+          </w:p>
+        </w:tc>
+        <w:tc>
+          <w:tcPr>
+            <w:tcW w:w="1344" w:type="dxa"/>
+            <w:tcBorders>
+              <w:top w:val="nil"/>
+              <w:left w:val="nil"/>
+              <w:bottom w:val="single" w:sz="4" w:space="0" w:color="auto"/>
+              <w:right w:val="single" w:sz="4" w:space="0" w:color="auto"/>
+            </w:tcBorders>
+            <w:shd w:val="clear" w:color="auto" w:fill="auto"/>
+            <w:noWrap/>
+            <w:vAlign w:val="bottom"/>
+            <w:hideMark/>
+          </w:tcPr>
+          <w:p>
+            <w:pPr>
+              <w:spacing w:after="0" w:line="240" w:lineRule="auto"/>
+              <w:ind w:firstLine="0"/>
+              <w:contextualSpacing w:val="0"/>
+              <w:jc w:val="center"/>
+              <w:rPr>
+                <w:rFonts w:ascii="Calibri" w:eastAsia="Times New Roman" w:hAnsi="Calibri" w:cs="Calibri"/>
+                <w:color w:val="000000"/>
+                <w:kern w:val="0"/>
+                <w:sz w:val="22"/>
+                <w:lang w:eastAsia="pt-BR"/>
+                <w14:ligatures w14:val="none"/>
+              </w:rPr>
+            </w:pPr>
+            <w:r>
+              <w:rPr>
+                <w:rFonts w:ascii="Calibri" w:eastAsia="Times New Roman" w:hAnsi="Calibri" w:cs="Calibri"/>
+                <w:color w:val="000000"/>
+                <w:kern w:val="0"/>
+                <w:sz w:val="22"/>
+                <w:lang w:eastAsia="pt-BR"/>
+                <w14:ligatures w14:val="none"/>
+              </w:rPr>
+              <w:t> </w:t>
+            </w:r>
+          </w:p>
+        </w:tc>
+        <w:tc>
+          <w:tcPr>
+            <w:tcW w:w="975" w:type="dxa"/>
+            <w:tcBorders>
+              <w:top w:val="nil"/>
+              <w:left w:val="nil"/>
+              <w:bottom w:val="single" w:sz="4" w:space="0" w:color="auto"/>
+              <w:right w:val="single" w:sz="4" w:space="0" w:color="auto"/>
+            </w:tcBorders>
+            <w:shd w:val="clear" w:color="auto" w:fill="auto"/>
+            <w:noWrap/>
+            <w:vAlign w:val="bottom"/>
+            <w:hideMark/>
+          </w:tcPr>
+          <w:p>
+            <w:pPr>
+              <w:spacing w:after="0" w:line="240" w:lineRule="auto"/>
+              <w:ind w:firstLine="0"/>
+              <w:contextualSpacing w:val="0"/>
+              <w:jc w:val="center"/>
+              <w:rPr>
+                <w:rFonts w:ascii="Calibri" w:eastAsia="Times New Roman" w:hAnsi="Calibri" w:cs="Calibri"/>
+                <w:color w:val="000000"/>
+                <w:kern w:val="0"/>
+                <w:sz w:val="22"/>
+                <w:lang w:eastAsia="pt-BR"/>
+                <w14:ligatures w14:val="none"/>
+              </w:rPr>
+            </w:pPr>
+            <w:r>
+              <w:rPr>
+                <w:rFonts w:ascii="Calibri" w:eastAsia="Times New Roman" w:hAnsi="Calibri" w:cs="Calibri"/>
+                <w:color w:val="000000"/>
+                <w:kern w:val="0"/>
+                <w:sz w:val="22"/>
+                <w:lang w:eastAsia="pt-BR"/>
+                <w14:ligatures w14:val="none"/>
+              </w:rPr>
+              <w:t> </w:t>
+            </w:r>
+          </w:p>
+        </w:tc>
+        <w:tc>
+          <w:tcPr>
+            <w:tcW w:w="120" w:type="dxa"/>
+            <w:tcBorders>
+              <w:top w:val="nil"/>
+              <w:left w:val="nil"/>
+              <w:bottom w:val="single" w:sz="4" w:space="0" w:color="auto"/>
+              <w:right w:val="single" w:sz="4" w:space="0" w:color="auto"/>
+            </w:tcBorders>
+            <w:shd w:val="clear" w:color="auto" w:fill="auto"/>
+            <w:noWrap/>
+            <w:vAlign w:val="bottom"/>
+            <w:hideMark/>
+          </w:tcPr>
+          <w:p>
+            <w:pPr>
+              <w:spacing w:after="0" w:line="240" w:lineRule="auto"/>
+              <w:ind w:firstLine="0"/>
+              <w:contextualSpacing w:val="0"/>
+              <w:jc w:val="center"/>
+              <w:rPr>
+                <w:rFonts w:ascii="Calibri" w:eastAsia="Times New Roman" w:hAnsi="Calibri" w:cs="Calibri"/>
+                <w:color w:val="000000"/>
+                <w:kern w:val="0"/>
+                <w:sz w:val="22"/>
+                <w:lang w:eastAsia="pt-BR"/>
+                <w14:ligatures w14:val="none"/>
+              </w:rPr>
+            </w:pPr>
+            <w:r>
+              <w:rPr>
+                <w:rFonts w:ascii="Calibri" w:eastAsia="Times New Roman" w:hAnsi="Calibri" w:cs="Calibri"/>
+                <w:color w:val="000000"/>
+                <w:kern w:val="0"/>
+                <w:sz w:val="22"/>
+                <w:lang w:eastAsia="pt-BR"/>
+                <w14:ligatures w14:val="none"/>
+              </w:rPr>
+              <w:t> </w:t>
+            </w:r>
+          </w:p>
+        </w:tc>
+        <w:tc>
+          <w:tcPr>
+            <w:tcW w:w="2811" w:type="dxa"/>
+            <w:tcBorders>
+              <w:top w:val="nil"/>
+              <w:left w:val="nil"/>
+              <w:bottom w:val="single" w:sz="4" w:space="0" w:color="auto"/>
+              <w:right w:val="single" w:sz="4" w:space="0" w:color="auto"/>
+            </w:tcBorders>
+            <w:shd w:val="clear" w:color="auto" w:fill="auto"/>
+            <w:noWrap/>
+            <w:vAlign w:val="bottom"/>
+            <w:hideMark/>
+          </w:tcPr>
+          <w:p>
+            <w:pPr>
+              <w:spacing w:after="0" w:line="240" w:lineRule="auto"/>
+              <w:ind w:firstLine="0"/>
+              <w:contextualSpacing w:val="0"/>
+              <w:jc w:val="center"/>
+              <w:rPr>
+                <w:rFonts w:ascii="Calibri" w:eastAsia="Times New Roman" w:hAnsi="Calibri" w:cs="Calibri"/>
+                <w:color w:val="000000"/>
+                <w:kern w:val="0"/>
+                <w:sz w:val="22"/>
+                <w:lang w:eastAsia="pt-BR"/>
+                <w14:ligatures w14:val="none"/>
+              </w:rPr>
+            </w:pPr>
+            <w:r>
+              <w:rPr>
+                <w:rFonts w:ascii="Calibri" w:eastAsia="Times New Roman" w:hAnsi="Calibri" w:cs="Calibri"/>
+                <w:color w:val="000000"/>
+                <w:kern w:val="0"/>
+                <w:sz w:val="22"/>
+                <w:lang w:eastAsia="pt-BR"/>
+                <w14:ligatures w14:val="none"/>
+              </w:rPr>
+              <w:t> </w:t>
+            </w:r>
+          </w:p>
+        </w:tc>
+      </w:tr>
+      <w:tr>
+        <w:trPr>
+          <w:trHeight w:val="300"/>
+        </w:trPr>
+        <w:tc>
+          <w:tcPr>
+            <w:tcW w:w="1235" w:type="dxa"/>
+            <w:tcBorders>
+              <w:top w:val="nil"/>
+              <w:left w:val="single" w:sz="4" w:space="0" w:color="auto"/>
+              <w:bottom w:val="single" w:sz="4" w:space="0" w:color="auto"/>
+              <w:right w:val="single" w:sz="4" w:space="0" w:color="auto"/>
+            </w:tcBorders>
+            <w:shd w:val="clear" w:color="auto" w:fill="auto"/>
+            <w:noWrap/>
+            <w:vAlign w:val="bottom"/>
+            <w:hideMark/>
+          </w:tcPr>
+          <w:p>
+            <w:pPr>
+              <w:spacing w:after="0" w:line="240" w:lineRule="auto"/>
+              <w:ind w:firstLine="0"/>
+              <w:contextualSpacing w:val="0"/>
+              <w:jc w:val="center"/>
+              <w:rPr>
+                <w:rFonts w:ascii="Calibri" w:eastAsia="Times New Roman" w:hAnsi="Calibri" w:cs="Calibri"/>
+                <w:color w:val="000000"/>
+                <w:kern w:val="0"/>
+                <w:sz w:val="22"/>
+                <w:lang w:eastAsia="pt-BR"/>
+                <w14:ligatures w14:val="none"/>
+              </w:rPr>
+            </w:pPr>
+            <w:r>
+              <w:rPr>
+                <w:rFonts w:ascii="Calibri" w:eastAsia="Times New Roman" w:hAnsi="Calibri" w:cs="Calibri"/>
+                <w:color w:val="000000"/>
+                <w:kern w:val="0"/>
+                <w:sz w:val="22"/>
+                <w:lang w:eastAsia="pt-BR"/>
+                <w14:ligatures w14:val="none"/>
+              </w:rPr>
+              <w:t> </w:t>
+            </w:r>
+          </w:p>
+        </w:tc>
+        <w:tc>
+          <w:tcPr>
+            <w:tcW w:w="975" w:type="dxa"/>
+            <w:tcBorders>
+              <w:top w:val="nil"/>
+              <w:left w:val="nil"/>
+              <w:bottom w:val="single" w:sz="4" w:space="0" w:color="auto"/>
+              <w:right w:val="single" w:sz="4" w:space="0" w:color="auto"/>
+            </w:tcBorders>
+            <w:shd w:val="clear" w:color="auto" w:fill="auto"/>
+            <w:noWrap/>
+            <w:vAlign w:val="bottom"/>
+            <w:hideMark/>
+          </w:tcPr>
+          <w:p>
+            <w:pPr>
+              <w:spacing w:after="0" w:line="240" w:lineRule="auto"/>
+              <w:ind w:firstLine="0"/>
+              <w:contextualSpacing w:val="0"/>
+              <w:jc w:val="center"/>
+              <w:rPr>
+                <w:rFonts w:ascii="Calibri" w:eastAsia="Times New Roman" w:hAnsi="Calibri" w:cs="Calibri"/>
+                <w:color w:val="000000"/>
+                <w:kern w:val="0"/>
+                <w:sz w:val="22"/>
+                <w:lang w:eastAsia="pt-BR"/>
+                <w14:ligatures w14:val="none"/>
+              </w:rPr>
+            </w:pPr>
+            <w:r>
+              <w:rPr>
+                <w:rFonts w:ascii="Calibri" w:eastAsia="Times New Roman" w:hAnsi="Calibri" w:cs="Calibri"/>
+                <w:color w:val="000000"/>
+                <w:kern w:val="0"/>
+                <w:sz w:val="22"/>
+                <w:lang w:eastAsia="pt-BR"/>
+                <w14:ligatures w14:val="none"/>
+              </w:rPr>
+              <w:t> </w:t>
+            </w:r>
+          </w:p>
+        </w:tc>
+        <w:tc>
+          <w:tcPr>
+            <w:tcW w:w="1344" w:type="dxa"/>
+            <w:tcBorders>
+              <w:top w:val="nil"/>
+              <w:left w:val="nil"/>
+              <w:bottom w:val="single" w:sz="4" w:space="0" w:color="auto"/>
+              <w:right w:val="single" w:sz="4" w:space="0" w:color="auto"/>
+            </w:tcBorders>
+            <w:shd w:val="clear" w:color="auto" w:fill="auto"/>
+            <w:noWrap/>
+            <w:vAlign w:val="bottom"/>
+            <w:hideMark/>
+          </w:tcPr>
+          <w:p>
+            <w:pPr>
+              <w:spacing w:after="0" w:line="240" w:lineRule="auto"/>
+              <w:ind w:firstLine="0"/>
+              <w:contextualSpacing w:val="0"/>
+              <w:jc w:val="center"/>
+              <w:rPr>
+                <w:rFonts w:ascii="Calibri" w:eastAsia="Times New Roman" w:hAnsi="Calibri" w:cs="Calibri"/>
+                <w:color w:val="000000"/>
+                <w:kern w:val="0"/>
+                <w:sz w:val="22"/>
+                <w:lang w:eastAsia="pt-BR"/>
+                <w14:ligatures w14:val="none"/>
+              </w:rPr>
+            </w:pPr>
+            <w:r>
+              <w:rPr>
+                <w:rFonts w:ascii="Calibri" w:eastAsia="Times New Roman" w:hAnsi="Calibri" w:cs="Calibri"/>
+                <w:color w:val="000000"/>
+                <w:kern w:val="0"/>
+                <w:sz w:val="22"/>
+                <w:lang w:eastAsia="pt-BR"/>
+                <w14:ligatures w14:val="none"/>
+              </w:rPr>
+              <w:t> </w:t>
+            </w:r>
+          </w:p>
+        </w:tc>
+        <w:tc>
+          <w:tcPr>
+            <w:tcW w:w="975" w:type="dxa"/>
+            <w:tcBorders>
+              <w:top w:val="nil"/>
+              <w:left w:val="nil"/>
+              <w:bottom w:val="single" w:sz="4" w:space="0" w:color="auto"/>
+              <w:right w:val="single" w:sz="4" w:space="0" w:color="auto"/>
+            </w:tcBorders>
+            <w:shd w:val="clear" w:color="auto" w:fill="auto"/>
+            <w:noWrap/>
+            <w:vAlign w:val="bottom"/>
+            <w:hideMark/>
+          </w:tcPr>
+          <w:p>
+            <w:pPr>
+              <w:spacing w:after="0" w:line="240" w:lineRule="auto"/>
+              <w:ind w:firstLine="0"/>
+              <w:contextualSpacing w:val="0"/>
+              <w:jc w:val="center"/>
+              <w:rPr>
+                <w:rFonts w:ascii="Calibri" w:eastAsia="Times New Roman" w:hAnsi="Calibri" w:cs="Calibri"/>
+                <w:color w:val="000000"/>
+                <w:kern w:val="0"/>
+                <w:sz w:val="22"/>
+                <w:lang w:eastAsia="pt-BR"/>
+                <w14:ligatures w14:val="none"/>
+              </w:rPr>
+            </w:pPr>
+            <w:r>
+              <w:rPr>
+                <w:rFonts w:ascii="Calibri" w:eastAsia="Times New Roman" w:hAnsi="Calibri" w:cs="Calibri"/>
+                <w:color w:val="000000"/>
+                <w:kern w:val="0"/>
+                <w:sz w:val="22"/>
+                <w:lang w:eastAsia="pt-BR"/>
+                <w14:ligatures w14:val="none"/>
+              </w:rPr>
+              <w:t> </w:t>
+            </w:r>
+          </w:p>
+        </w:tc>
+        <w:tc>
+          <w:tcPr>
+            <w:tcW w:w="120" w:type="dxa"/>
+            <w:tcBorders>
+              <w:top w:val="nil"/>
+              <w:left w:val="nil"/>
+              <w:bottom w:val="single" w:sz="4" w:space="0" w:color="auto"/>
+              <w:right w:val="single" w:sz="4" w:space="0" w:color="auto"/>
+            </w:tcBorders>
+            <w:shd w:val="clear" w:color="auto" w:fill="auto"/>
+            <w:noWrap/>
+            <w:vAlign w:val="bottom"/>
+            <w:hideMark/>
+          </w:tcPr>
+          <w:p>
+            <w:pPr>
+              <w:spacing w:after="0" w:line="240" w:lineRule="auto"/>
+              <w:ind w:firstLine="0"/>
+              <w:contextualSpacing w:val="0"/>
+              <w:jc w:val="center"/>
+              <w:rPr>
+                <w:rFonts w:ascii="Calibri" w:eastAsia="Times New Roman" w:hAnsi="Calibri" w:cs="Calibri"/>
+                <w:color w:val="000000"/>
+                <w:kern w:val="0"/>
+                <w:sz w:val="22"/>
+                <w:lang w:eastAsia="pt-BR"/>
+                <w14:ligatures w14:val="none"/>
+              </w:rPr>
+            </w:pPr>
+            <w:r>
+              <w:rPr>
+                <w:rFonts w:ascii="Calibri" w:eastAsia="Times New Roman" w:hAnsi="Calibri" w:cs="Calibri"/>
+                <w:color w:val="000000"/>
+                <w:kern w:val="0"/>
+                <w:sz w:val="22"/>
+                <w:lang w:eastAsia="pt-BR"/>
+                <w14:ligatures w14:val="none"/>
+              </w:rPr>
+              <w:t> </w:t>
+            </w:r>
+          </w:p>
+        </w:tc>
+        <w:tc>
+          <w:tcPr>
+            <w:tcW w:w="2811" w:type="dxa"/>
+            <w:tcBorders>
+              <w:top w:val="nil"/>
+              <w:left w:val="nil"/>
+              <w:bottom w:val="single" w:sz="4" w:space="0" w:color="auto"/>
+              <w:right w:val="single" w:sz="4" w:space="0" w:color="auto"/>
+            </w:tcBorders>
+            <w:shd w:val="clear" w:color="auto" w:fill="auto"/>
+            <w:noWrap/>
+            <w:vAlign w:val="bottom"/>
+            <w:hideMark/>
+          </w:tcPr>
+          <w:p>
+            <w:pPr>
+              <w:spacing w:after="0" w:line="240" w:lineRule="auto"/>
+              <w:ind w:firstLine="0"/>
+              <w:contextualSpacing w:val="0"/>
+              <w:jc w:val="center"/>
+              <w:rPr>
+                <w:rFonts w:ascii="Calibri" w:eastAsia="Times New Roman" w:hAnsi="Calibri" w:cs="Calibri"/>
+                <w:color w:val="000000"/>
+                <w:kern w:val="0"/>
+                <w:sz w:val="22"/>
+                <w:lang w:eastAsia="pt-BR"/>
+                <w14:ligatures w14:val="none"/>
+              </w:rPr>
+            </w:pPr>
+            <w:r>
+              <w:rPr>
+                <w:rFonts w:ascii="Calibri" w:eastAsia="Times New Roman" w:hAnsi="Calibri" w:cs="Calibri"/>
+                <w:color w:val="000000"/>
+                <w:kern w:val="0"/>
+                <w:sz w:val="22"/>
+                <w:lang w:eastAsia="pt-BR"/>
+                <w14:ligatures w14:val="none"/>
+              </w:rPr>
+              <w:t> </w:t>
+            </w:r>
+          </w:p>
+        </w:tc>
+      </w:tr>
+    </w:tbl>
+    <w:p/>
+    <w:p>
+      <w:pPr>
+        <w:spacing w:after="160" w:line="259" w:lineRule="auto"/>
+        <w:ind w:firstLine="0"/>
+        <w:contextualSpacing w:val="0"/>
+        <w:jc w:val="left"/>
+      </w:pPr>
+      <w:r>
+        <w:br w:type="page"/>
+      </w:r>
+    </w:p>
+    <w:p>
+      <w:pPr>
+        <w:pStyle w:val="Ttulo2"/>
+      </w:pPr>
+      <w:proofErr w:type="spellStart"/>
+      <w:r>
+        <w:lastRenderedPageBreak/>
+        <w:t>Ex</w:t>
+      </w:r>
+      <w:proofErr w:type="spellEnd"/>
+      <w:r>
+        <w:t xml:space="preserve"> 74</w:t>
+      </w:r>
+    </w:p>
+    <w:p>
+      <w:r>
+        <w:rPr>
+          <w:noProof/>
+        </w:rPr>
+        <w:drawing>
+          <wp:inline distT="0" distB="0" distL="0" distR="0" wp14:anchorId="3AD4F126" wp14:editId="43A949A0">
+            <wp:extent cx="5403281" cy="5815584"/>
+            <wp:effectExtent l="0" t="0" r="6985" b="0"/>
+            <wp:docPr id="509158381" name="Imagem 509158381">
+              <a:extLst xmlns:a="http://schemas.openxmlformats.org/drawingml/2006/main">
+                <a:ext uri="{FF2B5EF4-FFF2-40B4-BE49-F238E27FC236}">
+                  <a16:creationId xmlns:a16="http://schemas.microsoft.com/office/drawing/2014/main" id="{C0914023-E4EA-4F62-24B2-378CB6751F7C}"/>
+                </a:ext>
+              </a:extLst>
+            </wp:docPr>
+            <wp:cNvGraphicFramePr>
+              <a:graphicFrameLocks xmlns:a="http://schemas.openxmlformats.org/drawingml/2006/main" noChangeAspect="1"/>
+            </wp:cNvGraphicFramePr>
+            <a:graphic xmlns:a="http://schemas.openxmlformats.org/drawingml/2006/main">
+              <a:graphicData uri="http://schemas.openxmlformats.org/drawingml/2006/picture">
+                <pic:pic xmlns:pic="http://schemas.openxmlformats.org/drawingml/2006/picture">
+                  <pic:nvPicPr>
+                    <pic:cNvPr id="4" name="Imagem 3">
+                      <a:extLst>
+                        <a:ext uri="{FF2B5EF4-FFF2-40B4-BE49-F238E27FC236}">
+                          <a16:creationId xmlns:a16="http://schemas.microsoft.com/office/drawing/2014/main" id="{C0914023-E4EA-4F62-24B2-378CB6751F7C}"/>
+                        </a:ext>
+                      </a:extLst>
+                    </pic:cNvPr>
+                    <pic:cNvPicPr>
+                      <a:picLocks noChangeAspect="1" noChangeArrowheads="1"/>
+                    </pic:cNvPicPr>
+                  </pic:nvPicPr>
+                  <pic:blipFill>
+                    <a:blip r:embed="rId11">
+                      <a:extLst>
+                        <a:ext uri="{28A0092B-C50C-407E-A947-70E740481C1C}">
+                          <a14:useLocalDpi xmlns:a14="http://schemas.microsoft.com/office/drawing/2010/main" val="0"/>
+                        </a:ext>
+                      </a:extLst>
+                    </a:blip>
+                    <a:srcRect/>
+                    <a:stretch>
+                      <a:fillRect/>
+                    </a:stretch>
+                  </pic:blipFill>
+                  <pic:spPr bwMode="auto">
+                    <a:xfrm>
+                      <a:off x="0" y="0"/>
+                      <a:ext cx="5405211" cy="5817661"/>
+                    </a:xfrm>
+                    <a:prstGeom prst="rect">
+                      <a:avLst/>
+                    </a:prstGeom>
+                    <a:noFill/>
+                  </pic:spPr>
+                </pic:pic>
+              </a:graphicData>
+            </a:graphic>
+          </wp:inline>
+        </w:drawing>
+      </w:r>
+    </w:p>
     <w:sectPr>
       <w:pgSz w:w="16838" w:h="11906" w:orient="landscape"/>
       <w:pgMar w:top="720" w:right="720" w:bottom="720" w:left="720" w:header="709" w:footer="709" w:gutter="0"/>

</xml_diff>